<commit_message>
Update proposal_20130.docx with transformer-based reranker
</commit_message>
<xml_diff>
--- a/proposal_20130.docx
+++ b/proposal_20130.docx
@@ -150,31 +150,17 @@
           <w:szCs w:val="26"/>
           <w:lang w:val="en-US"/>
         </w:rPr>
-        <w:t xml:space="preserve"> &lt;&lt;&lt;</w:t>
+        <w:t xml:space="preserve"> </w:t>
       </w:r>
       <w:r>
         <w:rPr>
           <w:b/>
-          <w:i/>
-          <w:iCs/>
           <w:noProof/>
           <w:sz w:val="26"/>
           <w:szCs w:val="26"/>
           <w:lang w:val="en-US"/>
         </w:rPr>
-        <w:t>???</w:t>
-      </w:r>
-      <w:r>
-        <w:rPr>
-          <w:b/>
-          <w:i/>
-          <w:iCs/>
-          <w:noProof/>
-          <w:sz w:val="26"/>
-          <w:szCs w:val="26"/>
-          <w:lang w:val="en-US"/>
-        </w:rPr>
-        <w:t>&gt;&gt;&gt;</w:t>
+        <w:t>TRANSFORMER</w:t>
       </w:r>
     </w:p>
     <w:p>
@@ -1256,6 +1242,7 @@
           <w:docPartUnique/>
         </w:docPartObj>
       </w:sdtPr>
+      <w:sdtEndPr/>
       <w:sdtContent>
         <w:p>
           <w:pPr>
@@ -6238,7 +6225,160 @@
           <w:noProof/>
           <w:lang w:val="en-US"/>
         </w:rPr>
-        <w:t xml:space="preserve">Putusan hakim terdiri dari banyak macam dilihat dari jenis perkara, jenis </w:t>
+        <w:t xml:space="preserve">Putusan hakim terdiri dari banyak macam </w:t>
+      </w:r>
+      <w:r>
+        <w:rPr>
+          <w:noProof/>
+          <w:lang w:val="en-US"/>
+        </w:rPr>
+        <w:t>yang berbeda-beda berdasarkan</w:t>
+      </w:r>
+      <w:r>
+        <w:rPr>
+          <w:noProof/>
+          <w:lang w:val="en-US"/>
+        </w:rPr>
+        <w:t xml:space="preserve"> </w:t>
+      </w:r>
+      <w:r>
+        <w:rPr>
+          <w:noProof/>
+          <w:lang w:val="en-US"/>
+        </w:rPr>
+        <w:t xml:space="preserve">tiap </w:t>
+      </w:r>
+      <w:r>
+        <w:rPr>
+          <w:noProof/>
+          <w:lang w:val="en-US"/>
+        </w:rPr>
+        <w:t>jenis perkara</w:t>
+      </w:r>
+      <w:r>
+        <w:rPr>
+          <w:noProof/>
+          <w:lang w:val="en-US"/>
+        </w:rPr>
+        <w:t xml:space="preserve"> hukum. Setiap jenis perkara</w:t>
+      </w:r>
+      <w:r>
+        <w:rPr>
+          <w:noProof/>
+          <w:lang w:val="en-US"/>
+        </w:rPr>
+        <w:t xml:space="preserve"> hukum</w:t>
+      </w:r>
+      <w:r>
+        <w:rPr>
+          <w:noProof/>
+          <w:lang w:val="en-US"/>
+        </w:rPr>
+        <w:t xml:space="preserve"> juga memiliki banyak macam </w:t>
+      </w:r>
+      <w:r>
+        <w:rPr>
+          <w:noProof/>
+          <w:lang w:val="en-US"/>
+        </w:rPr>
+        <w:t>putusan yang dibagi berdasarkan beberapa faktor seperti amar putusan,</w:t>
+      </w:r>
+      <w:r>
+        <w:rPr>
+          <w:noProof/>
+          <w:lang w:val="en-US"/>
+        </w:rPr>
+        <w:t xml:space="preserve"> tingkat putusan,</w:t>
+      </w:r>
+      <w:r>
+        <w:rPr>
+          <w:noProof/>
+          <w:lang w:val="en-US"/>
+        </w:rPr>
+        <w:t xml:space="preserve"> tingkat pengakhiran perkara, kehadiran para pihak, dll </w:t>
+      </w:r>
+      <w:r>
+        <w:rPr>
+          <w:noProof/>
+          <w:lang w:val="en-US"/>
+        </w:rPr>
+        <w:fldChar w:fldCharType="begin"/>
+      </w:r>
+      <w:r>
+        <w:rPr>
+          <w:noProof/>
+          <w:lang w:val="en-US"/>
+        </w:rPr>
+        <w:instrText xml:space="preserve"> ADDIN ZOTERO_ITEM CSL_CITATION {"citationID":"pv9VHIlF","properties":{"formattedCitation":"[5]","plainCitation":"[5]","noteIndex":0},"citationItems":[{"id":280,"uris":["http://zotero.org/users/13549441/items/PKBL2QI8"],"itemData":{"id":280,"type":"book","abstract":"Hukum Acara Perdata merupakan peraturan hukum yang\nmengatur bagaimana cara mempertahankan dan memelihara hukum perdata materiil. Hukum Acara Perdata juga diartikan sebagai suatu peraturan yang mengatur bagaimana cara untuk mengajukan suatu perkara perdata ke pengadilan dan juga mengatur bagaimana cara hakim perdata memberikan putusan terhadap subjek hukum. Menurut Wirjono Prodjodikoro, Hukum Acara Perdata adalah rangkaian peraturan yang memuat cara bagaimana orang harus bertindak dihadapan pengadilan dan cara bagaimana pengadilan itu harus bertindak, satu sama lain untuk melaksanakan berjalannya peraturan hukum perdata. Menurut Tirraamidjaja, Hukum Acara Perdata adalah suatu akibat yang ditimbulkan dari hukum perdata materil.","event-place":"Lhokseumawe","ISBN":"978-602-464-033-0","language":"en","number-of-pages":"148","publisher":"Unimal Press","publisher-place":"Lhokseumawe","source":"repository.unimal.ac.id","title":"Hukum Acara Perdata","URL":"https://repository.unimal.ac.id/5938/","author":[{"family":"Yulia","given":"Yulia"}],"editor":[{"family":"Yulia","given":"Yulia"}],"accessed":{"date-parts":[["2024",2,27]]},"issued":{"date-parts":[["2018",9]]}}}],"schema":"https://github.com/citation-style-language/schema/raw/master/csl-citation.json"} </w:instrText>
+      </w:r>
+      <w:r>
+        <w:rPr>
+          <w:noProof/>
+          <w:lang w:val="en-US"/>
+        </w:rPr>
+        <w:fldChar w:fldCharType="separate"/>
+      </w:r>
+      <w:r>
+        <w:rPr>
+          <w:rFonts w:cs="Times New Roman"/>
+        </w:rPr>
+        <w:t>[5]</w:t>
+      </w:r>
+      <w:r>
+        <w:rPr>
+          <w:noProof/>
+          <w:lang w:val="en-US"/>
+        </w:rPr>
+        <w:fldChar w:fldCharType="end"/>
+      </w:r>
+      <w:r>
+        <w:rPr>
+          <w:noProof/>
+          <w:lang w:val="en-US"/>
+        </w:rPr>
+        <w:t xml:space="preserve">. </w:t>
+      </w:r>
+      <w:r>
+        <w:rPr>
+          <w:noProof/>
+          <w:lang w:val="en-US"/>
+        </w:rPr>
+        <w:t>Perbedaan-perbedaan jenis ini mempengaruhi karakteristik isi putusan yang mengakibatkan perbedaan fungsi putusan terhadap pihak-pihak yang terlibat.</w:t>
+      </w:r>
+      <w:r>
+        <w:rPr>
+          <w:noProof/>
+          <w:lang w:val="en-US"/>
+        </w:rPr>
+        <w:t xml:space="preserve"> Selain ditujukan bagi pihak-pihak yang terlibat, p</w:t>
+      </w:r>
+      <w:r>
+        <w:rPr>
+          <w:noProof/>
+          <w:lang w:val="en-US"/>
+        </w:rPr>
+        <w:t xml:space="preserve">utusan pengadilan juga dapat berguna </w:t>
+      </w:r>
+      <w:r>
+        <w:rPr>
+          <w:noProof/>
+          <w:lang w:val="en-US"/>
+        </w:rPr>
+        <w:t>untuk dipelajari bagi publik</w:t>
+      </w:r>
+      <w:r>
+        <w:rPr>
+          <w:noProof/>
+          <w:lang w:val="en-US"/>
+        </w:rPr>
+        <w:t xml:space="preserve"> </w:t>
+      </w:r>
+      <w:r>
+        <w:rPr>
+          <w:noProof/>
+          <w:lang w:val="en-US"/>
+        </w:rPr>
+        <w:t>misalnya materi pembelajaran akademisi bidang hukum, atau kalangan aparat dan praktisi hukum.</w:t>
       </w:r>
     </w:p>
     <w:p>
@@ -6254,51 +6394,208 @@
           <w:noProof/>
           <w:lang w:val="en-US"/>
         </w:rPr>
-        <w:t xml:space="preserve">Penjelasan putusan, </w:t>
-      </w:r>
-      <w:r>
-        <w:rPr>
-          <w:noProof/>
-          <w:lang w:val="en-US"/>
-        </w:rPr>
-        <w:t>karakteristik, kenapa perlu pencarian</w:t>
+        <w:t xml:space="preserve">Data </w:t>
+      </w:r>
+      <w:r>
+        <w:rPr>
+          <w:noProof/>
+          <w:lang w:val="en-US"/>
+        </w:rPr>
+        <w:t>putusan pengadilan yang diunggah pada situs Direktori Putusan MA pada Februari 2024 mencapai lebih dari 8,5 juta dokumen dengan penambahan rata-rata 65 ribu dokumen setiap bulan</w:t>
+      </w:r>
+      <w:r>
+        <w:rPr>
+          <w:noProof/>
+          <w:lang w:val="en-US"/>
+        </w:rPr>
+        <w:t xml:space="preserve"> </w:t>
+      </w:r>
+      <w:r>
+        <w:rPr>
+          <w:noProof/>
+          <w:lang w:val="en-US"/>
+        </w:rPr>
+        <w:fldChar w:fldCharType="begin"/>
+      </w:r>
+      <w:r>
+        <w:rPr>
+          <w:noProof/>
+          <w:lang w:val="en-US"/>
+        </w:rPr>
+        <w:instrText xml:space="preserve"> ADDIN ZOTERO_ITEM CSL_CITATION {"citationID":"ZXF5Ulye","properties":{"formattedCitation":"[6]","plainCitation":"[6]","noteIndex":0},"citationItems":[{"id":297,"uris":["http://zotero.org/users/13549441/items/LYFYLXLG"],"itemData":{"id":297,"type":"webpage","title":"Direktori Putusan","URL":"https://putusan3.mahkamahagung.go.id/","accessed":{"date-parts":[["2024",2,29]]}}}],"schema":"https://github.com/citation-style-language/schema/raw/master/csl-citation.json"} </w:instrText>
+      </w:r>
+      <w:r>
+        <w:rPr>
+          <w:noProof/>
+          <w:lang w:val="en-US"/>
+        </w:rPr>
+        <w:fldChar w:fldCharType="separate"/>
+      </w:r>
+      <w:r>
+        <w:rPr>
+          <w:rFonts w:cs="Times New Roman"/>
+        </w:rPr>
+        <w:t>[6]</w:t>
+      </w:r>
+      <w:r>
+        <w:rPr>
+          <w:noProof/>
+          <w:lang w:val="en-US"/>
+        </w:rPr>
+        <w:fldChar w:fldCharType="end"/>
+      </w:r>
+      <w:r>
+        <w:rPr>
+          <w:noProof/>
+          <w:lang w:val="en-US"/>
+        </w:rPr>
+        <w:t>. Agar bisa mengimbangi banyaknya jumlah dokumen, diperlukan sistem pencarian otomatis yang efektif</w:t>
+      </w:r>
+      <w:r>
+        <w:rPr>
+          <w:noProof/>
+          <w:lang w:val="en-US"/>
+        </w:rPr>
+        <w:t xml:space="preserve">, </w:t>
+      </w:r>
+      <w:r>
+        <w:rPr>
+          <w:noProof/>
+          <w:lang w:val="en-US"/>
+        </w:rPr>
+        <w:t>efisien</w:t>
+      </w:r>
+      <w:r>
+        <w:rPr>
+          <w:noProof/>
+          <w:lang w:val="en-US"/>
+        </w:rPr>
+        <w:t xml:space="preserve"> dan memiliki skalabilitas baik</w:t>
+      </w:r>
+      <w:r>
+        <w:rPr>
+          <w:noProof/>
+          <w:lang w:val="en-US"/>
+        </w:rPr>
+        <w:t xml:space="preserve">. Sistem pencarian </w:t>
+      </w:r>
+      <w:r>
+        <w:rPr>
+          <w:i/>
+          <w:iCs/>
+          <w:noProof/>
+          <w:lang w:val="en-US"/>
+        </w:rPr>
+        <w:t>(Information Retrieval)</w:t>
+      </w:r>
+      <w:r>
+        <w:rPr>
+          <w:i/>
+          <w:iCs/>
+          <w:noProof/>
+          <w:lang w:val="en-US"/>
+        </w:rPr>
+        <w:t xml:space="preserve"> </w:t>
+      </w:r>
+      <w:r>
+        <w:rPr>
+          <w:noProof/>
+          <w:lang w:val="en-US"/>
+        </w:rPr>
+        <w:t xml:space="preserve">pada bidang hukum khususnya dokumen konten panjang seperti putusan pengadilan memiliki tantangan tersendiri yang berbeda dengan </w:t>
+      </w:r>
+      <w:r>
+        <w:rPr>
+          <w:noProof/>
+          <w:lang w:val="en-US"/>
+        </w:rPr>
+        <w:t>bidang lain. Tantangan ini umumnya berupa pengoptimalan performa terkait besarnya basis data, pemahaman semantik dokumen, dan pemahaman jargon atau istilah-istilah khusus</w:t>
+      </w:r>
+      <w:r>
+        <w:rPr>
+          <w:noProof/>
+          <w:lang w:val="en-US"/>
+        </w:rPr>
+        <w:t xml:space="preserve"> </w:t>
+      </w:r>
+      <w:r>
+        <w:rPr>
+          <w:noProof/>
+          <w:lang w:val="en-US"/>
+        </w:rPr>
+        <w:fldChar w:fldCharType="begin"/>
+      </w:r>
+      <w:r>
+        <w:rPr>
+          <w:noProof/>
+          <w:lang w:val="en-US"/>
+        </w:rPr>
+        <w:instrText xml:space="preserve"> ADDIN ZOTERO_ITEM CSL_CITATION {"citationID":"hS1f0uYt","properties":{"formattedCitation":"[7]","plainCitation":"[7]","noteIndex":0},"citationItems":[{"id":294,"uris":["http://zotero.org/users/13549441/items/IW8YEVIG"],"itemData":{"id":294,"type":"article-journal","container-title":"International Review of Law, Computers &amp; Technology","DOI":"10.1080/13600860903570194","ISSN":"1360-0869, 1364-6885","issue":"1","journalAbbreviation":"International Review of Law, Computers &amp; Technology","language":"en","page":"63-72","source":"DOI.org (Crossref)","title":"Natural language processing and query expansion in legal information retrieval: Challenges and a response","title-short":"Natural language processing and query expansion in legal information retrieval","volume":"24","author":[{"family":"Maxwell","given":"Tamsin"},{"family":"Schafer","given":"Burkhard"}],"issued":{"date-parts":[["2010",3]]}}}],"schema":"https://github.com/citation-style-language/schema/raw/master/csl-citation.json"} </w:instrText>
+      </w:r>
+      <w:r>
+        <w:rPr>
+          <w:noProof/>
+          <w:lang w:val="en-US"/>
+        </w:rPr>
+        <w:fldChar w:fldCharType="separate"/>
+      </w:r>
+      <w:r>
+        <w:rPr>
+          <w:rFonts w:cs="Times New Roman"/>
+        </w:rPr>
+        <w:t>[7]</w:t>
+      </w:r>
+      <w:r>
+        <w:rPr>
+          <w:noProof/>
+          <w:lang w:val="en-US"/>
+        </w:rPr>
+        <w:fldChar w:fldCharType="end"/>
+      </w:r>
+      <w:r>
+        <w:rPr>
+          <w:noProof/>
+          <w:lang w:val="en-US"/>
+        </w:rPr>
+        <w:t>.</w:t>
       </w:r>
     </w:p>
     <w:p>
       <w:pPr>
         <w:ind w:firstLine="720"/>
         <w:rPr>
-          <w:noProof/>
-          <w:lang w:val="en-US"/>
-        </w:rPr>
-      </w:pPr>
-      <w:r>
-        <w:rPr>
-          <w:noProof/>
-          <w:lang w:val="en-US"/>
-        </w:rPr>
-        <w:t>Pencarian</w:t>
-      </w:r>
-      <w:r>
-        <w:rPr>
-          <w:noProof/>
-          <w:lang w:val="en-US"/>
-        </w:rPr>
-        <w:t xml:space="preserve"> general</w:t>
-      </w:r>
-      <w:r>
-        <w:rPr>
-          <w:noProof/>
-          <w:lang w:val="en-US"/>
-        </w:rPr>
-        <w:t xml:space="preserve">, pencarian putusan, </w:t>
-      </w:r>
-      <w:r>
-        <w:rPr>
-          <w:noProof/>
-          <w:lang w:val="en-US"/>
-        </w:rPr>
-        <w:t>tantangan</w:t>
+          <w:rFonts w:cs="Times New Roman"/>
+          <w:noProof/>
+          <w:szCs w:val="24"/>
+          <w:lang w:val="en-US"/>
+        </w:rPr>
+      </w:pPr>
+      <w:r>
+        <w:rPr>
+          <w:rFonts w:cs="Times New Roman"/>
+          <w:noProof/>
+          <w:szCs w:val="24"/>
+          <w:lang w:val="en-US"/>
+        </w:rPr>
+        <w:t>Current pencarian di direktori</w:t>
+      </w:r>
+      <w:r>
+        <w:rPr>
+          <w:rFonts w:cs="Times New Roman"/>
+          <w:noProof/>
+          <w:szCs w:val="24"/>
+          <w:lang w:val="en-US"/>
+        </w:rPr>
+        <w:t>, filtering</w:t>
+      </w:r>
+      <w:r>
+        <w:rPr>
+          <w:rFonts w:cs="Times New Roman"/>
+          <w:noProof/>
+          <w:szCs w:val="24"/>
+          <w:lang w:val="en-US"/>
+        </w:rPr>
+        <w:t>, akurasi</w:t>
       </w:r>
     </w:p>
     <w:p>
@@ -6318,44 +6615,7 @@
           <w:szCs w:val="24"/>
           <w:lang w:val="en-US"/>
         </w:rPr>
-        <w:t>Current pencarian di direktori</w:t>
-      </w:r>
-      <w:r>
-        <w:rPr>
-          <w:rFonts w:cs="Times New Roman"/>
-          <w:noProof/>
-          <w:szCs w:val="24"/>
-          <w:lang w:val="en-US"/>
-        </w:rPr>
-        <w:t>, filtering</w:t>
-      </w:r>
-      <w:r>
-        <w:rPr>
-          <w:rFonts w:cs="Times New Roman"/>
-          <w:noProof/>
-          <w:szCs w:val="24"/>
-          <w:lang w:val="en-US"/>
-        </w:rPr>
-        <w:t>, akurasi</w:t>
-      </w:r>
-    </w:p>
-    <w:p>
-      <w:pPr>
-        <w:ind w:firstLine="720"/>
-        <w:rPr>
-          <w:rFonts w:cs="Times New Roman"/>
-          <w:noProof/>
-          <w:szCs w:val="24"/>
-          <w:lang w:val="en-US"/>
-        </w:rPr>
-      </w:pPr>
-      <w:r>
-        <w:rPr>
-          <w:rFonts w:cs="Times New Roman"/>
-          <w:noProof/>
-          <w:szCs w:val="24"/>
-          <w:lang w:val="en-US"/>
-        </w:rPr>
+        <w:lastRenderedPageBreak/>
         <w:t>Keunggulan</w:t>
       </w:r>
       <w:r>
@@ -6650,7 +6910,6 @@
           <w:noProof/>
           <w:lang w:val="id-ID"/>
         </w:rPr>
-        <w:lastRenderedPageBreak/>
         <w:t>1.3 Metode Usulan</w:t>
       </w:r>
       <w:bookmarkEnd w:id="6"/>
@@ -7206,6 +7465,7 @@
           <w:szCs w:val="24"/>
           <w:lang w:val="id-ID"/>
         </w:rPr>
+        <w:lastRenderedPageBreak/>
         <w:t>Data yang digunakan berasal dari</w:t>
       </w:r>
       <w:r>
@@ -7470,7 +7730,6 @@
           <w:noProof/>
           <w:lang w:val="id-ID"/>
         </w:rPr>
-        <w:lastRenderedPageBreak/>
         <w:t xml:space="preserve">Bab ini </w:t>
       </w:r>
       <w:r>
@@ -8269,6 +8528,70 @@
           <w:szCs w:val="24"/>
         </w:rPr>
         <w:t>. Lhokseumawe: Unimal Press, 2018. Accessed: Feb. 27, 2024. [Online]. Available: https://repository.unimal.ac.id/5938/</w:t>
+      </w:r>
+    </w:p>
+    <w:p>
+      <w:pPr>
+        <w:pStyle w:val="Bibliography"/>
+        <w:rPr>
+          <w:rFonts w:cs="Times New Roman"/>
+          <w:szCs w:val="24"/>
+        </w:rPr>
+      </w:pPr>
+      <w:r>
+        <w:rPr>
+          <w:rFonts w:cs="Times New Roman"/>
+          <w:szCs w:val="24"/>
+        </w:rPr>
+        <w:t>[6]</w:t>
+      </w:r>
+      <w:r>
+        <w:rPr>
+          <w:rFonts w:cs="Times New Roman"/>
+          <w:szCs w:val="24"/>
+        </w:rPr>
+        <w:tab/>
+        <w:t>“Direktori Putusan.” Accessed: Feb. 29, 2024. [Online]. Available: https://putusan3.mahkamahagung.go.id/</w:t>
+      </w:r>
+    </w:p>
+    <w:p>
+      <w:pPr>
+        <w:pStyle w:val="Bibliography"/>
+        <w:rPr>
+          <w:rFonts w:cs="Times New Roman"/>
+          <w:szCs w:val="24"/>
+        </w:rPr>
+      </w:pPr>
+      <w:r>
+        <w:rPr>
+          <w:rFonts w:cs="Times New Roman"/>
+          <w:szCs w:val="24"/>
+        </w:rPr>
+        <w:t>[7]</w:t>
+      </w:r>
+      <w:r>
+        <w:rPr>
+          <w:rFonts w:cs="Times New Roman"/>
+          <w:szCs w:val="24"/>
+        </w:rPr>
+        <w:tab/>
+        <w:t xml:space="preserve">T. Maxwell and B. Schafer, “Natural language processing and query expansion in legal information retrieval: Challenges and a response,” </w:t>
+      </w:r>
+      <w:r>
+        <w:rPr>
+          <w:rFonts w:cs="Times New Roman"/>
+          <w:i/>
+          <w:iCs/>
+          <w:szCs w:val="24"/>
+        </w:rPr>
+        <w:t>Int. Rev. Law Comput. Technol.</w:t>
+      </w:r>
+      <w:r>
+        <w:rPr>
+          <w:rFonts w:cs="Times New Roman"/>
+          <w:szCs w:val="24"/>
+        </w:rPr>
+        <w:t>, vol. 24, no. 1, pp. 63–72, Mar. 2010, doi: 10.1080/13600860903570194.</w:t>
       </w:r>
     </w:p>
     <w:p>

</xml_diff>

<commit_message>
update bab 1 lb p3
</commit_message>
<xml_diff>
--- a/proposal_20130.docx
+++ b/proposal_20130.docx
@@ -6577,25 +6577,628 @@
           <w:szCs w:val="24"/>
           <w:lang w:val="en-US"/>
         </w:rPr>
-        <w:t>Current pencarian di direktori</w:t>
-      </w:r>
-      <w:r>
-        <w:rPr>
-          <w:rFonts w:cs="Times New Roman"/>
-          <w:noProof/>
-          <w:szCs w:val="24"/>
-          <w:lang w:val="en-US"/>
-        </w:rPr>
-        <w:t>, filtering</w:t>
-      </w:r>
-      <w:r>
-        <w:rPr>
-          <w:rFonts w:cs="Times New Roman"/>
-          <w:noProof/>
-          <w:szCs w:val="24"/>
-          <w:lang w:val="en-US"/>
-        </w:rPr>
-        <w:t>, akurasi</w:t>
+        <w:lastRenderedPageBreak/>
+        <w:t>Metode pencarian dokumen yang digunakan  pada situs</w:t>
+      </w:r>
+      <w:r>
+        <w:rPr>
+          <w:rFonts w:cs="Times New Roman"/>
+          <w:noProof/>
+          <w:szCs w:val="24"/>
+          <w:lang w:val="en-US"/>
+        </w:rPr>
+        <w:t xml:space="preserve"> resmi Direktori Putusan MA</w:t>
+      </w:r>
+      <w:r>
+        <w:rPr>
+          <w:rFonts w:cs="Times New Roman"/>
+          <w:noProof/>
+          <w:szCs w:val="24"/>
+          <w:lang w:val="en-US"/>
+        </w:rPr>
+        <w:t xml:space="preserve"> saat penelitian ini dibuat adalah metode penc</w:t>
+      </w:r>
+      <w:r>
+        <w:rPr>
+          <w:rFonts w:cs="Times New Roman"/>
+          <w:noProof/>
+          <w:szCs w:val="24"/>
+          <w:lang w:val="en-US"/>
+        </w:rPr>
+        <w:t xml:space="preserve">arian leksikal berbasis model pencarian </w:t>
+      </w:r>
+      <w:r>
+        <w:rPr>
+          <w:rFonts w:cs="Times New Roman"/>
+          <w:i/>
+          <w:iCs/>
+          <w:noProof/>
+          <w:szCs w:val="24"/>
+          <w:lang w:val="en-US"/>
+        </w:rPr>
+        <w:t>boolean</w:t>
+      </w:r>
+      <w:r>
+        <w:rPr>
+          <w:rFonts w:cs="Times New Roman"/>
+          <w:noProof/>
+          <w:szCs w:val="24"/>
+          <w:lang w:val="en-US"/>
+        </w:rPr>
+        <w:t xml:space="preserve">. </w:t>
+      </w:r>
+      <w:r>
+        <w:rPr>
+          <w:rFonts w:cs="Times New Roman"/>
+          <w:i/>
+          <w:iCs/>
+          <w:noProof/>
+          <w:szCs w:val="24"/>
+          <w:lang w:val="en-US"/>
+        </w:rPr>
+        <w:t>Boolean search</w:t>
+      </w:r>
+      <w:r>
+        <w:rPr>
+          <w:rFonts w:cs="Times New Roman"/>
+          <w:i/>
+          <w:iCs/>
+          <w:noProof/>
+          <w:szCs w:val="24"/>
+          <w:lang w:val="en-US"/>
+        </w:rPr>
+        <w:t xml:space="preserve"> </w:t>
+      </w:r>
+      <w:r>
+        <w:rPr>
+          <w:rFonts w:cs="Times New Roman"/>
+          <w:noProof/>
+          <w:szCs w:val="24"/>
+          <w:lang w:val="en-US"/>
+        </w:rPr>
+        <w:t xml:space="preserve">didasarkan pada logika </w:t>
+      </w:r>
+      <w:r>
+        <w:rPr>
+          <w:rFonts w:cs="Times New Roman"/>
+          <w:i/>
+          <w:iCs/>
+          <w:noProof/>
+          <w:szCs w:val="24"/>
+          <w:lang w:val="en-US"/>
+        </w:rPr>
+        <w:t>Boolean</w:t>
+      </w:r>
+      <w:r>
+        <w:rPr>
+          <w:rFonts w:cs="Times New Roman"/>
+          <w:noProof/>
+          <w:szCs w:val="24"/>
+          <w:lang w:val="en-US"/>
+        </w:rPr>
+        <w:t xml:space="preserve"> dan teori </w:t>
+      </w:r>
+      <w:r>
+        <w:rPr>
+          <w:rFonts w:cs="Times New Roman"/>
+          <w:noProof/>
+          <w:szCs w:val="24"/>
+          <w:lang w:val="en-US"/>
+        </w:rPr>
+        <w:t>himpunan</w:t>
+      </w:r>
+      <w:r>
+        <w:rPr>
+          <w:rFonts w:cs="Times New Roman"/>
+          <w:noProof/>
+          <w:szCs w:val="24"/>
+          <w:lang w:val="en-US"/>
+        </w:rPr>
+        <w:t xml:space="preserve"> di mana dokumen</w:t>
+      </w:r>
+      <w:r>
+        <w:rPr>
+          <w:rFonts w:cs="Times New Roman"/>
+          <w:noProof/>
+          <w:szCs w:val="24"/>
+          <w:lang w:val="en-US"/>
+        </w:rPr>
+        <w:t xml:space="preserve"> </w:t>
+      </w:r>
+      <w:r>
+        <w:rPr>
+          <w:rFonts w:cs="Times New Roman"/>
+          <w:noProof/>
+          <w:szCs w:val="24"/>
+          <w:lang w:val="en-US"/>
+        </w:rPr>
+        <w:t xml:space="preserve">dan kueri dianggap sebagai </w:t>
+      </w:r>
+      <w:r>
+        <w:rPr>
+          <w:rFonts w:cs="Times New Roman"/>
+          <w:i/>
+          <w:iCs/>
+          <w:noProof/>
+          <w:szCs w:val="24"/>
+          <w:lang w:val="en-US"/>
+        </w:rPr>
+        <w:t>bag-of-words</w:t>
+      </w:r>
+      <w:r>
+        <w:rPr>
+          <w:rFonts w:cs="Times New Roman"/>
+          <w:noProof/>
+          <w:szCs w:val="24"/>
+          <w:lang w:val="en-US"/>
+        </w:rPr>
+        <w:t xml:space="preserve"> atau </w:t>
+      </w:r>
+      <w:r>
+        <w:rPr>
+          <w:rFonts w:cs="Times New Roman"/>
+          <w:noProof/>
+          <w:szCs w:val="24"/>
+          <w:lang w:val="en-US"/>
+        </w:rPr>
+        <w:t>sekumpulan istilah</w:t>
+      </w:r>
+      <w:r>
+        <w:rPr>
+          <w:rFonts w:cs="Times New Roman"/>
+          <w:noProof/>
+          <w:szCs w:val="24"/>
+          <w:lang w:val="en-US"/>
+        </w:rPr>
+        <w:t xml:space="preserve"> </w:t>
+      </w:r>
+      <w:r>
+        <w:rPr>
+          <w:rFonts w:cs="Times New Roman"/>
+          <w:i/>
+          <w:iCs/>
+          <w:noProof/>
+          <w:szCs w:val="24"/>
+          <w:lang w:val="en-US"/>
+        </w:rPr>
+        <w:t>(terms)</w:t>
+      </w:r>
+      <w:r>
+        <w:rPr>
+          <w:rFonts w:cs="Times New Roman"/>
+          <w:i/>
+          <w:iCs/>
+          <w:noProof/>
+          <w:szCs w:val="24"/>
+          <w:lang w:val="en-US"/>
+        </w:rPr>
+        <w:t xml:space="preserve"> </w:t>
+      </w:r>
+      <w:r>
+        <w:rPr>
+          <w:rFonts w:cs="Times New Roman"/>
+          <w:i/>
+          <w:iCs/>
+          <w:noProof/>
+          <w:szCs w:val="24"/>
+          <w:lang w:val="en-US"/>
+        </w:rPr>
+        <w:fldChar w:fldCharType="begin"/>
+      </w:r>
+      <w:r>
+        <w:rPr>
+          <w:rFonts w:cs="Times New Roman"/>
+          <w:i/>
+          <w:iCs/>
+          <w:noProof/>
+          <w:szCs w:val="24"/>
+          <w:lang w:val="en-US"/>
+        </w:rPr>
+        <w:instrText xml:space="preserve"> ADDIN ZOTERO_ITEM CSL_CITATION {"citationID":"k8AjKPRF","properties":{"formattedCitation":"[8]","plainCitation":"[8]","noteIndex":0},"citationItems":[{"id":313,"uris":["http://zotero.org/users/13549441/items/2KTX85LY"],"itemData":{"id":313,"type":"report","source":"Google Scholar","title":"Information retrieval on-line","URL":"https://trid.trb.org/view/9772","author":[{"family":"Lancaster","given":"Frederick Wilfrid"},{"family":"Gallup","given":"Emily"}],"accessed":{"date-parts":[["2024",3,2]]},"issued":{"date-parts":[["1973"]]}}}],"schema":"https://github.com/citation-style-language/schema/raw/master/csl-citation.json"} </w:instrText>
+      </w:r>
+      <w:r>
+        <w:rPr>
+          <w:rFonts w:cs="Times New Roman"/>
+          <w:i/>
+          <w:iCs/>
+          <w:noProof/>
+          <w:szCs w:val="24"/>
+          <w:lang w:val="en-US"/>
+        </w:rPr>
+        <w:fldChar w:fldCharType="separate"/>
+      </w:r>
+      <w:r>
+        <w:rPr>
+          <w:rFonts w:cs="Times New Roman"/>
+        </w:rPr>
+        <w:t>[8]</w:t>
+      </w:r>
+      <w:r>
+        <w:rPr>
+          <w:rFonts w:cs="Times New Roman"/>
+          <w:i/>
+          <w:iCs/>
+          <w:noProof/>
+          <w:szCs w:val="24"/>
+          <w:lang w:val="en-US"/>
+        </w:rPr>
+        <w:fldChar w:fldCharType="end"/>
+      </w:r>
+      <w:r>
+        <w:rPr>
+          <w:rFonts w:cs="Times New Roman"/>
+          <w:noProof/>
+          <w:szCs w:val="24"/>
+          <w:lang w:val="en-US"/>
+        </w:rPr>
+        <w:t xml:space="preserve">. </w:t>
+      </w:r>
+      <w:r>
+        <w:rPr>
+          <w:rFonts w:cs="Times New Roman"/>
+          <w:noProof/>
+          <w:szCs w:val="24"/>
+          <w:lang w:val="en-US"/>
+        </w:rPr>
+        <w:t>Cara kerjanya</w:t>
+      </w:r>
+      <w:r>
+        <w:rPr>
+          <w:rFonts w:cs="Times New Roman"/>
+          <w:noProof/>
+          <w:szCs w:val="24"/>
+          <w:lang w:val="en-US"/>
+        </w:rPr>
+        <w:t xml:space="preserve"> </w:t>
+      </w:r>
+      <w:r>
+        <w:rPr>
+          <w:rFonts w:cs="Times New Roman"/>
+          <w:noProof/>
+          <w:szCs w:val="24"/>
+          <w:lang w:val="en-US"/>
+        </w:rPr>
+        <w:t>adalah mencari berdasarkan</w:t>
+      </w:r>
+      <w:r>
+        <w:rPr>
+          <w:rFonts w:cs="Times New Roman"/>
+          <w:noProof/>
+          <w:szCs w:val="24"/>
+          <w:lang w:val="en-US"/>
+        </w:rPr>
+        <w:t xml:space="preserve"> </w:t>
+      </w:r>
+      <w:r>
+        <w:rPr>
+          <w:rFonts w:cs="Times New Roman"/>
+          <w:noProof/>
+          <w:szCs w:val="24"/>
+          <w:lang w:val="en-US"/>
+        </w:rPr>
+        <w:t>ada atau tidaknya</w:t>
+      </w:r>
+      <w:r>
+        <w:rPr>
+          <w:rFonts w:cs="Times New Roman"/>
+          <w:noProof/>
+          <w:szCs w:val="24"/>
+          <w:lang w:val="en-US"/>
+        </w:rPr>
+        <w:t xml:space="preserve"> istilah-istilah </w:t>
+      </w:r>
+      <w:r>
+        <w:rPr>
+          <w:rFonts w:cs="Times New Roman"/>
+          <w:noProof/>
+          <w:szCs w:val="24"/>
+          <w:lang w:val="en-US"/>
+        </w:rPr>
+        <w:t xml:space="preserve">pada teks </w:t>
+      </w:r>
+      <w:r>
+        <w:rPr>
+          <w:rFonts w:cs="Times New Roman"/>
+          <w:noProof/>
+          <w:szCs w:val="24"/>
+          <w:lang w:val="en-US"/>
+        </w:rPr>
+        <w:t xml:space="preserve">kueri </w:t>
+      </w:r>
+      <w:r>
+        <w:rPr>
+          <w:rFonts w:cs="Times New Roman"/>
+          <w:noProof/>
+          <w:szCs w:val="24"/>
+          <w:lang w:val="en-US"/>
+        </w:rPr>
+        <w:t xml:space="preserve">pada </w:t>
+      </w:r>
+      <w:r>
+        <w:rPr>
+          <w:rFonts w:cs="Times New Roman"/>
+          <w:noProof/>
+          <w:szCs w:val="24"/>
+          <w:lang w:val="en-US"/>
+        </w:rPr>
+        <w:t>dokumen</w:t>
+      </w:r>
+      <w:r>
+        <w:rPr>
+          <w:rFonts w:cs="Times New Roman"/>
+          <w:noProof/>
+          <w:szCs w:val="24"/>
+          <w:lang w:val="en-US"/>
+        </w:rPr>
+        <w:t>,</w:t>
+      </w:r>
+      <w:r>
+        <w:rPr>
+          <w:rFonts w:cs="Times New Roman"/>
+          <w:noProof/>
+          <w:szCs w:val="24"/>
+          <w:lang w:val="en-US"/>
+        </w:rPr>
+        <w:t xml:space="preserve"> </w:t>
+      </w:r>
+      <w:r>
+        <w:rPr>
+          <w:rFonts w:cs="Times New Roman"/>
+          <w:noProof/>
+          <w:szCs w:val="24"/>
+          <w:lang w:val="en-US"/>
+        </w:rPr>
+        <w:t>serta</w:t>
+      </w:r>
+      <w:r>
+        <w:rPr>
+          <w:rFonts w:cs="Times New Roman"/>
+          <w:noProof/>
+          <w:szCs w:val="24"/>
+          <w:lang w:val="en-US"/>
+        </w:rPr>
+        <w:t xml:space="preserve"> </w:t>
+      </w:r>
+      <w:r>
+        <w:rPr>
+          <w:rFonts w:cs="Times New Roman"/>
+          <w:noProof/>
+          <w:szCs w:val="24"/>
+          <w:lang w:val="en-US"/>
+        </w:rPr>
+        <w:t>terpenuhinya</w:t>
+      </w:r>
+      <w:r>
+        <w:rPr>
+          <w:rFonts w:cs="Times New Roman"/>
+          <w:noProof/>
+          <w:szCs w:val="24"/>
+          <w:lang w:val="en-US"/>
+        </w:rPr>
+        <w:t xml:space="preserve"> </w:t>
+      </w:r>
+      <w:r>
+        <w:rPr>
+          <w:rFonts w:cs="Times New Roman"/>
+          <w:noProof/>
+          <w:szCs w:val="24"/>
+          <w:lang w:val="en-US"/>
+        </w:rPr>
+        <w:t>operator</w:t>
+      </w:r>
+      <w:r>
+        <w:rPr>
+          <w:rFonts w:cs="Times New Roman"/>
+          <w:noProof/>
+          <w:szCs w:val="24"/>
+          <w:lang w:val="en-US"/>
+        </w:rPr>
+        <w:t xml:space="preserve"> </w:t>
+      </w:r>
+      <w:r>
+        <w:rPr>
+          <w:rFonts w:cs="Times New Roman"/>
+          <w:noProof/>
+          <w:szCs w:val="24"/>
+          <w:lang w:val="en-US"/>
+        </w:rPr>
+        <w:t xml:space="preserve">logika </w:t>
+      </w:r>
+      <w:r>
+        <w:rPr>
+          <w:rFonts w:cs="Times New Roman"/>
+          <w:i/>
+          <w:iCs/>
+          <w:noProof/>
+          <w:szCs w:val="24"/>
+          <w:lang w:val="en-US"/>
+        </w:rPr>
+        <w:t>boolean</w:t>
+      </w:r>
+      <w:r>
+        <w:rPr>
+          <w:rFonts w:cs="Times New Roman"/>
+          <w:noProof/>
+          <w:szCs w:val="24"/>
+          <w:lang w:val="en-US"/>
+        </w:rPr>
+        <w:t xml:space="preserve"> </w:t>
+      </w:r>
+      <w:r>
+        <w:rPr>
+          <w:rFonts w:cs="Times New Roman"/>
+          <w:noProof/>
+          <w:szCs w:val="24"/>
+          <w:lang w:val="en-US"/>
+        </w:rPr>
+        <w:t>yang ada pada teks</w:t>
+      </w:r>
+      <w:r>
+        <w:rPr>
+          <w:rFonts w:cs="Times New Roman"/>
+          <w:noProof/>
+          <w:szCs w:val="24"/>
+          <w:lang w:val="en-US"/>
+        </w:rPr>
+        <w:t xml:space="preserve"> kueri.</w:t>
+      </w:r>
+      <w:r>
+        <w:rPr>
+          <w:rFonts w:cs="Times New Roman"/>
+          <w:noProof/>
+          <w:szCs w:val="24"/>
+          <w:lang w:val="en-US"/>
+        </w:rPr>
+        <w:t xml:space="preserve"> Keunggulan Boolean search ada pada konsep</w:t>
+      </w:r>
+      <w:r>
+        <w:rPr>
+          <w:rFonts w:cs="Times New Roman"/>
+          <w:noProof/>
+          <w:szCs w:val="24"/>
+          <w:lang w:val="en-US"/>
+        </w:rPr>
+        <w:t>nya</w:t>
+      </w:r>
+      <w:r>
+        <w:rPr>
+          <w:rFonts w:cs="Times New Roman"/>
+          <w:i/>
+          <w:iCs/>
+          <w:noProof/>
+          <w:szCs w:val="24"/>
+          <w:lang w:val="en-US"/>
+        </w:rPr>
+        <w:t xml:space="preserve"> </w:t>
+      </w:r>
+      <w:r>
+        <w:rPr>
+          <w:rFonts w:cs="Times New Roman"/>
+          <w:noProof/>
+          <w:szCs w:val="24"/>
+          <w:lang w:val="en-US"/>
+        </w:rPr>
+        <w:t xml:space="preserve">yaitu sama persis setiap kata </w:t>
+      </w:r>
+      <w:r>
+        <w:rPr>
+          <w:rFonts w:cs="Times New Roman"/>
+          <w:i/>
+          <w:iCs/>
+          <w:noProof/>
+          <w:szCs w:val="24"/>
+          <w:lang w:val="en-US"/>
+        </w:rPr>
+        <w:t>(h</w:t>
+      </w:r>
+      <w:r>
+        <w:rPr>
+          <w:rFonts w:cs="Times New Roman"/>
+          <w:i/>
+          <w:iCs/>
+          <w:noProof/>
+          <w:szCs w:val="24"/>
+          <w:lang w:val="en-US"/>
+        </w:rPr>
+        <w:t>ard match</w:t>
+      </w:r>
+      <w:r>
+        <w:rPr>
+          <w:rFonts w:cs="Times New Roman"/>
+          <w:i/>
+          <w:iCs/>
+          <w:noProof/>
+          <w:szCs w:val="24"/>
+          <w:lang w:val="en-US"/>
+        </w:rPr>
+        <w:t>)</w:t>
+      </w:r>
+      <w:r>
+        <w:rPr>
+          <w:rFonts w:cs="Times New Roman"/>
+          <w:noProof/>
+          <w:szCs w:val="24"/>
+          <w:lang w:val="en-US"/>
+        </w:rPr>
+        <w:t xml:space="preserve"> </w:t>
+      </w:r>
+      <w:r>
+        <w:rPr>
+          <w:rFonts w:cs="Times New Roman"/>
+          <w:noProof/>
+          <w:szCs w:val="24"/>
+          <w:lang w:val="en-US"/>
+        </w:rPr>
+        <w:t>yang membuatnya mudah diaplikasikan</w:t>
+      </w:r>
+      <w:r>
+        <w:rPr>
+          <w:rFonts w:cs="Times New Roman"/>
+          <w:noProof/>
+          <w:szCs w:val="24"/>
+          <w:lang w:val="en-US"/>
+        </w:rPr>
+        <w:t>, mudah dipahami dan</w:t>
+      </w:r>
+      <w:r>
+        <w:rPr>
+          <w:rFonts w:cs="Times New Roman"/>
+          <w:noProof/>
+          <w:szCs w:val="24"/>
+          <w:lang w:val="en-US"/>
+        </w:rPr>
+        <w:t xml:space="preserve"> membuat pengguna memegang kendali penuh atas hasil pencarian </w:t>
+      </w:r>
+      <w:r>
+        <w:rPr>
+          <w:rFonts w:cs="Times New Roman"/>
+          <w:noProof/>
+          <w:szCs w:val="24"/>
+          <w:lang w:val="en-US"/>
+        </w:rPr>
+        <w:fldChar w:fldCharType="begin"/>
+      </w:r>
+      <w:r>
+        <w:rPr>
+          <w:rFonts w:cs="Times New Roman"/>
+          <w:noProof/>
+          <w:szCs w:val="24"/>
+          <w:lang w:val="en-US"/>
+        </w:rPr>
+        <w:instrText xml:space="preserve"> ADDIN ZOTERO_ITEM CSL_CITATION {"citationID":"vI0RBB1B","properties":{"formattedCitation":"[9]","plainCitation":"[9]","noteIndex":0},"citationItems":[{"id":315,"uris":["http://zotero.org/users/13549441/items/HCF8ZDE6"],"itemData":{"id":315,"type":"article-journal","container-title":"International journal of engineering research &amp; technology","issue":"09","source":"Google Scholar","title":"Comparison of basic Information Retrieval Models","URL":"https://www.researchgate.net/profile/Muhammad-Almustafa/publication/358509603_Comparison_of_basic_Information_Retrieval_Models/links/620563ee7b05f82592deda67/Comparison-of-basic-Information-Retrieval-Models.pdf","volume":"10","author":[{"family":"Oghli","given":"Manal Sheikh"},{"family":"Almustafa","given":"Muhammad Mazen"}],"accessed":{"date-parts":[["2024",3,2]]},"issued":{"date-parts":[["2021"]]}}}],"schema":"https://github.com/citation-style-language/schema/raw/master/csl-citation.json"} </w:instrText>
+      </w:r>
+      <w:r>
+        <w:rPr>
+          <w:rFonts w:cs="Times New Roman"/>
+          <w:noProof/>
+          <w:szCs w:val="24"/>
+          <w:lang w:val="en-US"/>
+        </w:rPr>
+        <w:fldChar w:fldCharType="separate"/>
+      </w:r>
+      <w:r>
+        <w:rPr>
+          <w:rFonts w:cs="Times New Roman"/>
+        </w:rPr>
+        <w:t>[9]</w:t>
+      </w:r>
+      <w:r>
+        <w:rPr>
+          <w:rFonts w:cs="Times New Roman"/>
+          <w:noProof/>
+          <w:szCs w:val="24"/>
+          <w:lang w:val="en-US"/>
+        </w:rPr>
+        <w:fldChar w:fldCharType="end"/>
+      </w:r>
+      <w:r>
+        <w:rPr>
+          <w:rFonts w:cs="Times New Roman"/>
+          <w:noProof/>
+          <w:szCs w:val="24"/>
+          <w:lang w:val="en-US"/>
+        </w:rPr>
+        <w:t>.</w:t>
       </w:r>
     </w:p>
     <w:p>
@@ -6608,34 +7211,6 @@
           <w:lang w:val="en-US"/>
         </w:rPr>
       </w:pPr>
-      <w:r>
-        <w:rPr>
-          <w:rFonts w:cs="Times New Roman"/>
-          <w:noProof/>
-          <w:szCs w:val="24"/>
-          <w:lang w:val="en-US"/>
-        </w:rPr>
-        <w:lastRenderedPageBreak/>
-        <w:t>Keunggulan</w:t>
-      </w:r>
-      <w:r>
-        <w:rPr>
-          <w:rFonts w:cs="Times New Roman"/>
-          <w:noProof/>
-          <w:szCs w:val="24"/>
-          <w:lang w:val="en-US"/>
-        </w:rPr>
-        <w:t xml:space="preserve"> boolean</w:t>
-      </w:r>
-      <w:r>
-        <w:rPr>
-          <w:rFonts w:cs="Times New Roman"/>
-          <w:noProof/>
-          <w:szCs w:val="24"/>
-          <w:lang w:val="en-US"/>
-        </w:rPr>
-        <w:t xml:space="preserve">, </w:t>
-      </w:r>
       <w:r>
         <w:rPr>
           <w:rFonts w:cs="Times New Roman"/>
@@ -6989,26 +7564,6 @@
       <w:r>
         <w:rPr>
           <w:rFonts w:cs="Times New Roman"/>
-          <w:noProof/>
-          <w:color w:val="000000"/>
-          <w:szCs w:val="24"/>
-          <w:lang w:val="en-US"/>
-        </w:rPr>
-        <w:t xml:space="preserve"> yaitu BM25 </w:t>
-      </w:r>
-      <w:r>
-        <w:rPr>
-          <w:rFonts w:cs="Times New Roman"/>
-          <w:noProof/>
-          <w:color w:val="000000"/>
-          <w:szCs w:val="24"/>
-          <w:lang w:val="en-US"/>
-        </w:rPr>
-        <w:t xml:space="preserve">dengan komponen </w:t>
-      </w:r>
-      <w:r>
-        <w:rPr>
-          <w:rFonts w:cs="Times New Roman"/>
           <w:i/>
           <w:iCs/>
           <w:noProof/>
@@ -7016,7 +7571,7 @@
           <w:szCs w:val="24"/>
           <w:lang w:val="en-US"/>
         </w:rPr>
-        <w:t>reranker</w:t>
+        <w:t>-frequency</w:t>
       </w:r>
       <w:r>
         <w:rPr>
@@ -7026,7 +7581,7 @@
           <w:szCs w:val="24"/>
           <w:lang w:val="en-US"/>
         </w:rPr>
-        <w:t xml:space="preserve"> berbasis</w:t>
+        <w:t xml:space="preserve"> yaitu BM25 </w:t>
       </w:r>
       <w:r>
         <w:rPr>
@@ -7036,7 +7591,7 @@
           <w:szCs w:val="24"/>
           <w:lang w:val="en-US"/>
         </w:rPr>
-        <w:t xml:space="preserve"> </w:t>
+        <w:t xml:space="preserve">dengan komponen </w:t>
       </w:r>
       <w:r>
         <w:rPr>
@@ -7048,6 +7603,38 @@
           <w:szCs w:val="24"/>
           <w:lang w:val="en-US"/>
         </w:rPr>
+        <w:t>reranker</w:t>
+      </w:r>
+      <w:r>
+        <w:rPr>
+          <w:rFonts w:cs="Times New Roman"/>
+          <w:noProof/>
+          <w:color w:val="000000"/>
+          <w:szCs w:val="24"/>
+          <w:lang w:val="en-US"/>
+        </w:rPr>
+        <w:t xml:space="preserve"> berbasis</w:t>
+      </w:r>
+      <w:r>
+        <w:rPr>
+          <w:rFonts w:cs="Times New Roman"/>
+          <w:noProof/>
+          <w:color w:val="000000"/>
+          <w:szCs w:val="24"/>
+          <w:lang w:val="en-US"/>
+        </w:rPr>
+        <w:t xml:space="preserve"> </w:t>
+      </w:r>
+      <w:r>
+        <w:rPr>
+          <w:rFonts w:cs="Times New Roman"/>
+          <w:i/>
+          <w:iCs/>
+          <w:noProof/>
+          <w:color w:val="000000"/>
+          <w:szCs w:val="24"/>
+          <w:lang w:val="en-US"/>
+        </w:rPr>
         <w:t>transfer learning</w:t>
       </w:r>
       <w:r>
@@ -7059,6 +7646,28 @@
           <w:lang w:val="en-US"/>
         </w:rPr>
         <w:t xml:space="preserve"> menggunakan model</w:t>
+      </w:r>
+      <w:r>
+        <w:rPr>
+          <w:rFonts w:cs="Times New Roman"/>
+          <w:noProof/>
+          <w:color w:val="000000"/>
+          <w:szCs w:val="24"/>
+          <w:lang w:val="en-US"/>
+        </w:rPr>
+        <w:t xml:space="preserve"> </w:t>
+      </w:r>
+      <w:r>
+        <w:rPr>
+          <w:rFonts w:cs="Times New Roman"/>
+          <w:i/>
+          <w:iCs/>
+          <w:noProof/>
+          <w:color w:val="000000"/>
+          <w:szCs w:val="24"/>
+          <w:lang w:val="en-US"/>
+        </w:rPr>
+        <w:t>Pre-Trained</w:t>
       </w:r>
       <w:r>
         <w:rPr>
@@ -7256,6 +7865,7 @@
           <w:noProof/>
           <w:lang w:val="id-ID"/>
         </w:rPr>
+        <w:lastRenderedPageBreak/>
         <w:t>1.5 Tujuan</w:t>
       </w:r>
       <w:bookmarkEnd w:id="8"/>
@@ -7465,7 +8075,6 @@
           <w:szCs w:val="24"/>
           <w:lang w:val="id-ID"/>
         </w:rPr>
-        <w:lastRenderedPageBreak/>
         <w:t>Data yang digunakan berasal dari</w:t>
       </w:r>
       <w:r>
@@ -7545,19 +8154,58 @@
           <w:szCs w:val="24"/>
           <w:lang w:val="en-US"/>
         </w:rPr>
-        <w:t xml:space="preserve"> dan anotasi segmen oleh </w:t>
-      </w:r>
-      <w:r>
-        <w:rPr>
-          <w:rFonts w:cs="Times New Roman"/>
-          <w:b/>
-          <w:bCs/>
-          <w:noProof/>
-          <w:color w:val="FF0000"/>
-          <w:szCs w:val="24"/>
-          <w:lang w:val="en-US"/>
-        </w:rPr>
-        <w:t>(sitasi)</w:t>
+        <w:t xml:space="preserve"> dan anotasi segmen oleh</w:t>
+      </w:r>
+      <w:r>
+        <w:rPr>
+          <w:rFonts w:cs="Times New Roman"/>
+          <w:noProof/>
+          <w:szCs w:val="24"/>
+          <w:lang w:val="en-US"/>
+        </w:rPr>
+        <w:t xml:space="preserve"> </w:t>
+      </w:r>
+      <w:r>
+        <w:rPr>
+          <w:rFonts w:cs="Times New Roman"/>
+          <w:noProof/>
+          <w:szCs w:val="24"/>
+          <w:lang w:val="en-US"/>
+        </w:rPr>
+        <w:fldChar w:fldCharType="begin"/>
+      </w:r>
+      <w:r>
+        <w:rPr>
+          <w:rFonts w:cs="Times New Roman"/>
+          <w:noProof/>
+          <w:szCs w:val="24"/>
+          <w:lang w:val="en-US"/>
+        </w:rPr>
+        <w:instrText xml:space="preserve"> ADDIN ZOTERO_ITEM CSL_CITATION {"citationID":"cnCP19dU","properties":{"formattedCitation":"[10]","plainCitation":"[10]","noteIndex":0},"citationItems":[{"id":143,"uris":["http://zotero.org/users/13549441/items/QHGB3WE9"],"itemData":{"id":143,"type":"article-journal","abstract":"Among the sources of legal considerations are judges’ previous decisions regarding similar cases that are archived in court decision documents. However, due to the increasing number of court decision documents, it is difficult to find relevant information, such as the category and the length of punishment for similar legal cases. This study presents predictions of first-level judicial decisions by utilizing a collection of Indonesian court decision documents. We propose using multi-level learning, namely, CNN+attention, using decision document sections as features to predict the category and the length of punishment in Indonesian courts. Our results demonstrate that the decision document sections that strongly affected the accuracy of the prediction model were prosecution history, facts, legal facts, and legal considerations. The prediction of the punishment category shows that the CNN+attention model achieved better accuracy than other deep learning models, such as CNN, LSTM, BiLSTM, LSTM+attention, and BiLSTM+attention, by up to 28.18%. The superiority of the CNN+attention model is also shown to predict the punishment length, with the best result being achieved using the ‘year’ time unit.","container-title":"Computers","DOI":"10.3390/computers11060088","ISSN":"2073-431X","issue":"6","language":"en","license":"http://creativecommons.org/licenses/by/3.0/","note":"number: 6\npublisher: Multidisciplinary Digital Publishing Institute","page":"88","source":"www.mdpi.com","title":"Predicting the Category and the Length of Punishment in Indonesian Courts Based on Previous Court Decision Documents","volume":"11","author":[{"family":"Nuranti","given":"Eka Qadri"},{"family":"Yulianti","given":"Evi"},{"family":"Husin","given":"Husna Sarirah"}],"issued":{"date-parts":[["2022",6]]}}}],"schema":"https://github.com/citation-style-language/schema/raw/master/csl-citation.json"} </w:instrText>
+      </w:r>
+      <w:r>
+        <w:rPr>
+          <w:rFonts w:cs="Times New Roman"/>
+          <w:noProof/>
+          <w:szCs w:val="24"/>
+          <w:lang w:val="en-US"/>
+        </w:rPr>
+        <w:fldChar w:fldCharType="separate"/>
+      </w:r>
+      <w:r>
+        <w:rPr>
+          <w:rFonts w:cs="Times New Roman"/>
+        </w:rPr>
+        <w:t>[10]</w:t>
+      </w:r>
+      <w:r>
+        <w:rPr>
+          <w:rFonts w:cs="Times New Roman"/>
+          <w:noProof/>
+          <w:szCs w:val="24"/>
+          <w:lang w:val="en-US"/>
+        </w:rPr>
+        <w:fldChar w:fldCharType="end"/>
       </w:r>
       <w:r>
         <w:rPr>
@@ -7588,27 +8236,27 @@
           <w:rFonts w:cs="Times New Roman"/>
           <w:noProof/>
           <w:szCs w:val="24"/>
-          <w:lang w:val="id-ID"/>
-        </w:rPr>
-        <w:t>Dat</w:t>
-      </w:r>
-      <w:r>
-        <w:rPr>
-          <w:rFonts w:cs="Times New Roman"/>
-          <w:noProof/>
-          <w:szCs w:val="24"/>
-          <w:lang w:val="en-US"/>
-        </w:rPr>
-        <w:t xml:space="preserve">a putusan yang </w:t>
-      </w:r>
-      <w:r>
-        <w:rPr>
-          <w:rFonts w:cs="Times New Roman"/>
-          <w:noProof/>
-          <w:szCs w:val="24"/>
-          <w:lang w:val="en-US"/>
-        </w:rPr>
-        <w:t xml:space="preserve">hanya berjenis </w:t>
+          <w:lang w:val="en-US"/>
+        </w:rPr>
+        <w:t>Jenis</w:t>
+      </w:r>
+      <w:r>
+        <w:rPr>
+          <w:rFonts w:cs="Times New Roman"/>
+          <w:noProof/>
+          <w:szCs w:val="24"/>
+          <w:lang w:val="en-US"/>
+        </w:rPr>
+        <w:t xml:space="preserve"> putusan yang </w:t>
+      </w:r>
+      <w:r>
+        <w:rPr>
+          <w:rFonts w:cs="Times New Roman"/>
+          <w:noProof/>
+          <w:szCs w:val="24"/>
+          <w:lang w:val="en-US"/>
+        </w:rPr>
+        <w:t xml:space="preserve">digunakan hanya jenis putusan </w:t>
       </w:r>
       <w:r>
         <w:rPr>
@@ -8592,6 +9240,110 @@
           <w:szCs w:val="24"/>
         </w:rPr>
         <w:t>, vol. 24, no. 1, pp. 63–72, Mar. 2010, doi: 10.1080/13600860903570194.</w:t>
+      </w:r>
+    </w:p>
+    <w:p>
+      <w:pPr>
+        <w:pStyle w:val="Bibliography"/>
+        <w:rPr>
+          <w:rFonts w:cs="Times New Roman"/>
+          <w:szCs w:val="24"/>
+        </w:rPr>
+      </w:pPr>
+      <w:r>
+        <w:rPr>
+          <w:rFonts w:cs="Times New Roman"/>
+          <w:szCs w:val="24"/>
+        </w:rPr>
+        <w:t>[8]</w:t>
+      </w:r>
+      <w:r>
+        <w:rPr>
+          <w:rFonts w:cs="Times New Roman"/>
+          <w:szCs w:val="24"/>
+        </w:rPr>
+        <w:tab/>
+        <w:t>F. W. Lancaster and E. Gallup, “Information retrieval on-line,” 1973. Accessed: Mar. 02, 2024. [Online]. Available: https://trid.trb.org/view/9772</w:t>
+      </w:r>
+    </w:p>
+    <w:p>
+      <w:pPr>
+        <w:pStyle w:val="Bibliography"/>
+        <w:rPr>
+          <w:rFonts w:cs="Times New Roman"/>
+          <w:szCs w:val="24"/>
+        </w:rPr>
+      </w:pPr>
+      <w:r>
+        <w:rPr>
+          <w:rFonts w:cs="Times New Roman"/>
+          <w:szCs w:val="24"/>
+        </w:rPr>
+        <w:t>[9]</w:t>
+      </w:r>
+      <w:r>
+        <w:rPr>
+          <w:rFonts w:cs="Times New Roman"/>
+          <w:szCs w:val="24"/>
+        </w:rPr>
+        <w:tab/>
+        <w:t xml:space="preserve">M. S. Oghli and M. M. Almustafa, “Comparison of basic Information Retrieval Models,” </w:t>
+      </w:r>
+      <w:r>
+        <w:rPr>
+          <w:rFonts w:cs="Times New Roman"/>
+          <w:i/>
+          <w:iCs/>
+          <w:szCs w:val="24"/>
+        </w:rPr>
+        <w:t>Int. J. Eng. Res. Technol.</w:t>
+      </w:r>
+      <w:r>
+        <w:rPr>
+          <w:rFonts w:cs="Times New Roman"/>
+          <w:szCs w:val="24"/>
+        </w:rPr>
+        <w:t>, vol. 10, no. 09, 2021, Accessed: Mar. 02, 2024. [Online]. Available: https://www.researchgate.net/profile/Muhammad-Almustafa/publication/358509603_Comparison_of_basic_Information_Retrieval_Models/links/620563ee7b05f82592deda67/Comparison-of-basic-Information-Retrieval-Models.pdf</w:t>
+      </w:r>
+    </w:p>
+    <w:p>
+      <w:pPr>
+        <w:pStyle w:val="Bibliography"/>
+        <w:rPr>
+          <w:rFonts w:cs="Times New Roman"/>
+          <w:szCs w:val="24"/>
+        </w:rPr>
+      </w:pPr>
+      <w:r>
+        <w:rPr>
+          <w:rFonts w:cs="Times New Roman"/>
+          <w:szCs w:val="24"/>
+        </w:rPr>
+        <w:t>[10]</w:t>
+      </w:r>
+      <w:r>
+        <w:rPr>
+          <w:rFonts w:cs="Times New Roman"/>
+          <w:szCs w:val="24"/>
+        </w:rPr>
+        <w:tab/>
+        <w:t xml:space="preserve">E. Q. Nuranti, E. Yulianti, and H. S. Husin, “Predicting the Category and the Length of Punishment in Indonesian Courts Based on Previous Court Decision Documents,” </w:t>
+      </w:r>
+      <w:r>
+        <w:rPr>
+          <w:rFonts w:cs="Times New Roman"/>
+          <w:i/>
+          <w:iCs/>
+          <w:szCs w:val="24"/>
+        </w:rPr>
+        <w:t>Computers</w:t>
+      </w:r>
+      <w:r>
+        <w:rPr>
+          <w:rFonts w:cs="Times New Roman"/>
+          <w:szCs w:val="24"/>
+        </w:rPr>
+        <w:t>, vol. 11, no. 6, Art. no. 6, Jun. 2022, doi: 10.3390/computers11060088.</w:t>
       </w:r>
     </w:p>
     <w:p>

</xml_diff>

<commit_message>
update bab 1 lb p5
</commit_message>
<xml_diff>
--- a/proposal_20130.docx
+++ b/proposal_20130.docx
@@ -6509,7 +6509,21 @@
           <w:noProof/>
           <w:lang w:val="en-US"/>
         </w:rPr>
-        <w:t>bidang lain. Tantangan ini umumnya berupa pengoptimalan performa terkait besarnya basis data, pemahaman semantik dokumen, dan pemahaman jargon atau istilah-istilah khusus</w:t>
+        <w:t>bidang lain. Tantangan ini umumnya berupa pengoptimalan performa terkait besarnya basis data, pemahaman semantik dokumen,</w:t>
+      </w:r>
+      <w:r>
+        <w:rPr>
+          <w:noProof/>
+          <w:lang w:val="en-US"/>
+        </w:rPr>
+        <w:t xml:space="preserve"> pengolahan panjang dokumen,</w:t>
+      </w:r>
+      <w:r>
+        <w:rPr>
+          <w:noProof/>
+          <w:lang w:val="en-US"/>
+        </w:rPr>
+        <w:t xml:space="preserve"> dan pemahaman jargon atau istilah-istilah khusus</w:t>
       </w:r>
       <w:r>
         <w:rPr>
@@ -7218,16 +7232,511 @@
           <w:szCs w:val="24"/>
           <w:lang w:val="en-US"/>
         </w:rPr>
-        <w:t>kelemahan</w:t>
-      </w:r>
-      <w:r>
-        <w:rPr>
-          <w:rFonts w:cs="Times New Roman"/>
-          <w:noProof/>
-          <w:szCs w:val="24"/>
-          <w:lang w:val="en-US"/>
-        </w:rPr>
-        <w:t>, solusi</w:t>
+        <w:t xml:space="preserve">Disisi lain, karakteristik lugas dari metode </w:t>
+      </w:r>
+      <w:r>
+        <w:rPr>
+          <w:rFonts w:cs="Times New Roman"/>
+          <w:i/>
+          <w:iCs/>
+          <w:noProof/>
+          <w:szCs w:val="24"/>
+          <w:lang w:val="en-US"/>
+        </w:rPr>
+        <w:t>boolean retrieval</w:t>
+      </w:r>
+      <w:r>
+        <w:rPr>
+          <w:rFonts w:cs="Times New Roman"/>
+          <w:noProof/>
+          <w:szCs w:val="24"/>
+          <w:lang w:val="en-US"/>
+        </w:rPr>
+        <w:t xml:space="preserve"> ini</w:t>
+      </w:r>
+      <w:r>
+        <w:rPr>
+          <w:rFonts w:cs="Times New Roman"/>
+          <w:noProof/>
+          <w:szCs w:val="24"/>
+          <w:lang w:val="en-US"/>
+        </w:rPr>
+        <w:t xml:space="preserve"> </w:t>
+      </w:r>
+      <w:r>
+        <w:rPr>
+          <w:rFonts w:cs="Times New Roman"/>
+          <w:noProof/>
+          <w:szCs w:val="24"/>
+          <w:lang w:val="en-US"/>
+        </w:rPr>
+        <w:t xml:space="preserve">tidak selalu sesuai dengan apa yang dibutuhkan oleh pengguna. </w:t>
+      </w:r>
+      <w:r>
+        <w:rPr>
+          <w:rFonts w:cs="Times New Roman"/>
+          <w:noProof/>
+          <w:szCs w:val="24"/>
+          <w:lang w:val="en-US"/>
+        </w:rPr>
+        <w:t xml:space="preserve">Keterbatasan model antara lain </w:t>
+      </w:r>
+      <w:r>
+        <w:rPr>
+          <w:rFonts w:cs="Times New Roman"/>
+          <w:noProof/>
+          <w:szCs w:val="24"/>
+          <w:lang w:val="en-US"/>
+        </w:rPr>
+        <w:t>adalah pada segi fleksibilitas</w:t>
+      </w:r>
+      <w:r>
+        <w:rPr>
+          <w:rFonts w:cs="Times New Roman"/>
+          <w:noProof/>
+          <w:szCs w:val="24"/>
+          <w:lang w:val="en-US"/>
+        </w:rPr>
+        <w:t xml:space="preserve">, </w:t>
+      </w:r>
+      <w:r>
+        <w:rPr>
+          <w:rFonts w:cs="Times New Roman"/>
+          <w:noProof/>
+          <w:szCs w:val="24"/>
+          <w:lang w:val="en-US"/>
+        </w:rPr>
+        <w:t xml:space="preserve">sensitivitas terhadap </w:t>
+      </w:r>
+      <w:r>
+        <w:rPr>
+          <w:rFonts w:cs="Times New Roman"/>
+          <w:noProof/>
+          <w:szCs w:val="24"/>
+          <w:lang w:val="en-US"/>
+        </w:rPr>
+        <w:t>pembuatan</w:t>
+      </w:r>
+      <w:r>
+        <w:rPr>
+          <w:rFonts w:cs="Times New Roman"/>
+          <w:noProof/>
+          <w:szCs w:val="24"/>
+          <w:lang w:val="en-US"/>
+        </w:rPr>
+        <w:t xml:space="preserve"> kueri, dan </w:t>
+      </w:r>
+      <w:r>
+        <w:rPr>
+          <w:rFonts w:cs="Times New Roman"/>
+          <w:noProof/>
+          <w:szCs w:val="24"/>
+          <w:lang w:val="en-US"/>
+        </w:rPr>
+        <w:t>tidak adanya pemeringkatan</w:t>
+      </w:r>
+      <w:r>
+        <w:rPr>
+          <w:rFonts w:cs="Times New Roman"/>
+          <w:noProof/>
+          <w:szCs w:val="24"/>
+          <w:lang w:val="en-US"/>
+        </w:rPr>
+        <w:t xml:space="preserve"> relevansi</w:t>
+      </w:r>
+      <w:r>
+        <w:rPr>
+          <w:rFonts w:cs="Times New Roman"/>
+          <w:noProof/>
+          <w:szCs w:val="24"/>
+          <w:lang w:val="en-US"/>
+        </w:rPr>
+        <w:t xml:space="preserve"> sehingga menghambat </w:t>
+      </w:r>
+      <w:r>
+        <w:rPr>
+          <w:rFonts w:cs="Times New Roman"/>
+          <w:noProof/>
+          <w:szCs w:val="24"/>
+          <w:lang w:val="en-US"/>
+        </w:rPr>
+        <w:t xml:space="preserve">pencarian informasi </w:t>
+      </w:r>
+      <w:r>
+        <w:rPr>
+          <w:rFonts w:cs="Times New Roman"/>
+          <w:noProof/>
+          <w:szCs w:val="24"/>
+          <w:lang w:val="en-US"/>
+        </w:rPr>
+        <w:t xml:space="preserve">dengan topik </w:t>
+      </w:r>
+      <w:r>
+        <w:rPr>
+          <w:rFonts w:cs="Times New Roman"/>
+          <w:noProof/>
+          <w:szCs w:val="24"/>
+          <w:lang w:val="en-US"/>
+        </w:rPr>
+        <w:t>yang luas</w:t>
+      </w:r>
+      <w:r>
+        <w:rPr>
+          <w:rFonts w:cs="Times New Roman"/>
+          <w:noProof/>
+          <w:szCs w:val="24"/>
+          <w:lang w:val="en-US"/>
+        </w:rPr>
+        <w:t xml:space="preserve"> </w:t>
+      </w:r>
+      <w:r>
+        <w:rPr>
+          <w:rFonts w:cs="Times New Roman"/>
+          <w:noProof/>
+          <w:szCs w:val="24"/>
+          <w:lang w:val="en-US"/>
+        </w:rPr>
+        <w:fldChar w:fldCharType="begin"/>
+      </w:r>
+      <w:r>
+        <w:rPr>
+          <w:rFonts w:cs="Times New Roman"/>
+          <w:noProof/>
+          <w:szCs w:val="24"/>
+          <w:lang w:val="en-US"/>
+        </w:rPr>
+        <w:instrText xml:space="preserve"> ADDIN ZOTERO_ITEM CSL_CITATION {"citationID":"eanCDnzI","properties":{"formattedCitation":"[10]","plainCitation":"[10]","noteIndex":0},"citationItems":[{"id":318,"uris":["http://zotero.org/users/13549441/items/IK2JAI2Q"],"itemData":{"id":318,"type":"book","event-place":"USA","ISBN":"978-0-201-12227-5","number-of-pages":"530","publisher":"Addison-Wesley Longman Publishing Co., Inc.","publisher-place":"USA","source":"ACM Digital Library","title":"Automatic text processing: the transformation, analysis, and retrieval of information by computer","title-short":"Automatic text processing","author":[{"family":"Salton","given":"Gerard"}],"issued":{"date-parts":[["1989"]]}}}],"schema":"https://github.com/citation-style-language/schema/raw/master/csl-citation.json"} </w:instrText>
+      </w:r>
+      <w:r>
+        <w:rPr>
+          <w:rFonts w:cs="Times New Roman"/>
+          <w:noProof/>
+          <w:szCs w:val="24"/>
+          <w:lang w:val="en-US"/>
+        </w:rPr>
+        <w:fldChar w:fldCharType="separate"/>
+      </w:r>
+      <w:r>
+        <w:rPr>
+          <w:rFonts w:cs="Times New Roman"/>
+        </w:rPr>
+        <w:t>[10]</w:t>
+      </w:r>
+      <w:r>
+        <w:rPr>
+          <w:rFonts w:cs="Times New Roman"/>
+          <w:noProof/>
+          <w:szCs w:val="24"/>
+          <w:lang w:val="en-US"/>
+        </w:rPr>
+        <w:fldChar w:fldCharType="end"/>
+      </w:r>
+      <w:r>
+        <w:rPr>
+          <w:rFonts w:cs="Times New Roman"/>
+          <w:noProof/>
+          <w:szCs w:val="24"/>
+          <w:lang w:val="en-US"/>
+        </w:rPr>
+        <w:t>.</w:t>
+      </w:r>
+      <w:r>
+        <w:rPr>
+          <w:rFonts w:cs="Times New Roman"/>
+          <w:noProof/>
+          <w:szCs w:val="24"/>
+          <w:lang w:val="en-US"/>
+        </w:rPr>
+        <w:t xml:space="preserve"> Hal ini menuntut pengguna untuk memiliki pengetahuan teknis seperti pemahaman sintaksis dan istilah-istilah pada topik terkait agar dapat menemukan hasil yang tepat secara efektif. </w:t>
+      </w:r>
+      <w:r>
+        <w:rPr>
+          <w:rFonts w:cs="Times New Roman"/>
+          <w:noProof/>
+          <w:szCs w:val="24"/>
+          <w:lang w:val="en-US"/>
+        </w:rPr>
+        <w:t>Solusi permasalahan</w:t>
+      </w:r>
+      <w:r>
+        <w:rPr>
+          <w:rFonts w:cs="Times New Roman"/>
+          <w:noProof/>
+          <w:szCs w:val="24"/>
+          <w:lang w:val="en-US"/>
+        </w:rPr>
+        <w:t>-permasalahan</w:t>
+      </w:r>
+      <w:r>
+        <w:rPr>
+          <w:rFonts w:cs="Times New Roman"/>
+          <w:noProof/>
+          <w:szCs w:val="24"/>
+          <w:lang w:val="en-US"/>
+        </w:rPr>
+        <w:t xml:space="preserve"> tersebut telah banyak diteliti seiring dengan berjalannya waktu dan perkembangan teknologi</w:t>
+      </w:r>
+      <w:r>
+        <w:rPr>
+          <w:rFonts w:cs="Times New Roman"/>
+          <w:noProof/>
+          <w:szCs w:val="24"/>
+          <w:lang w:val="en-US"/>
+        </w:rPr>
+        <w:t xml:space="preserve">. Diantaranya dengan implementasi algoritma pemeringkatan </w:t>
+      </w:r>
+      <w:r>
+        <w:rPr>
+          <w:rFonts w:cs="Times New Roman"/>
+          <w:i/>
+          <w:iCs/>
+          <w:noProof/>
+          <w:szCs w:val="24"/>
+          <w:lang w:val="en-US"/>
+        </w:rPr>
+        <w:t>(ranking)</w:t>
+      </w:r>
+      <w:r>
+        <w:rPr>
+          <w:rFonts w:cs="Times New Roman"/>
+          <w:i/>
+          <w:iCs/>
+          <w:noProof/>
+          <w:szCs w:val="24"/>
+          <w:lang w:val="en-US"/>
+        </w:rPr>
+        <w:fldChar w:fldCharType="begin"/>
+      </w:r>
+      <w:r>
+        <w:rPr>
+          <w:rFonts w:cs="Times New Roman"/>
+          <w:i/>
+          <w:iCs/>
+          <w:noProof/>
+          <w:szCs w:val="24"/>
+          <w:lang w:val="en-US"/>
+        </w:rPr>
+        <w:instrText xml:space="preserve"> ADDIN ZOTERO_ITEM CSL_CITATION {"citationID":"psBQwJrL","properties":{"formattedCitation":"[11]","plainCitation":"[11]","noteIndex":0},"citationItems":[{"id":325,"uris":["http://zotero.org/users/13549441/items/5BPT43UJ"],"itemData":{"id":325,"type":"article-journal","container-title":"Addison Wesley google schola","page":"127–136","source":"Google Scholar","title":"Modern Information Retrieval","volume":"2","author":[{"family":"Baeza-Yates","given":"R."}],"issued":{"date-parts":[["1999"]]}}}],"schema":"https://github.com/citation-style-language/schema/raw/master/csl-citation.json"} </w:instrText>
+      </w:r>
+      <w:r>
+        <w:rPr>
+          <w:rFonts w:cs="Times New Roman"/>
+          <w:i/>
+          <w:iCs/>
+          <w:noProof/>
+          <w:szCs w:val="24"/>
+          <w:lang w:val="en-US"/>
+        </w:rPr>
+        <w:fldChar w:fldCharType="separate"/>
+      </w:r>
+      <w:r>
+        <w:rPr>
+          <w:rFonts w:cs="Times New Roman"/>
+        </w:rPr>
+        <w:t>[11]</w:t>
+      </w:r>
+      <w:r>
+        <w:rPr>
+          <w:rFonts w:cs="Times New Roman"/>
+          <w:i/>
+          <w:iCs/>
+          <w:noProof/>
+          <w:szCs w:val="24"/>
+          <w:lang w:val="en-US"/>
+        </w:rPr>
+        <w:fldChar w:fldCharType="end"/>
+      </w:r>
+      <w:r>
+        <w:rPr>
+          <w:rFonts w:cs="Times New Roman"/>
+          <w:noProof/>
+          <w:szCs w:val="24"/>
+          <w:lang w:val="en-US"/>
+        </w:rPr>
+        <w:t xml:space="preserve">, penanganan sinonim dan variasi kata </w:t>
+      </w:r>
+      <w:r>
+        <w:rPr>
+          <w:rFonts w:cs="Times New Roman"/>
+          <w:noProof/>
+          <w:szCs w:val="24"/>
+          <w:lang w:val="en-US"/>
+        </w:rPr>
+        <w:fldChar w:fldCharType="begin"/>
+      </w:r>
+      <w:r>
+        <w:rPr>
+          <w:rFonts w:cs="Times New Roman"/>
+          <w:noProof/>
+          <w:szCs w:val="24"/>
+          <w:lang w:val="en-US"/>
+        </w:rPr>
+        <w:instrText xml:space="preserve"> ADDIN ZOTERO_ITEM CSL_CITATION {"citationID":"BqlTdlCB","properties":{"formattedCitation":"[12]","plainCitation":"[12]","noteIndex":0},"citationItems":[{"id":327,"uris":["http://zotero.org/users/13549441/items/VBQBESBZ"],"itemData":{"id":327,"type":"article-journal","container-title":"Rockvillc, Matyland","source":"Google Scholar","title":"Principles of database systems Computer Science Press","author":[{"family":"Ullman","given":"J."}],"issued":{"date-parts":[["1980"]]}}}],"schema":"https://github.com/citation-style-language/schema/raw/master/csl-citation.json"} </w:instrText>
+      </w:r>
+      <w:r>
+        <w:rPr>
+          <w:rFonts w:cs="Times New Roman"/>
+          <w:noProof/>
+          <w:szCs w:val="24"/>
+          <w:lang w:val="en-US"/>
+        </w:rPr>
+        <w:fldChar w:fldCharType="separate"/>
+      </w:r>
+      <w:r>
+        <w:rPr>
+          <w:rFonts w:cs="Times New Roman"/>
+        </w:rPr>
+        <w:t>[12]</w:t>
+      </w:r>
+      <w:r>
+        <w:rPr>
+          <w:rFonts w:cs="Times New Roman"/>
+          <w:noProof/>
+          <w:szCs w:val="24"/>
+          <w:lang w:val="en-US"/>
+        </w:rPr>
+        <w:fldChar w:fldCharType="end"/>
+      </w:r>
+      <w:r>
+        <w:rPr>
+          <w:rFonts w:cs="Times New Roman"/>
+          <w:noProof/>
+          <w:szCs w:val="24"/>
+          <w:lang w:val="en-US"/>
+        </w:rPr>
+        <w:t xml:space="preserve">, implementasi pemahaman semantik </w:t>
+      </w:r>
+      <w:r>
+        <w:rPr>
+          <w:rFonts w:cs="Times New Roman"/>
+          <w:noProof/>
+          <w:szCs w:val="24"/>
+          <w:lang w:val="en-US"/>
+        </w:rPr>
+        <w:fldChar w:fldCharType="begin"/>
+      </w:r>
+      <w:r>
+        <w:rPr>
+          <w:rFonts w:cs="Times New Roman"/>
+          <w:noProof/>
+          <w:szCs w:val="24"/>
+          <w:lang w:val="en-US"/>
+        </w:rPr>
+        <w:instrText xml:space="preserve"> ADDIN ZOTERO_ITEM CSL_CITATION {"citationID":"AuCZGyno","properties":{"formattedCitation":"[13]","plainCitation":"[13]","noteIndex":0},"citationItems":[{"id":329,"uris":["http://zotero.org/users/13549441/items/I9S4RAJK"],"itemData":{"id":329,"type":"article-journal","container-title":"Journal of the American Society for Information Science","DOI":"10.1002/(SICI)1097-4571(199009)41:6&lt;391::AID-ASI1&gt;3.0.CO;2-9","ISSN":"0002-8231, 1097-4571","issue":"6","journalAbbreviation":"J. Am. Soc. Inf. Sci.","language":"en","page":"391-407","source":"DOI.org (Crossref)","title":"Indexing by latent semantic analysis","volume":"41","author":[{"family":"Deerwester","given":"Scott"},{"family":"Dumais","given":"Susan T."},{"family":"Furnas","given":"George W."},{"family":"Landauer","given":"Thomas K."},{"family":"Harshman","given":"Richard"}],"issued":{"date-parts":[["1990",9]]}}}],"schema":"https://github.com/citation-style-language/schema/raw/master/csl-citation.json"} </w:instrText>
+      </w:r>
+      <w:r>
+        <w:rPr>
+          <w:rFonts w:cs="Times New Roman"/>
+          <w:noProof/>
+          <w:szCs w:val="24"/>
+          <w:lang w:val="en-US"/>
+        </w:rPr>
+        <w:fldChar w:fldCharType="separate"/>
+      </w:r>
+      <w:r>
+        <w:rPr>
+          <w:rFonts w:cs="Times New Roman"/>
+        </w:rPr>
+        <w:t>[13]</w:t>
+      </w:r>
+      <w:r>
+        <w:rPr>
+          <w:rFonts w:cs="Times New Roman"/>
+          <w:noProof/>
+          <w:szCs w:val="24"/>
+          <w:lang w:val="en-US"/>
+        </w:rPr>
+        <w:fldChar w:fldCharType="end"/>
+      </w:r>
+      <w:r>
+        <w:rPr>
+          <w:rFonts w:cs="Times New Roman"/>
+          <w:noProof/>
+          <w:szCs w:val="24"/>
+          <w:lang w:val="en-US"/>
+        </w:rPr>
+        <w:t xml:space="preserve">, serta pengaplikasian berbagai teknik pemrosesan bahasa alami </w:t>
+      </w:r>
+      <w:r>
+        <w:rPr>
+          <w:rFonts w:cs="Times New Roman"/>
+          <w:i/>
+          <w:iCs/>
+          <w:noProof/>
+          <w:szCs w:val="24"/>
+          <w:lang w:val="en-US"/>
+        </w:rPr>
+        <w:t>(NLP)</w:t>
+      </w:r>
+      <w:r>
+        <w:rPr>
+          <w:rFonts w:cs="Times New Roman"/>
+          <w:i/>
+          <w:iCs/>
+          <w:noProof/>
+          <w:szCs w:val="24"/>
+          <w:lang w:val="en-US"/>
+        </w:rPr>
+        <w:t xml:space="preserve"> </w:t>
+      </w:r>
+      <w:r>
+        <w:rPr>
+          <w:rFonts w:cs="Times New Roman"/>
+          <w:i/>
+          <w:iCs/>
+          <w:noProof/>
+          <w:szCs w:val="24"/>
+          <w:lang w:val="en-US"/>
+        </w:rPr>
+        <w:fldChar w:fldCharType="begin"/>
+      </w:r>
+      <w:r>
+        <w:rPr>
+          <w:rFonts w:cs="Times New Roman"/>
+          <w:i/>
+          <w:iCs/>
+          <w:noProof/>
+          <w:szCs w:val="24"/>
+          <w:lang w:val="en-US"/>
+        </w:rPr>
+        <w:instrText xml:space="preserve"> ADDIN ZOTERO_ITEM CSL_CITATION {"citationID":"w3r0v84r","properties":{"formattedCitation":"[14]","plainCitation":"[14]","noteIndex":0},"citationItems":[{"id":331,"uris":["http://zotero.org/users/13549441/items/9G3DGQBF"],"itemData":{"id":331,"type":"book","publisher":"Facet publishing","source":"Google Scholar","title":"Introduction to modern information retrieval","URL":"https://books.google.com/books?hl=en&amp;lr=&amp;id=cN4qDgAAQBAJ&amp;oi=fnd&amp;pg=PR11&amp;dq=modern+Information+Retrieval&amp;ots=rFffnm52gp&amp;sig=toOlODeUnqeCo_uBXKeuXXugv4k","author":[{"family":"Chowdhury","given":"Gobinda G."}],"accessed":{"date-parts":[["2024",3,3]]},"issued":{"date-parts":[["2010"]]}}}],"schema":"https://github.com/citation-style-language/schema/raw/master/csl-citation.json"} </w:instrText>
+      </w:r>
+      <w:r>
+        <w:rPr>
+          <w:rFonts w:cs="Times New Roman"/>
+          <w:i/>
+          <w:iCs/>
+          <w:noProof/>
+          <w:szCs w:val="24"/>
+          <w:lang w:val="en-US"/>
+        </w:rPr>
+        <w:fldChar w:fldCharType="separate"/>
+      </w:r>
+      <w:r>
+        <w:rPr>
+          <w:rFonts w:cs="Times New Roman"/>
+        </w:rPr>
+        <w:t>[14]</w:t>
+      </w:r>
+      <w:r>
+        <w:rPr>
+          <w:rFonts w:cs="Times New Roman"/>
+          <w:i/>
+          <w:iCs/>
+          <w:noProof/>
+          <w:szCs w:val="24"/>
+          <w:lang w:val="en-US"/>
+        </w:rPr>
+        <w:fldChar w:fldCharType="end"/>
+      </w:r>
+      <w:r>
+        <w:rPr>
+          <w:rFonts w:cs="Times New Roman"/>
+          <w:noProof/>
+          <w:szCs w:val="24"/>
+          <w:lang w:val="en-US"/>
+        </w:rPr>
+        <w:t>.</w:t>
       </w:r>
     </w:p>
     <w:p>
@@ -7247,16 +7756,150 @@
           <w:szCs w:val="24"/>
           <w:lang w:val="en-US"/>
         </w:rPr>
-        <w:t xml:space="preserve">Pretrained </w:t>
-      </w:r>
-      <w:r>
-        <w:rPr>
-          <w:rFonts w:cs="Times New Roman"/>
-          <w:noProof/>
-          <w:szCs w:val="24"/>
-          <w:lang w:val="en-US"/>
-        </w:rPr>
-        <w:t>BERT</w:t>
+        <w:t>Penerapan NLP pada sistem pencarian telah banyak dibuktikan dapat meningkatkan akurasi pencarian</w:t>
+      </w:r>
+      <w:r>
+        <w:rPr>
+          <w:rFonts w:cs="Times New Roman"/>
+          <w:noProof/>
+          <w:szCs w:val="24"/>
+          <w:lang w:val="en-US"/>
+        </w:rPr>
+        <w:t xml:space="preserve"> secara signifikan</w:t>
+      </w:r>
+      <w:r>
+        <w:rPr>
+          <w:rFonts w:cs="Times New Roman"/>
+          <w:noProof/>
+          <w:szCs w:val="24"/>
+          <w:lang w:val="en-US"/>
+        </w:rPr>
+        <w:t xml:space="preserve"> pada berbagai bidang</w:t>
+      </w:r>
+      <w:r>
+        <w:rPr>
+          <w:rFonts w:cs="Times New Roman"/>
+          <w:noProof/>
+          <w:szCs w:val="24"/>
+          <w:lang w:val="en-US"/>
+        </w:rPr>
+        <w:t xml:space="preserve"> </w:t>
+      </w:r>
+      <w:r>
+        <w:rPr>
+          <w:rFonts w:cs="Times New Roman"/>
+          <w:noProof/>
+          <w:szCs w:val="24"/>
+          <w:lang w:val="en-US"/>
+        </w:rPr>
+        <w:fldChar w:fldCharType="begin"/>
+      </w:r>
+      <w:r>
+        <w:rPr>
+          <w:rFonts w:cs="Times New Roman"/>
+          <w:noProof/>
+          <w:szCs w:val="24"/>
+          <w:lang w:val="en-US"/>
+        </w:rPr>
+        <w:instrText xml:space="preserve"> ADDIN ZOTERO_ITEM CSL_CITATION {"citationID":"xnbsbv6G","properties":{"formattedCitation":"[15]","plainCitation":"[15]","noteIndex":0},"citationItems":[{"id":335,"uris":["http://zotero.org/users/13549441/items/QLYVDI4C"],"itemData":{"id":335,"type":"article-journal","container-title":"Communications of the ACM","DOI":"10.1145/234173.234210","ISSN":"0001-0782, 1557-7317","issue":"1","journalAbbreviation":"Commun. ACM","language":"en","page":"92-101","source":"DOI.org (Crossref)","title":"Natural language processing for information retrieval","volume":"39","author":[{"family":"Lewis","given":"David D."},{"family":"Jones","given":"Karen Spärck"}],"issued":{"date-parts":[["1996",1]]}}}],"schema":"https://github.com/citation-style-language/schema/raw/master/csl-citation.json"} </w:instrText>
+      </w:r>
+      <w:r>
+        <w:rPr>
+          <w:rFonts w:cs="Times New Roman"/>
+          <w:noProof/>
+          <w:szCs w:val="24"/>
+          <w:lang w:val="en-US"/>
+        </w:rPr>
+        <w:fldChar w:fldCharType="separate"/>
+      </w:r>
+      <w:r>
+        <w:rPr>
+          <w:rFonts w:cs="Times New Roman"/>
+        </w:rPr>
+        <w:t>[15]</w:t>
+      </w:r>
+      <w:r>
+        <w:rPr>
+          <w:rFonts w:cs="Times New Roman"/>
+          <w:noProof/>
+          <w:szCs w:val="24"/>
+          <w:lang w:val="en-US"/>
+        </w:rPr>
+        <w:fldChar w:fldCharType="end"/>
+      </w:r>
+      <w:r>
+        <w:rPr>
+          <w:rFonts w:cs="Times New Roman"/>
+          <w:noProof/>
+          <w:szCs w:val="24"/>
+          <w:lang w:val="en-US"/>
+        </w:rPr>
+        <w:t>. Salah satu teknik mutakhir untuk sistem pencarian</w:t>
+      </w:r>
+      <w:r>
+        <w:rPr>
+          <w:rFonts w:cs="Times New Roman"/>
+          <w:noProof/>
+          <w:szCs w:val="24"/>
+          <w:lang w:val="en-US"/>
+        </w:rPr>
+        <w:t xml:space="preserve"> </w:t>
+      </w:r>
+      <w:r>
+        <w:rPr>
+          <w:rFonts w:cs="Times New Roman"/>
+          <w:noProof/>
+          <w:szCs w:val="24"/>
+          <w:lang w:val="en-US"/>
+        </w:rPr>
+        <w:t>yang akurat</w:t>
+      </w:r>
+      <w:r>
+        <w:rPr>
+          <w:rFonts w:cs="Times New Roman"/>
+          <w:noProof/>
+          <w:szCs w:val="24"/>
+          <w:lang w:val="en-US"/>
+        </w:rPr>
+        <w:t xml:space="preserve"> pada</w:t>
+      </w:r>
+      <w:r>
+        <w:rPr>
+          <w:rFonts w:cs="Times New Roman"/>
+          <w:noProof/>
+          <w:szCs w:val="24"/>
+          <w:lang w:val="en-US"/>
+        </w:rPr>
+        <w:t xml:space="preserve"> dokumen denga</w:t>
+      </w:r>
+      <w:r>
+        <w:rPr>
+          <w:rFonts w:cs="Times New Roman"/>
+          <w:noProof/>
+          <w:szCs w:val="24"/>
+          <w:lang w:val="en-US"/>
+        </w:rPr>
+        <w:t xml:space="preserve">n karakteristik khusus </w:t>
+      </w:r>
+      <w:r>
+        <w:rPr>
+          <w:rFonts w:cs="Times New Roman"/>
+          <w:i/>
+          <w:iCs/>
+          <w:noProof/>
+          <w:szCs w:val="24"/>
+          <w:lang w:val="en-US"/>
+        </w:rPr>
+        <w:t>(domain-specific)</w:t>
+      </w:r>
+      <w:r>
+        <w:rPr>
+          <w:rFonts w:cs="Times New Roman"/>
+          <w:noProof/>
+          <w:szCs w:val="24"/>
+          <w:lang w:val="en-US"/>
+        </w:rPr>
+        <w:t xml:space="preserve"> adalah teknik </w:t>
       </w:r>
       <w:r>
         <w:rPr>
@@ -7645,7 +8288,18 @@
           <w:szCs w:val="24"/>
           <w:lang w:val="en-US"/>
         </w:rPr>
-        <w:t xml:space="preserve"> menggunakan model</w:t>
+        <w:t xml:space="preserve"> </w:t>
+      </w:r>
+      <w:r>
+        <w:rPr>
+          <w:rFonts w:cs="Times New Roman"/>
+          <w:noProof/>
+          <w:color w:val="000000"/>
+          <w:szCs w:val="24"/>
+          <w:lang w:val="en-US"/>
+        </w:rPr>
+        <w:lastRenderedPageBreak/>
+        <w:t>menggunakan model</w:t>
       </w:r>
       <w:r>
         <w:rPr>
@@ -7865,7 +8519,6 @@
           <w:noProof/>
           <w:lang w:val="id-ID"/>
         </w:rPr>
-        <w:lastRenderedPageBreak/>
         <w:t>1.5 Tujuan</w:t>
       </w:r>
       <w:bookmarkEnd w:id="8"/>
@@ -8181,7 +8834,7 @@
           <w:szCs w:val="24"/>
           <w:lang w:val="en-US"/>
         </w:rPr>
-        <w:instrText xml:space="preserve"> ADDIN ZOTERO_ITEM CSL_CITATION {"citationID":"cnCP19dU","properties":{"formattedCitation":"[10]","plainCitation":"[10]","noteIndex":0},"citationItems":[{"id":143,"uris":["http://zotero.org/users/13549441/items/QHGB3WE9"],"itemData":{"id":143,"type":"article-journal","abstract":"Among the sources of legal considerations are judges’ previous decisions regarding similar cases that are archived in court decision documents. However, due to the increasing number of court decision documents, it is difficult to find relevant information, such as the category and the length of punishment for similar legal cases. This study presents predictions of first-level judicial decisions by utilizing a collection of Indonesian court decision documents. We propose using multi-level learning, namely, CNN+attention, using decision document sections as features to predict the category and the length of punishment in Indonesian courts. Our results demonstrate that the decision document sections that strongly affected the accuracy of the prediction model were prosecution history, facts, legal facts, and legal considerations. The prediction of the punishment category shows that the CNN+attention model achieved better accuracy than other deep learning models, such as CNN, LSTM, BiLSTM, LSTM+attention, and BiLSTM+attention, by up to 28.18%. The superiority of the CNN+attention model is also shown to predict the punishment length, with the best result being achieved using the ‘year’ time unit.","container-title":"Computers","DOI":"10.3390/computers11060088","ISSN":"2073-431X","issue":"6","language":"en","license":"http://creativecommons.org/licenses/by/3.0/","note":"number: 6\npublisher: Multidisciplinary Digital Publishing Institute","page":"88","source":"www.mdpi.com","title":"Predicting the Category and the Length of Punishment in Indonesian Courts Based on Previous Court Decision Documents","volume":"11","author":[{"family":"Nuranti","given":"Eka Qadri"},{"family":"Yulianti","given":"Evi"},{"family":"Husin","given":"Husna Sarirah"}],"issued":{"date-parts":[["2022",6]]}}}],"schema":"https://github.com/citation-style-language/schema/raw/master/csl-citation.json"} </w:instrText>
+        <w:instrText xml:space="preserve"> ADDIN ZOTERO_ITEM CSL_CITATION {"citationID":"cnCP19dU","properties":{"formattedCitation":"[16]","plainCitation":"[16]","noteIndex":0},"citationItems":[{"id":143,"uris":["http://zotero.org/users/13549441/items/QHGB3WE9"],"itemData":{"id":143,"type":"article-journal","abstract":"Among the sources of legal considerations are judges’ previous decisions regarding similar cases that are archived in court decision documents. However, due to the increasing number of court decision documents, it is difficult to find relevant information, such as the category and the length of punishment for similar legal cases. This study presents predictions of first-level judicial decisions by utilizing a collection of Indonesian court decision documents. We propose using multi-level learning, namely, CNN+attention, using decision document sections as features to predict the category and the length of punishment in Indonesian courts. Our results demonstrate that the decision document sections that strongly affected the accuracy of the prediction model were prosecution history, facts, legal facts, and legal considerations. The prediction of the punishment category shows that the CNN+attention model achieved better accuracy than other deep learning models, such as CNN, LSTM, BiLSTM, LSTM+attention, and BiLSTM+attention, by up to 28.18%. The superiority of the CNN+attention model is also shown to predict the punishment length, with the best result being achieved using the ‘year’ time unit.","container-title":"Computers","DOI":"10.3390/computers11060088","ISSN":"2073-431X","issue":"6","language":"en","license":"http://creativecommons.org/licenses/by/3.0/","note":"number: 6\npublisher: Multidisciplinary Digital Publishing Institute","page":"88","source":"www.mdpi.com","title":"Predicting the Category and the Length of Punishment in Indonesian Courts Based on Previous Court Decision Documents","volume":"11","author":[{"family":"Nuranti","given":"Eka Qadri"},{"family":"Yulianti","given":"Evi"},{"family":"Husin","given":"Husna Sarirah"}],"issued":{"date-parts":[["2022",6]]}}}],"schema":"https://github.com/citation-style-language/schema/raw/master/csl-citation.json"} </w:instrText>
       </w:r>
       <w:r>
         <w:rPr>
@@ -8196,7 +8849,7 @@
         <w:rPr>
           <w:rFonts w:cs="Times New Roman"/>
         </w:rPr>
-        <w:t>[10]</w:t>
+        <w:t>[16]</w:t>
       </w:r>
       <w:r>
         <w:rPr>
@@ -8560,7 +9213,15 @@
           <w:noProof/>
           <w:lang w:val="en-US" w:eastAsia="en-ID"/>
         </w:rPr>
-        <w:t xml:space="preserve"> seperti pengenalan bidang penelitian</w:t>
+        <w:t xml:space="preserve"> </w:t>
+      </w:r>
+      <w:r>
+        <w:rPr>
+          <w:noProof/>
+          <w:lang w:val="en-US" w:eastAsia="en-ID"/>
+        </w:rPr>
+        <w:lastRenderedPageBreak/>
+        <w:t>seperti pengenalan bidang penelitian</w:t>
       </w:r>
       <w:r>
         <w:rPr>
@@ -9320,6 +9981,246 @@
           <w:szCs w:val="24"/>
         </w:rPr>
         <w:t>[10]</w:t>
+      </w:r>
+      <w:r>
+        <w:rPr>
+          <w:rFonts w:cs="Times New Roman"/>
+          <w:szCs w:val="24"/>
+        </w:rPr>
+        <w:tab/>
+        <w:t xml:space="preserve">G. Salton, </w:t>
+      </w:r>
+      <w:r>
+        <w:rPr>
+          <w:rFonts w:cs="Times New Roman"/>
+          <w:i/>
+          <w:iCs/>
+          <w:szCs w:val="24"/>
+        </w:rPr>
+        <w:t>Automatic text processing: the transformation, analysis, and retrieval of information by computer</w:t>
+      </w:r>
+      <w:r>
+        <w:rPr>
+          <w:rFonts w:cs="Times New Roman"/>
+          <w:szCs w:val="24"/>
+        </w:rPr>
+        <w:t>. USA: Addison-Wesley Longman Publishing Co., Inc., 1989.</w:t>
+      </w:r>
+    </w:p>
+    <w:p>
+      <w:pPr>
+        <w:pStyle w:val="Bibliography"/>
+        <w:rPr>
+          <w:rFonts w:cs="Times New Roman"/>
+          <w:szCs w:val="24"/>
+        </w:rPr>
+      </w:pPr>
+      <w:r>
+        <w:rPr>
+          <w:rFonts w:cs="Times New Roman"/>
+          <w:szCs w:val="24"/>
+        </w:rPr>
+        <w:t>[11]</w:t>
+      </w:r>
+      <w:r>
+        <w:rPr>
+          <w:rFonts w:cs="Times New Roman"/>
+          <w:szCs w:val="24"/>
+        </w:rPr>
+        <w:tab/>
+        <w:t xml:space="preserve">R. Baeza-Yates, “Modern Information Retrieval,” </w:t>
+      </w:r>
+      <w:r>
+        <w:rPr>
+          <w:rFonts w:cs="Times New Roman"/>
+          <w:i/>
+          <w:iCs/>
+          <w:szCs w:val="24"/>
+        </w:rPr>
+        <w:t>Addison Wesley Google Sch.</w:t>
+      </w:r>
+      <w:r>
+        <w:rPr>
+          <w:rFonts w:cs="Times New Roman"/>
+          <w:szCs w:val="24"/>
+        </w:rPr>
+        <w:t>, vol. 2, pp. 127–136, 1999.</w:t>
+      </w:r>
+    </w:p>
+    <w:p>
+      <w:pPr>
+        <w:pStyle w:val="Bibliography"/>
+        <w:rPr>
+          <w:rFonts w:cs="Times New Roman"/>
+          <w:szCs w:val="24"/>
+        </w:rPr>
+      </w:pPr>
+      <w:r>
+        <w:rPr>
+          <w:rFonts w:cs="Times New Roman"/>
+          <w:szCs w:val="24"/>
+        </w:rPr>
+        <w:t>[12]</w:t>
+      </w:r>
+      <w:r>
+        <w:rPr>
+          <w:rFonts w:cs="Times New Roman"/>
+          <w:szCs w:val="24"/>
+        </w:rPr>
+        <w:tab/>
+        <w:t xml:space="preserve">J. Ullman, “Principles of database systems Computer Science Press,” </w:t>
+      </w:r>
+      <w:r>
+        <w:rPr>
+          <w:rFonts w:cs="Times New Roman"/>
+          <w:i/>
+          <w:iCs/>
+          <w:szCs w:val="24"/>
+        </w:rPr>
+        <w:t>Rockvillc Matyland</w:t>
+      </w:r>
+      <w:r>
+        <w:rPr>
+          <w:rFonts w:cs="Times New Roman"/>
+          <w:szCs w:val="24"/>
+        </w:rPr>
+        <w:t>, 1980.</w:t>
+      </w:r>
+    </w:p>
+    <w:p>
+      <w:pPr>
+        <w:pStyle w:val="Bibliography"/>
+        <w:rPr>
+          <w:rFonts w:cs="Times New Roman"/>
+          <w:szCs w:val="24"/>
+        </w:rPr>
+      </w:pPr>
+      <w:r>
+        <w:rPr>
+          <w:rFonts w:cs="Times New Roman"/>
+          <w:szCs w:val="24"/>
+        </w:rPr>
+        <w:t>[13]</w:t>
+      </w:r>
+      <w:r>
+        <w:rPr>
+          <w:rFonts w:cs="Times New Roman"/>
+          <w:szCs w:val="24"/>
+        </w:rPr>
+        <w:tab/>
+        <w:t xml:space="preserve">S. Deerwester, S. T. Dumais, G. W. Furnas, T. K. Landauer, and R. Harshman, “Indexing by latent semantic analysis,” </w:t>
+      </w:r>
+      <w:r>
+        <w:rPr>
+          <w:rFonts w:cs="Times New Roman"/>
+          <w:i/>
+          <w:iCs/>
+          <w:szCs w:val="24"/>
+        </w:rPr>
+        <w:t>J. Am. Soc. Inf. Sci.</w:t>
+      </w:r>
+      <w:r>
+        <w:rPr>
+          <w:rFonts w:cs="Times New Roman"/>
+          <w:szCs w:val="24"/>
+        </w:rPr>
+        <w:t>, vol. 41, no. 6, pp. 391–407, Sep. 1990, doi: 10.1002/(SICI)1097-4571(199009)41:6&lt;391::AID-ASI1&gt;3.0.CO;2-9.</w:t>
+      </w:r>
+    </w:p>
+    <w:p>
+      <w:pPr>
+        <w:pStyle w:val="Bibliography"/>
+        <w:rPr>
+          <w:rFonts w:cs="Times New Roman"/>
+          <w:szCs w:val="24"/>
+        </w:rPr>
+      </w:pPr>
+      <w:r>
+        <w:rPr>
+          <w:rFonts w:cs="Times New Roman"/>
+          <w:szCs w:val="24"/>
+        </w:rPr>
+        <w:t>[14]</w:t>
+      </w:r>
+      <w:r>
+        <w:rPr>
+          <w:rFonts w:cs="Times New Roman"/>
+          <w:szCs w:val="24"/>
+        </w:rPr>
+        <w:tab/>
+        <w:t xml:space="preserve">G. G. Chowdhury, </w:t>
+      </w:r>
+      <w:r>
+        <w:rPr>
+          <w:rFonts w:cs="Times New Roman"/>
+          <w:i/>
+          <w:iCs/>
+          <w:szCs w:val="24"/>
+        </w:rPr>
+        <w:t>Introduction to modern information retrieval</w:t>
+      </w:r>
+      <w:r>
+        <w:rPr>
+          <w:rFonts w:cs="Times New Roman"/>
+          <w:szCs w:val="24"/>
+        </w:rPr>
+        <w:t>. Facet publishing, 2010. Accessed: Mar. 03, 2024. [Online]. Available: https://books.google.com/books?hl=en&amp;lr=&amp;id=cN4qDgAAQBAJ&amp;oi=fnd&amp;pg=PR11&amp;dq=modern+Information+Retrieval&amp;ots=rFffnm52gp&amp;sig=toOlODeUnqeCo_uBXKeuXXugv4k</w:t>
+      </w:r>
+    </w:p>
+    <w:p>
+      <w:pPr>
+        <w:pStyle w:val="Bibliography"/>
+        <w:rPr>
+          <w:rFonts w:cs="Times New Roman"/>
+          <w:szCs w:val="24"/>
+        </w:rPr>
+      </w:pPr>
+      <w:r>
+        <w:rPr>
+          <w:rFonts w:cs="Times New Roman"/>
+          <w:szCs w:val="24"/>
+        </w:rPr>
+        <w:t>[15]</w:t>
+      </w:r>
+      <w:r>
+        <w:rPr>
+          <w:rFonts w:cs="Times New Roman"/>
+          <w:szCs w:val="24"/>
+        </w:rPr>
+        <w:tab/>
+        <w:t xml:space="preserve">D. D. Lewis and K. S. Jones, “Natural language processing for information retrieval,” </w:t>
+      </w:r>
+      <w:r>
+        <w:rPr>
+          <w:rFonts w:cs="Times New Roman"/>
+          <w:i/>
+          <w:iCs/>
+          <w:szCs w:val="24"/>
+        </w:rPr>
+        <w:t>Commun. ACM</w:t>
+      </w:r>
+      <w:r>
+        <w:rPr>
+          <w:rFonts w:cs="Times New Roman"/>
+          <w:szCs w:val="24"/>
+        </w:rPr>
+        <w:t>, vol. 39, no. 1, pp. 92–101, Jan. 1996, doi: 10.1145/234173.234210.</w:t>
+      </w:r>
+    </w:p>
+    <w:p>
+      <w:pPr>
+        <w:pStyle w:val="Bibliography"/>
+        <w:rPr>
+          <w:rFonts w:cs="Times New Roman"/>
+          <w:szCs w:val="24"/>
+        </w:rPr>
+      </w:pPr>
+      <w:r>
+        <w:rPr>
+          <w:rFonts w:cs="Times New Roman"/>
+          <w:szCs w:val="24"/>
+        </w:rPr>
+        <w:t>[16]</w:t>
       </w:r>
       <w:r>
         <w:rPr>

</xml_diff>

<commit_message>
changed title, abstract, ps
</commit_message>
<xml_diff>
--- a/proposal_20130.docx
+++ b/proposal_20130.docx
@@ -140,7 +140,7 @@
           <w:szCs w:val="26"/>
           <w:lang w:val="en-US"/>
         </w:rPr>
-        <w:t xml:space="preserve"> DENGAN RERANKER BERBASIS</w:t>
+        <w:t xml:space="preserve"> </w:t>
       </w:r>
       <w:r>
         <w:rPr>
@@ -150,17 +150,7 @@
           <w:szCs w:val="26"/>
           <w:lang w:val="en-US"/>
         </w:rPr>
-        <w:t xml:space="preserve"> </w:t>
-      </w:r>
-      <w:r>
-        <w:rPr>
-          <w:b/>
-          <w:noProof/>
-          <w:sz w:val="26"/>
-          <w:szCs w:val="26"/>
-          <w:lang w:val="en-US"/>
-        </w:rPr>
-        <w:t>TRANSFORMER</w:t>
+        <w:t>MAHKAMAH AGUNG REPUBLIK INDONESIA</w:t>
       </w:r>
     </w:p>
     <w:p>
@@ -862,32 +852,158 @@
           <w:noProof/>
           <w:lang w:val="en-US"/>
         </w:rPr>
-        <w:t xml:space="preserve">yang menuntut pengguna untuk memiliki keahlian teknis yang tinggi agar dapat menggunakan sistem dengan maksimal. Penelitian ini bermaksud untuk menerapkan metode pencarian berbasis model probabilistik (BM25) yang digabung dengan </w:t>
+        <w:t xml:space="preserve">yang menuntut pengguna untuk memiliki keahlian teknis yang tinggi agar dapat menggunakan sistem dengan maksimal. Penelitian ini bermaksud untuk </w:t>
+      </w:r>
+      <w:r>
+        <w:rPr>
+          <w:noProof/>
+          <w:lang w:val="en-US"/>
+        </w:rPr>
+        <w:t>memperbandingkan</w:t>
+      </w:r>
+      <w:r>
+        <w:rPr>
+          <w:noProof/>
+          <w:lang w:val="en-US"/>
+        </w:rPr>
+        <w:t xml:space="preserve"> metode pencarian </w:t>
+      </w:r>
+      <w:r>
+        <w:rPr>
+          <w:noProof/>
+          <w:lang w:val="en-US"/>
+        </w:rPr>
+        <w:t xml:space="preserve">berbasis leksikal </w:t>
+      </w:r>
+      <w:r>
+        <w:rPr>
+          <w:noProof/>
+        </w:rPr>
+        <w:t>(</w:t>
+      </w:r>
+      <w:r>
+        <w:rPr>
+          <w:noProof/>
+        </w:rPr>
+        <w:t>BM2</w:t>
+      </w:r>
+      <w:r>
+        <w:rPr>
+          <w:noProof/>
+        </w:rPr>
+        <w:t>5)</w:t>
       </w:r>
       <w:r>
         <w:rPr>
           <w:i/>
           <w:iCs/>
           <w:noProof/>
-          <w:lang w:val="en-US"/>
-        </w:rPr>
-        <w:t>reranker</w:t>
+        </w:rPr>
+        <w:t xml:space="preserve"> </w:t>
+      </w:r>
+      <w:r>
+        <w:rPr>
+          <w:noProof/>
+        </w:rPr>
+        <w:t xml:space="preserve">dan semantik </w:t>
       </w:r>
       <w:r>
         <w:rPr>
           <w:i/>
           <w:iCs/>
           <w:noProof/>
-          <w:lang w:val="en-US"/>
+        </w:rPr>
+        <w:t>(Text Embedding)</w:t>
+      </w:r>
+      <w:r>
+        <w:rPr>
+          <w:noProof/>
+        </w:rPr>
+        <w:t xml:space="preserve"> untuk menguji efektifitas dan efisiensinya pada sistem pencarian dokumen putusan pengadilan.</w:t>
+      </w:r>
+      <w:r>
+        <w:rPr>
+          <w:noProof/>
         </w:rPr>
         <w:t xml:space="preserve"> </w:t>
       </w:r>
       <w:r>
         <w:rPr>
           <w:noProof/>
-          <w:lang w:val="en-US"/>
-        </w:rPr>
-        <w:t xml:space="preserve">berbasis </w:t>
+        </w:rPr>
+        <w:t>Dalam</w:t>
+      </w:r>
+      <w:r>
+        <w:rPr>
+          <w:noProof/>
+        </w:rPr>
+        <w:t xml:space="preserve"> </w:t>
+      </w:r>
+      <w:r>
+        <w:rPr>
+          <w:noProof/>
+        </w:rPr>
+        <w:t>mencari kecocokan</w:t>
+      </w:r>
+      <w:r>
+        <w:rPr>
+          <w:noProof/>
+        </w:rPr>
+        <w:t xml:space="preserve"> kueri dengan dokumen</w:t>
+      </w:r>
+      <w:r>
+        <w:rPr>
+          <w:noProof/>
+        </w:rPr>
+        <w:t>,</w:t>
+      </w:r>
+      <w:r>
+        <w:rPr>
+          <w:noProof/>
+        </w:rPr>
+        <w:t xml:space="preserve"> </w:t>
+      </w:r>
+      <w:r>
+        <w:rPr>
+          <w:noProof/>
+        </w:rPr>
+        <w:t>pencarian</w:t>
+      </w:r>
+      <w:r>
+        <w:rPr>
+          <w:noProof/>
+        </w:rPr>
+        <w:t xml:space="preserve"> tradisional </w:t>
+      </w:r>
+      <w:r>
+        <w:rPr>
+          <w:noProof/>
+        </w:rPr>
+        <w:t xml:space="preserve">leksikal </w:t>
+      </w:r>
+      <w:r>
+        <w:rPr>
+          <w:noProof/>
+        </w:rPr>
+        <w:t>mengandalkan konsep p</w:t>
+      </w:r>
+      <w:r>
+        <w:rPr>
+          <w:noProof/>
+        </w:rPr>
+        <w:t xml:space="preserve">encocokan </w:t>
+      </w:r>
+      <w:r>
+        <w:rPr>
+          <w:noProof/>
+        </w:rPr>
+        <w:t>k</w:t>
+      </w:r>
+      <w:r>
+        <w:rPr>
+          <w:noProof/>
+        </w:rPr>
+        <w:t xml:space="preserve">etat </w:t>
       </w:r>
       <w:r>
         <w:rPr>
@@ -895,7 +1011,7 @@
           <w:iCs/>
           <w:noProof/>
         </w:rPr>
-        <w:t>Bidirectional Encoder Representations from Transformers</w:t>
+        <w:t>(Strict Matching)</w:t>
       </w:r>
       <w:r>
         <w:rPr>
@@ -903,25 +1019,25 @@
           <w:iCs/>
           <w:noProof/>
         </w:rPr>
-        <w:t xml:space="preserve"> (BERT). </w:t>
-      </w:r>
-      <w:r>
-        <w:rPr>
-          <w:noProof/>
-        </w:rPr>
-        <w:t>Teknik BM25 m</w:t>
-      </w:r>
-      <w:r>
-        <w:rPr>
-          <w:noProof/>
-        </w:rPr>
-        <w:t xml:space="preserve">empertimbangkan </w:t>
-      </w:r>
-      <w:r>
-        <w:rPr>
-          <w:noProof/>
-        </w:rPr>
-        <w:t xml:space="preserve">frekuensi </w:t>
+        <w:t>,</w:t>
+      </w:r>
+      <w:r>
+        <w:rPr>
+          <w:noProof/>
+        </w:rPr>
+        <w:t xml:space="preserve"> sementara pencarian semantik</w:t>
+      </w:r>
+      <w:r>
+        <w:rPr>
+          <w:noProof/>
+        </w:rPr>
+        <w:t xml:space="preserve"> </w:t>
+      </w:r>
+      <w:r>
+        <w:rPr>
+          <w:noProof/>
+        </w:rPr>
+        <w:t xml:space="preserve">mencari makna instrinsik untuk merepresentasikan dokumen sehingga pencocokan lebih fleksibel </w:t>
       </w:r>
       <w:r>
         <w:rPr>
@@ -929,95 +1045,74 @@
           <w:iCs/>
           <w:noProof/>
         </w:rPr>
-        <w:t>term</w:t>
-      </w:r>
-      <w:r>
-        <w:rPr>
-          <w:noProof/>
-        </w:rPr>
-        <w:t xml:space="preserve"> dan karakteristik dokumen</w:t>
-      </w:r>
-      <w:r>
-        <w:rPr>
-          <w:noProof/>
-        </w:rPr>
-        <w:t xml:space="preserve"> sehingga dapat meningkatkan fleksibilitas query serta menangani kompleksitas dan panjang dokumen. Sedangkan komponen </w:t>
-      </w:r>
-      <w:r>
-        <w:rPr>
-          <w:i/>
-          <w:iCs/>
-          <w:noProof/>
-        </w:rPr>
-        <w:t>reranker</w:t>
-      </w:r>
-      <w:r>
-        <w:rPr>
-          <w:i/>
-          <w:iCs/>
-          <w:noProof/>
+        <w:t>(Soft Matching)</w:t>
+      </w:r>
+      <w:r>
+        <w:rPr>
+          <w:noProof/>
+        </w:rPr>
+        <w:t xml:space="preserve">. </w:t>
+      </w:r>
+      <w:r>
+        <w:rPr>
+          <w:noProof/>
+          <w:lang w:val="en-US"/>
+        </w:rPr>
+        <w:t>Perbandingan kedua teknik</w:t>
+      </w:r>
+      <w:r>
+        <w:rPr>
+          <w:noProof/>
+          <w:lang w:val="en-US"/>
+        </w:rPr>
+        <w:t xml:space="preserve"> ini</w:t>
+      </w:r>
+      <w:r>
+        <w:rPr>
+          <w:noProof/>
+          <w:lang w:val="en-US"/>
+        </w:rPr>
+        <w:t xml:space="preserve"> diharapkan </w:t>
+      </w:r>
+      <w:r>
+        <w:rPr>
+          <w:bCs/>
+          <w:noProof/>
+          <w:lang w:val="en-US"/>
+        </w:rPr>
+        <w:t xml:space="preserve">dapat </w:t>
+      </w:r>
+      <w:r>
+        <w:rPr>
+          <w:bCs/>
+          <w:noProof/>
+          <w:lang w:val="en-US"/>
+        </w:rPr>
+        <w:t>men</w:t>
+      </w:r>
+      <w:r>
+        <w:rPr>
+          <w:bCs/>
+          <w:noProof/>
+          <w:lang w:val="en-US"/>
+        </w:rPr>
+        <w:t>emukan teknik yang lebih efisien untuk</w:t>
+      </w:r>
+      <w:r>
+        <w:rPr>
+          <w:bCs/>
+          <w:noProof/>
+          <w:lang w:val="en-US"/>
         </w:rPr>
         <w:t xml:space="preserve"> </w:t>
       </w:r>
       <w:r>
         <w:rPr>
-          <w:noProof/>
-        </w:rPr>
-        <w:t>berfungsi untuk meningkatkan relevansi dokumen</w:t>
-      </w:r>
-      <w:r>
-        <w:rPr>
-          <w:noProof/>
-        </w:rPr>
-        <w:t xml:space="preserve"> hasil BM25</w:t>
-      </w:r>
-      <w:r>
-        <w:rPr>
-          <w:noProof/>
-        </w:rPr>
-        <w:t xml:space="preserve"> dengan mempertimbangkan</w:t>
-      </w:r>
-      <w:r>
-        <w:rPr>
-          <w:noProof/>
-        </w:rPr>
-        <w:t xml:space="preserve"> pemahaman semantik menggunakan model </w:t>
-      </w:r>
-      <w:r>
-        <w:rPr>
-          <w:i/>
-          <w:iCs/>
-          <w:noProof/>
-        </w:rPr>
-        <w:t>pre-trained</w:t>
-      </w:r>
-      <w:r>
-        <w:rPr>
-          <w:noProof/>
-        </w:rPr>
-        <w:t xml:space="preserve"> berbasis transformer. </w:t>
-      </w:r>
-      <w:r>
-        <w:rPr>
-          <w:noProof/>
-          <w:lang w:val="en-US"/>
-        </w:rPr>
-        <w:t>Aplikasi metode ini</w:t>
-      </w:r>
-      <w:r>
-        <w:rPr>
-          <w:noProof/>
-          <w:lang w:val="en-US"/>
-        </w:rPr>
-        <w:t xml:space="preserve"> diharapkan </w:t>
-      </w:r>
-      <w:r>
-        <w:rPr>
           <w:bCs/>
           <w:noProof/>
           <w:lang w:val="en-US"/>
         </w:rPr>
-        <w:t xml:space="preserve">dapat </w:t>
+        <w:t xml:space="preserve">pencarian </w:t>
       </w:r>
       <w:r>
         <w:rPr>
@@ -1025,7 +1120,7 @@
           <w:noProof/>
           <w:lang w:val="en-US"/>
         </w:rPr>
-        <w:t xml:space="preserve">meningkatkan </w:t>
+        <w:t xml:space="preserve">dokumen putusan pengadilan sehingga dapat </w:t>
       </w:r>
       <w:r>
         <w:rPr>
@@ -1033,7 +1128,7 @@
           <w:noProof/>
           <w:lang w:val="en-US"/>
         </w:rPr>
-        <w:t xml:space="preserve">akurasi dan fleksibilitas </w:t>
+        <w:t>memudahkan</w:t>
       </w:r>
       <w:r>
         <w:rPr>
@@ -1041,7 +1136,7 @@
           <w:noProof/>
           <w:lang w:val="en-US"/>
         </w:rPr>
-        <w:t xml:space="preserve">pencarian </w:t>
+        <w:t xml:space="preserve"> </w:t>
       </w:r>
       <w:r>
         <w:rPr>
@@ -1049,7 +1144,7 @@
           <w:noProof/>
           <w:lang w:val="en-US"/>
         </w:rPr>
-        <w:t>dokumen putusan pengadilan sehingga dapat meningkatkan efektifitas dan efisiensi</w:t>
+        <w:t xml:space="preserve">pekerjaan </w:t>
       </w:r>
       <w:r>
         <w:rPr>
@@ -1057,7 +1152,7 @@
           <w:noProof/>
           <w:lang w:val="en-US"/>
         </w:rPr>
-        <w:t xml:space="preserve"> </w:t>
+        <w:t>pengguna</w:t>
       </w:r>
       <w:r>
         <w:rPr>
@@ -1065,15 +1160,7 @@
           <w:noProof/>
           <w:lang w:val="en-US"/>
         </w:rPr>
-        <w:t xml:space="preserve">pekerjaan para </w:t>
-      </w:r>
-      <w:r>
-        <w:rPr>
-          <w:bCs/>
-          <w:noProof/>
-          <w:lang w:val="en-US"/>
-        </w:rPr>
-        <w:t>praktisi hukum.</w:t>
+        <w:t>.</w:t>
       </w:r>
     </w:p>
     <w:p>
@@ -7904,76 +7991,360 @@
       <w:r>
         <w:rPr>
           <w:rFonts w:cs="Times New Roman"/>
-          <w:noProof/>
-          <w:szCs w:val="24"/>
-          <w:lang w:val="en-US"/>
-        </w:rPr>
-        <w:t xml:space="preserve">, </w:t>
-      </w:r>
-      <w:r>
-        <w:rPr>
-          <w:rFonts w:cs="Times New Roman"/>
-          <w:noProof/>
-          <w:szCs w:val="24"/>
-          <w:lang w:val="en-US"/>
-        </w:rPr>
-        <w:t>poin unggul</w:t>
-      </w:r>
-      <w:r>
-        <w:rPr>
-          <w:rFonts w:cs="Times New Roman"/>
-          <w:noProof/>
-          <w:szCs w:val="24"/>
-          <w:lang w:val="en-US"/>
-        </w:rPr>
-        <w:t xml:space="preserve">, </w:t>
-      </w:r>
-      <w:r>
-        <w:rPr>
-          <w:rFonts w:cs="Times New Roman"/>
-          <w:noProof/>
-          <w:szCs w:val="24"/>
-          <w:lang w:val="en-US"/>
-        </w:rPr>
-        <w:t>sekilas bukti keunggulan</w:t>
-      </w:r>
-    </w:p>
-    <w:p>
-      <w:pPr>
-        <w:ind w:firstLine="720"/>
-        <w:rPr>
-          <w:rFonts w:cs="Times New Roman"/>
-          <w:noProof/>
-          <w:szCs w:val="24"/>
-          <w:lang w:val="en-US"/>
-        </w:rPr>
-      </w:pPr>
-      <w:r>
-        <w:rPr>
-          <w:rFonts w:cs="Times New Roman"/>
-          <w:noProof/>
-          <w:szCs w:val="24"/>
-          <w:lang w:val="en-US"/>
-        </w:rPr>
-        <w:t xml:space="preserve">Penelitian ini, </w:t>
-      </w:r>
-      <w:r>
-        <w:rPr>
-          <w:rFonts w:cs="Times New Roman"/>
-          <w:noProof/>
-          <w:szCs w:val="24"/>
-          <w:lang w:val="en-US"/>
-        </w:rPr>
-        <w:t>hipotesis singkat</w:t>
-      </w:r>
-      <w:r>
-        <w:rPr>
-          <w:rFonts w:cs="Times New Roman"/>
-          <w:noProof/>
-          <w:szCs w:val="24"/>
-          <w:lang w:val="en-US"/>
-        </w:rPr>
-        <w:t>, harapan</w:t>
+          <w:i/>
+          <w:iCs/>
+          <w:noProof/>
+          <w:szCs w:val="24"/>
+          <w:lang w:val="en-US"/>
+        </w:rPr>
+        <w:t>re-ranking</w:t>
+      </w:r>
+      <w:r>
+        <w:rPr>
+          <w:rFonts w:cs="Times New Roman"/>
+          <w:noProof/>
+          <w:szCs w:val="24"/>
+          <w:lang w:val="en-US"/>
+        </w:rPr>
+        <w:t xml:space="preserve"> </w:t>
+      </w:r>
+      <w:r>
+        <w:rPr>
+          <w:rFonts w:cs="Times New Roman"/>
+          <w:noProof/>
+          <w:szCs w:val="24"/>
+          <w:lang w:val="en-US"/>
+        </w:rPr>
+        <w:fldChar w:fldCharType="begin"/>
+      </w:r>
+      <w:r>
+        <w:rPr>
+          <w:rFonts w:cs="Times New Roman"/>
+          <w:noProof/>
+          <w:szCs w:val="24"/>
+          <w:lang w:val="en-US"/>
+        </w:rPr>
+        <w:instrText xml:space="preserve"> ADDIN ZOTERO_ITEM CSL_CITATION {"citationID":"ksbYA4FN","properties":{"formattedCitation":"[16]","plainCitation":"[16]","noteIndex":0},"citationItems":[{"id":358,"uris":["http://zotero.org/users/13549441/items/6U2DUNQ4"],"itemData":{"id":358,"type":"paper-conference","container-title":"Proceedings of the eighth ACM SIGKDD international conference on Knowledge discovery and data mining","DOI":"10.1145/775047.775067","event-place":"Edmonton Alberta Canada","event-title":"KDD02: The Eighth ACM SIGKDD International Conference on Knowledge Discovery and Data Mining","ISBN":"978-1-58113-567-1","language":"en","page":"133-142","publisher":"ACM","publisher-place":"Edmonton Alberta Canada","source":"DOI.org (Crossref)","title":"Optimizing search engines using clickthrough data","URL":"https://dl.acm.org/doi/10.1145/775047.775067","author":[{"family":"Joachims","given":"Thorsten"}],"accessed":{"date-parts":[["2024",3,4]]},"issued":{"date-parts":[["2002",7,23]]}}}],"schema":"https://github.com/citation-style-language/schema/raw/master/csl-citation.json"} </w:instrText>
+      </w:r>
+      <w:r>
+        <w:rPr>
+          <w:rFonts w:cs="Times New Roman"/>
+          <w:noProof/>
+          <w:szCs w:val="24"/>
+          <w:lang w:val="en-US"/>
+        </w:rPr>
+        <w:fldChar w:fldCharType="separate"/>
+      </w:r>
+      <w:r>
+        <w:rPr>
+          <w:rFonts w:cs="Times New Roman"/>
+        </w:rPr>
+        <w:t>[16]</w:t>
+      </w:r>
+      <w:r>
+        <w:rPr>
+          <w:rFonts w:cs="Times New Roman"/>
+          <w:noProof/>
+          <w:szCs w:val="24"/>
+          <w:lang w:val="en-US"/>
+        </w:rPr>
+        <w:fldChar w:fldCharType="end"/>
+      </w:r>
+      <w:r>
+        <w:rPr>
+          <w:rFonts w:cs="Times New Roman"/>
+          <w:noProof/>
+          <w:szCs w:val="24"/>
+          <w:lang w:val="en-US"/>
+        </w:rPr>
+        <w:t xml:space="preserve">. Teknik </w:t>
+      </w:r>
+      <w:r>
+        <w:rPr>
+          <w:rFonts w:cs="Times New Roman"/>
+          <w:i/>
+          <w:iCs/>
+          <w:noProof/>
+          <w:szCs w:val="24"/>
+          <w:lang w:val="en-US"/>
+        </w:rPr>
+        <w:t>re-ranking</w:t>
+      </w:r>
+      <w:r>
+        <w:rPr>
+          <w:rFonts w:cs="Times New Roman"/>
+          <w:noProof/>
+          <w:szCs w:val="24"/>
+          <w:lang w:val="en-US"/>
+        </w:rPr>
+        <w:t xml:space="preserve"> atau p</w:t>
+      </w:r>
+      <w:r>
+        <w:rPr>
+          <w:rFonts w:cs="Times New Roman"/>
+          <w:noProof/>
+          <w:szCs w:val="24"/>
+          <w:lang w:val="en-US"/>
+        </w:rPr>
+        <w:t xml:space="preserve">emeringkatan ulang adalah teknik </w:t>
+      </w:r>
+      <w:r>
+        <w:rPr>
+          <w:rFonts w:cs="Times New Roman"/>
+          <w:noProof/>
+          <w:szCs w:val="24"/>
+          <w:lang w:val="en-US"/>
+        </w:rPr>
+        <w:t>mengurutkan ulang</w:t>
+      </w:r>
+      <w:r>
+        <w:rPr>
+          <w:rFonts w:cs="Times New Roman"/>
+          <w:noProof/>
+          <w:szCs w:val="24"/>
+          <w:lang w:val="en-US"/>
+        </w:rPr>
+        <w:t xml:space="preserve"> </w:t>
+      </w:r>
+      <w:r>
+        <w:rPr>
+          <w:rFonts w:cs="Times New Roman"/>
+          <w:noProof/>
+          <w:szCs w:val="24"/>
+          <w:lang w:val="en-US"/>
+        </w:rPr>
+        <w:t xml:space="preserve">peringkat dokumen awal </w:t>
+      </w:r>
+      <w:r>
+        <w:rPr>
+          <w:rFonts w:cs="Times New Roman"/>
+          <w:noProof/>
+          <w:szCs w:val="24"/>
+          <w:lang w:val="en-US"/>
+        </w:rPr>
+        <w:t>berdasarkan faktor atau kriteria tambahan</w:t>
+      </w:r>
+      <w:r>
+        <w:rPr>
+          <w:rFonts w:cs="Times New Roman"/>
+          <w:noProof/>
+          <w:szCs w:val="24"/>
+          <w:lang w:val="en-US"/>
+        </w:rPr>
+        <w:t xml:space="preserve"> misalnya interaksi pengguna </w:t>
+      </w:r>
+      <w:r>
+        <w:rPr>
+          <w:rFonts w:cs="Times New Roman"/>
+          <w:noProof/>
+          <w:szCs w:val="24"/>
+          <w:lang w:val="en-US"/>
+        </w:rPr>
+        <w:fldChar w:fldCharType="begin"/>
+      </w:r>
+      <w:r>
+        <w:rPr>
+          <w:rFonts w:cs="Times New Roman"/>
+          <w:noProof/>
+          <w:szCs w:val="24"/>
+          <w:lang w:val="en-US"/>
+        </w:rPr>
+        <w:instrText xml:space="preserve"> ADDIN ZOTERO_ITEM CSL_CITATION {"citationID":"XnnAf7RE","properties":{"formattedCitation":"[17]","plainCitation":"[17]","noteIndex":0},"citationItems":[{"id":361,"uris":["http://zotero.org/users/13549441/items/K3Z4QAC6"],"itemData":{"id":361,"type":"paper-conference","container-title":"Proceedings of the 13th ACM SIGKDD international conference on Knowledge discovery and data mining","DOI":"10.1145/1281192.1281254","event-place":"San Jose California USA","event-title":"KDD07: The 13th ACM SIGKDD International Conference on Knowledge Discovery and Data Mining","ISBN":"978-1-59593-609-7","language":"en","page":"570-579","publisher":"ACM","publisher-place":"San Jose California USA","source":"DOI.org (Crossref)","title":"Active exploration for learning rankings from clickthrough data","URL":"https://dl.acm.org/doi/10.1145/1281192.1281254","author":[{"family":"Radlinski","given":"Filip"},{"family":"Joachims","given":"Thorsten"}],"accessed":{"date-parts":[["2024",3,4]]},"issued":{"date-parts":[["2007",8,12]]}}}],"schema":"https://github.com/citation-style-language/schema/raw/master/csl-citation.json"} </w:instrText>
+      </w:r>
+      <w:r>
+        <w:rPr>
+          <w:rFonts w:cs="Times New Roman"/>
+          <w:noProof/>
+          <w:szCs w:val="24"/>
+          <w:lang w:val="en-US"/>
+        </w:rPr>
+        <w:fldChar w:fldCharType="separate"/>
+      </w:r>
+      <w:r>
+        <w:rPr>
+          <w:rFonts w:cs="Times New Roman"/>
+        </w:rPr>
+        <w:t>[17]</w:t>
+      </w:r>
+      <w:r>
+        <w:rPr>
+          <w:rFonts w:cs="Times New Roman"/>
+          <w:noProof/>
+          <w:szCs w:val="24"/>
+          <w:lang w:val="en-US"/>
+        </w:rPr>
+        <w:fldChar w:fldCharType="end"/>
+      </w:r>
+      <w:r>
+        <w:rPr>
+          <w:rFonts w:cs="Times New Roman"/>
+          <w:noProof/>
+          <w:szCs w:val="24"/>
+          <w:lang w:val="en-US"/>
+        </w:rPr>
+        <w:t xml:space="preserve">, sehingga </w:t>
+      </w:r>
+      <w:r>
+        <w:rPr>
+          <w:rFonts w:cs="Times New Roman"/>
+          <w:noProof/>
+          <w:szCs w:val="24"/>
+          <w:lang w:val="en-US"/>
+        </w:rPr>
+        <w:t xml:space="preserve">relevansi </w:t>
+      </w:r>
+      <w:r>
+        <w:rPr>
+          <w:rFonts w:cs="Times New Roman"/>
+          <w:noProof/>
+          <w:szCs w:val="24"/>
+          <w:lang w:val="en-US"/>
+        </w:rPr>
+        <w:t>akhir dokumen dapat lebih baik</w:t>
+      </w:r>
+      <w:r>
+        <w:rPr>
+          <w:rFonts w:cs="Times New Roman"/>
+          <w:noProof/>
+          <w:szCs w:val="24"/>
+          <w:lang w:val="en-US"/>
+        </w:rPr>
+        <w:t>.</w:t>
+      </w:r>
+      <w:r>
+        <w:rPr>
+          <w:rFonts w:cs="Times New Roman"/>
+          <w:noProof/>
+          <w:szCs w:val="24"/>
+          <w:lang w:val="en-US"/>
+        </w:rPr>
+        <w:t xml:space="preserve"> Dimana </w:t>
+      </w:r>
+      <w:r>
+        <w:rPr>
+          <w:rFonts w:cs="Times New Roman"/>
+          <w:noProof/>
+          <w:szCs w:val="24"/>
+          <w:lang w:val="en-US"/>
+        </w:rPr>
+        <w:t xml:space="preserve">    pengambilan </w:t>
+      </w:r>
+      <w:r>
+        <w:rPr>
+          <w:rFonts w:cs="Times New Roman"/>
+          <w:noProof/>
+          <w:szCs w:val="24"/>
+          <w:lang w:val="en-US"/>
+        </w:rPr>
+        <w:t>pertama umumnya menggunakan metode tradisional</w:t>
+      </w:r>
+      <w:r>
+        <w:rPr>
+          <w:rFonts w:cs="Times New Roman"/>
+          <w:noProof/>
+          <w:szCs w:val="24"/>
+          <w:lang w:val="en-US"/>
+        </w:rPr>
+        <w:t xml:space="preserve">, seperti pencarian Boolean, </w:t>
+      </w:r>
+      <w:r>
+        <w:rPr>
+          <w:rFonts w:cs="Times New Roman"/>
+          <w:noProof/>
+          <w:szCs w:val="24"/>
+          <w:lang w:val="en-US"/>
+        </w:rPr>
+        <w:t xml:space="preserve">atau </w:t>
+      </w:r>
+      <w:r>
+        <w:rPr>
+          <w:rFonts w:cs="Times New Roman"/>
+          <w:noProof/>
+          <w:szCs w:val="24"/>
+          <w:lang w:val="en-US"/>
+        </w:rPr>
+        <w:t>peringkat TF-IDF</w:t>
+      </w:r>
+      <w:r>
+        <w:rPr>
+          <w:rFonts w:cs="Times New Roman"/>
+          <w:noProof/>
+          <w:szCs w:val="24"/>
+          <w:lang w:val="en-US"/>
+        </w:rPr>
+        <w:t xml:space="preserve">, sedangkan </w:t>
+      </w:r>
+      <w:r>
+        <w:rPr>
+          <w:rFonts w:cs="Times New Roman"/>
+          <w:noProof/>
+          <w:szCs w:val="24"/>
+          <w:lang w:val="en-US"/>
+        </w:rPr>
+        <w:t xml:space="preserve">model </w:t>
+      </w:r>
+      <w:r>
+        <w:rPr>
+          <w:rFonts w:cs="Times New Roman"/>
+          <w:noProof/>
+          <w:szCs w:val="24"/>
+          <w:lang w:val="en-US"/>
+        </w:rPr>
+        <w:t>pemeringkatan ulang</w:t>
+      </w:r>
+      <w:r>
+        <w:rPr>
+          <w:rFonts w:cs="Times New Roman"/>
+          <w:noProof/>
+          <w:szCs w:val="24"/>
+          <w:lang w:val="en-US"/>
+        </w:rPr>
+        <w:t xml:space="preserve"> berupa teknik </w:t>
+      </w:r>
+      <w:r>
+        <w:rPr>
+          <w:rFonts w:cs="Times New Roman"/>
+          <w:noProof/>
+          <w:szCs w:val="24"/>
+          <w:lang w:val="en-US"/>
+        </w:rPr>
+        <w:t xml:space="preserve">pembelajaran mesin untuk </w:t>
+      </w:r>
+      <w:r>
+        <w:rPr>
+          <w:rFonts w:cs="Times New Roman"/>
+          <w:noProof/>
+          <w:szCs w:val="24"/>
+          <w:lang w:val="en-US"/>
+        </w:rPr>
+        <w:t>menghasilkan skor</w:t>
+      </w:r>
+      <w:r>
+        <w:rPr>
+          <w:rFonts w:cs="Times New Roman"/>
+          <w:noProof/>
+          <w:szCs w:val="24"/>
+          <w:lang w:val="en-US"/>
+        </w:rPr>
+        <w:t xml:space="preserve"> </w:t>
+      </w:r>
+      <w:r>
+        <w:rPr>
+          <w:rFonts w:cs="Times New Roman"/>
+          <w:noProof/>
+          <w:szCs w:val="24"/>
+          <w:lang w:val="en-US"/>
+        </w:rPr>
+        <w:t>peringkat baru</w:t>
+      </w:r>
+      <w:r>
+        <w:rPr>
+          <w:rFonts w:cs="Times New Roman"/>
+          <w:noProof/>
+          <w:szCs w:val="24"/>
+          <w:lang w:val="en-US"/>
+        </w:rPr>
+        <w:t>.</w:t>
       </w:r>
     </w:p>
     <w:p>
@@ -8033,7 +8404,7 @@
           <w:szCs w:val="24"/>
           <w:lang w:val="en-US"/>
         </w:rPr>
-        <w:t xml:space="preserve">sistem pencarian informasi yang efektif dan efisien untuk mencari </w:t>
+        <w:t>sistem pencarian informasi yang efektif</w:t>
       </w:r>
       <w:r>
         <w:rPr>
@@ -8043,7 +8414,7 @@
           <w:szCs w:val="24"/>
           <w:lang w:val="en-US"/>
         </w:rPr>
-        <w:t xml:space="preserve">dokumen relevan </w:t>
+        <w:t xml:space="preserve">, </w:t>
       </w:r>
       <w:r>
         <w:rPr>
@@ -8053,6 +8424,66 @@
           <w:szCs w:val="24"/>
           <w:lang w:val="en-US"/>
         </w:rPr>
+        <w:t>efisien</w:t>
+      </w:r>
+      <w:r>
+        <w:rPr>
+          <w:rFonts w:cs="Times New Roman"/>
+          <w:noProof/>
+          <w:color w:val="000000"/>
+          <w:szCs w:val="24"/>
+          <w:lang w:val="en-US"/>
+        </w:rPr>
+        <w:t xml:space="preserve"> dan  akurat </w:t>
+      </w:r>
+      <w:r>
+        <w:rPr>
+          <w:rFonts w:cs="Times New Roman"/>
+          <w:noProof/>
+          <w:color w:val="000000"/>
+          <w:szCs w:val="24"/>
+          <w:lang w:val="en-US"/>
+        </w:rPr>
+        <w:t xml:space="preserve">untuk mencari </w:t>
+      </w:r>
+      <w:r>
+        <w:rPr>
+          <w:rFonts w:cs="Times New Roman"/>
+          <w:noProof/>
+          <w:color w:val="000000"/>
+          <w:szCs w:val="24"/>
+          <w:lang w:val="en-US"/>
+        </w:rPr>
+        <w:t>dokumen</w:t>
+      </w:r>
+      <w:r>
+        <w:rPr>
+          <w:rFonts w:cs="Times New Roman"/>
+          <w:noProof/>
+          <w:color w:val="000000"/>
+          <w:szCs w:val="24"/>
+          <w:lang w:val="en-US"/>
+        </w:rPr>
+        <w:t xml:space="preserve"> yang</w:t>
+      </w:r>
+      <w:r>
+        <w:rPr>
+          <w:rFonts w:cs="Times New Roman"/>
+          <w:noProof/>
+          <w:color w:val="000000"/>
+          <w:szCs w:val="24"/>
+          <w:lang w:val="en-US"/>
+        </w:rPr>
+        <w:t xml:space="preserve"> relevan </w:t>
+      </w:r>
+      <w:r>
+        <w:rPr>
+          <w:rFonts w:cs="Times New Roman"/>
+          <w:noProof/>
+          <w:color w:val="000000"/>
+          <w:szCs w:val="24"/>
+          <w:lang w:val="en-US"/>
+        </w:rPr>
         <w:t xml:space="preserve">dari </w:t>
       </w:r>
       <w:r>
@@ -8083,35 +8514,34 @@
           <w:szCs w:val="24"/>
           <w:lang w:val="en-US"/>
         </w:rPr>
-        <w:t xml:space="preserve">yang beragam serta, </w:t>
-      </w:r>
-      <w:r>
-        <w:rPr>
-          <w:noProof/>
-          <w:lang w:val="en-US"/>
-        </w:rPr>
-        <w:t xml:space="preserve">mengekstrak informasi </w:t>
-      </w:r>
-      <w:r>
-        <w:rPr>
-          <w:noProof/>
-          <w:lang w:val="en-US"/>
-        </w:rPr>
-        <w:t xml:space="preserve">spesifik </w:t>
-      </w:r>
-      <w:r>
-        <w:rPr>
-          <w:noProof/>
-          <w:lang w:val="en-US"/>
-        </w:rPr>
-        <w:t xml:space="preserve">dalam dokumen </w:t>
-      </w:r>
-      <w:r>
-        <w:rPr>
-          <w:noProof/>
-          <w:lang w:val="en-US"/>
-        </w:rPr>
-        <w:t>yang panjang dan memiliki struktur yang kompleks.</w:t>
+        <w:t xml:space="preserve">yang </w:t>
+      </w:r>
+      <w:r>
+        <w:rPr>
+          <w:rFonts w:cs="Times New Roman"/>
+          <w:noProof/>
+          <w:color w:val="000000"/>
+          <w:szCs w:val="24"/>
+          <w:lang w:val="en-US"/>
+        </w:rPr>
+        <w:t xml:space="preserve">besar dan </w:t>
+      </w:r>
+      <w:r>
+        <w:rPr>
+          <w:rFonts w:cs="Times New Roman"/>
+          <w:noProof/>
+          <w:color w:val="000000"/>
+          <w:szCs w:val="24"/>
+          <w:lang w:val="en-US"/>
+        </w:rPr>
+        <w:t>beragam</w:t>
+      </w:r>
+      <w:r>
+        <w:rPr>
+          <w:noProof/>
+          <w:lang w:val="en-US"/>
+        </w:rPr>
+        <w:t>.</w:t>
       </w:r>
     </w:p>
     <w:p>
@@ -8128,6 +8558,7 @@
           <w:noProof/>
           <w:lang w:val="id-ID"/>
         </w:rPr>
+        <w:lastRenderedPageBreak/>
         <w:t>1.3 Metode Usulan</w:t>
       </w:r>
       <w:bookmarkEnd w:id="6"/>
@@ -8288,18 +8719,7 @@
           <w:szCs w:val="24"/>
           <w:lang w:val="en-US"/>
         </w:rPr>
-        <w:t xml:space="preserve"> </w:t>
-      </w:r>
-      <w:r>
-        <w:rPr>
-          <w:rFonts w:cs="Times New Roman"/>
-          <w:noProof/>
-          <w:color w:val="000000"/>
-          <w:szCs w:val="24"/>
-          <w:lang w:val="en-US"/>
-        </w:rPr>
-        <w:lastRenderedPageBreak/>
-        <w:t>menggunakan model</w:t>
+        <w:t xml:space="preserve"> menggunakan model</w:t>
       </w:r>
       <w:r>
         <w:rPr>
@@ -8834,7 +9254,7 @@
           <w:szCs w:val="24"/>
           <w:lang w:val="en-US"/>
         </w:rPr>
-        <w:instrText xml:space="preserve"> ADDIN ZOTERO_ITEM CSL_CITATION {"citationID":"cnCP19dU","properties":{"formattedCitation":"[16]","plainCitation":"[16]","noteIndex":0},"citationItems":[{"id":143,"uris":["http://zotero.org/users/13549441/items/QHGB3WE9"],"itemData":{"id":143,"type":"article-journal","abstract":"Among the sources of legal considerations are judges’ previous decisions regarding similar cases that are archived in court decision documents. However, due to the increasing number of court decision documents, it is difficult to find relevant information, such as the category and the length of punishment for similar legal cases. This study presents predictions of first-level judicial decisions by utilizing a collection of Indonesian court decision documents. We propose using multi-level learning, namely, CNN+attention, using decision document sections as features to predict the category and the length of punishment in Indonesian courts. Our results demonstrate that the decision document sections that strongly affected the accuracy of the prediction model were prosecution history, facts, legal facts, and legal considerations. The prediction of the punishment category shows that the CNN+attention model achieved better accuracy than other deep learning models, such as CNN, LSTM, BiLSTM, LSTM+attention, and BiLSTM+attention, by up to 28.18%. The superiority of the CNN+attention model is also shown to predict the punishment length, with the best result being achieved using the ‘year’ time unit.","container-title":"Computers","DOI":"10.3390/computers11060088","ISSN":"2073-431X","issue":"6","language":"en","license":"http://creativecommons.org/licenses/by/3.0/","note":"number: 6\npublisher: Multidisciplinary Digital Publishing Institute","page":"88","source":"www.mdpi.com","title":"Predicting the Category and the Length of Punishment in Indonesian Courts Based on Previous Court Decision Documents","volume":"11","author":[{"family":"Nuranti","given":"Eka Qadri"},{"family":"Yulianti","given":"Evi"},{"family":"Husin","given":"Husna Sarirah"}],"issued":{"date-parts":[["2022",6]]}}}],"schema":"https://github.com/citation-style-language/schema/raw/master/csl-citation.json"} </w:instrText>
+        <w:instrText xml:space="preserve"> ADDIN ZOTERO_ITEM CSL_CITATION {"citationID":"cnCP19dU","properties":{"formattedCitation":"[18]","plainCitation":"[18]","noteIndex":0},"citationItems":[{"id":143,"uris":["http://zotero.org/users/13549441/items/QHGB3WE9"],"itemData":{"id":143,"type":"article-journal","abstract":"Among the sources of legal considerations are judges’ previous decisions regarding similar cases that are archived in court decision documents. However, due to the increasing number of court decision documents, it is difficult to find relevant information, such as the category and the length of punishment for similar legal cases. This study presents predictions of first-level judicial decisions by utilizing a collection of Indonesian court decision documents. We propose using multi-level learning, namely, CNN+attention, using decision document sections as features to predict the category and the length of punishment in Indonesian courts. Our results demonstrate that the decision document sections that strongly affected the accuracy of the prediction model were prosecution history, facts, legal facts, and legal considerations. The prediction of the punishment category shows that the CNN+attention model achieved better accuracy than other deep learning models, such as CNN, LSTM, BiLSTM, LSTM+attention, and BiLSTM+attention, by up to 28.18%. The superiority of the CNN+attention model is also shown to predict the punishment length, with the best result being achieved using the ‘year’ time unit.","container-title":"Computers","DOI":"10.3390/computers11060088","ISSN":"2073-431X","issue":"6","language":"en","license":"http://creativecommons.org/licenses/by/3.0/","note":"number: 6\npublisher: Multidisciplinary Digital Publishing Institute","page":"88","source":"www.mdpi.com","title":"Predicting the Category and the Length of Punishment in Indonesian Courts Based on Previous Court Decision Documents","volume":"11","author":[{"family":"Nuranti","given":"Eka Qadri"},{"family":"Yulianti","given":"Evi"},{"family":"Husin","given":"Husna Sarirah"}],"issued":{"date-parts":[["2022",6]]}}}],"schema":"https://github.com/citation-style-language/schema/raw/master/csl-citation.json"} </w:instrText>
       </w:r>
       <w:r>
         <w:rPr>
@@ -8849,7 +9269,7 @@
         <w:rPr>
           <w:rFonts w:cs="Times New Roman"/>
         </w:rPr>
-        <w:t>[16]</w:t>
+        <w:t>[18]</w:t>
       </w:r>
       <w:r>
         <w:rPr>
@@ -9031,6 +9451,7 @@
           <w:noProof/>
           <w:lang w:val="id-ID"/>
         </w:rPr>
+        <w:lastRenderedPageBreak/>
         <w:t xml:space="preserve">Bab ini </w:t>
       </w:r>
       <w:r>
@@ -9213,15 +9634,7 @@
           <w:noProof/>
           <w:lang w:val="en-US" w:eastAsia="en-ID"/>
         </w:rPr>
-        <w:t xml:space="preserve"> </w:t>
-      </w:r>
-      <w:r>
-        <w:rPr>
-          <w:noProof/>
-          <w:lang w:val="en-US" w:eastAsia="en-ID"/>
-        </w:rPr>
-        <w:lastRenderedPageBreak/>
-        <w:t>seperti pengenalan bidang penelitian</w:t>
+        <w:t xml:space="preserve"> seperti pengenalan bidang penelitian</w:t>
       </w:r>
       <w:r>
         <w:rPr>
@@ -10124,7 +10537,23 @@
           <w:rFonts w:cs="Times New Roman"/>
           <w:szCs w:val="24"/>
         </w:rPr>
-        <w:t>, vol. 41, no. 6, pp. 391–407, Sep. 1990, doi: 10.1002/(SICI)1097-4571(199009)41:6&lt;391::AID-ASI1&gt;3.0.CO;2-9.</w:t>
+        <w:t>, vol. 41, no. 6, pp. 391–407, Sep. 1990, doi: 10.1002/(SICI)1097-4571(199009)41:6&lt;</w:t>
+      </w:r>
+      <w:proofErr w:type="gramStart"/>
+      <w:r>
+        <w:rPr>
+          <w:rFonts w:cs="Times New Roman"/>
+          <w:szCs w:val="24"/>
+        </w:rPr>
+        <w:t>391::</w:t>
+      </w:r>
+      <w:proofErr w:type="gramEnd"/>
+      <w:r>
+        <w:rPr>
+          <w:rFonts w:cs="Times New Roman"/>
+          <w:szCs w:val="24"/>
+        </w:rPr>
+        <w:t>AID-ASI1&gt;3.0.CO;2-9.</w:t>
       </w:r>
     </w:p>
     <w:p>
@@ -10228,7 +10657,7 @@
           <w:szCs w:val="24"/>
         </w:rPr>
         <w:tab/>
-        <w:t xml:space="preserve">E. Q. Nuranti, E. Yulianti, and H. S. Husin, “Predicting the Category and the Length of Punishment in Indonesian Courts Based on Previous Court Decision Documents,” </w:t>
+        <w:t xml:space="preserve">T. Joachims, “Optimizing search engines using clickthrough data,” in </w:t>
       </w:r>
       <w:r>
         <w:rPr>
@@ -10237,28 +10666,109 @@
           <w:iCs/>
           <w:szCs w:val="24"/>
         </w:rPr>
-        <w:t>Computers</w:t>
-      </w:r>
-      <w:r>
-        <w:rPr>
-          <w:rFonts w:cs="Times New Roman"/>
-          <w:szCs w:val="24"/>
-        </w:rPr>
-        <w:t>, vol. 11, no. 6, Art. no. 6, Jun. 2022, doi: 10.3390/computers11060088.</w:t>
+        <w:t>Proceedings of the eighth ACM SIGKDD international conference on Knowledge discovery and data mining</w:t>
+      </w:r>
+      <w:r>
+        <w:rPr>
+          <w:rFonts w:cs="Times New Roman"/>
+          <w:szCs w:val="24"/>
+        </w:rPr>
+        <w:t>, Edmonton Alberta Canada: ACM, Jul. 2002, pp. 133–142. doi: 10.1145/775047.775067.</w:t>
       </w:r>
     </w:p>
     <w:p>
       <w:pPr>
-        <w:rPr>
-          <w:noProof/>
-          <w:lang w:val="id-ID"/>
-        </w:rPr>
-      </w:pPr>
-      <w:r>
-        <w:rPr>
-          <w:noProof/>
-          <w:lang w:val="id-ID"/>
-        </w:rPr>
+        <w:pStyle w:val="Bibliography"/>
+        <w:rPr>
+          <w:rFonts w:cs="Times New Roman"/>
+          <w:szCs w:val="24"/>
+        </w:rPr>
+      </w:pPr>
+      <w:r>
+        <w:rPr>
+          <w:rFonts w:cs="Times New Roman"/>
+          <w:szCs w:val="24"/>
+        </w:rPr>
+        <w:t>[17]</w:t>
+      </w:r>
+      <w:r>
+        <w:rPr>
+          <w:rFonts w:cs="Times New Roman"/>
+          <w:szCs w:val="24"/>
+        </w:rPr>
+        <w:tab/>
+        <w:t xml:space="preserve">F. Radlinski and T. Joachims, “Active exploration for learning rankings from clickthrough data,” in </w:t>
+      </w:r>
+      <w:r>
+        <w:rPr>
+          <w:rFonts w:cs="Times New Roman"/>
+          <w:i/>
+          <w:iCs/>
+          <w:szCs w:val="24"/>
+        </w:rPr>
+        <w:t>Proceedings of the 13th ACM SIGKDD international conference on Knowledge discovery and data mining</w:t>
+      </w:r>
+      <w:r>
+        <w:rPr>
+          <w:rFonts w:cs="Times New Roman"/>
+          <w:szCs w:val="24"/>
+        </w:rPr>
+        <w:t>, San Jose California USA: ACM, Aug. 2007, pp. 570–579. doi: 10.1145/1281192.1281254.</w:t>
+      </w:r>
+    </w:p>
+    <w:p>
+      <w:pPr>
+        <w:pStyle w:val="Bibliography"/>
+        <w:rPr>
+          <w:rFonts w:cs="Times New Roman"/>
+          <w:szCs w:val="24"/>
+        </w:rPr>
+      </w:pPr>
+      <w:r>
+        <w:rPr>
+          <w:rFonts w:cs="Times New Roman"/>
+          <w:szCs w:val="24"/>
+        </w:rPr>
+        <w:t>[18]</w:t>
+      </w:r>
+      <w:r>
+        <w:rPr>
+          <w:rFonts w:cs="Times New Roman"/>
+          <w:szCs w:val="24"/>
+        </w:rPr>
+        <w:tab/>
+        <w:t xml:space="preserve">E. Q. Nuranti, E. Yulianti, and H. S. Husin, “Predicting the Category and the Length of Punishment in Indonesian Courts Based on Previous Court Decision Documents,” </w:t>
+      </w:r>
+      <w:r>
+        <w:rPr>
+          <w:rFonts w:cs="Times New Roman"/>
+          <w:i/>
+          <w:iCs/>
+          <w:szCs w:val="24"/>
+        </w:rPr>
+        <w:t>Computers</w:t>
+      </w:r>
+      <w:r>
+        <w:rPr>
+          <w:rFonts w:cs="Times New Roman"/>
+          <w:szCs w:val="24"/>
+        </w:rPr>
+        <w:t>, vol. 11, no. 6, Art. no. 6, Jun. 2022, doi: 10.3390/computers11060088.</w:t>
+      </w:r>
+    </w:p>
+    <w:p>
+      <w:pPr>
+        <w:rPr>
+          <w:noProof/>
+          <w:lang w:val="id-ID"/>
+        </w:rPr>
+      </w:pPr>
+      <w:r>
+        <w:rPr>
+          <w:noProof/>
+          <w:lang w:val="id-ID"/>
+        </w:rPr>
+        <w:lastRenderedPageBreak/>
         <w:fldChar w:fldCharType="end"/>
       </w:r>
     </w:p>

</xml_diff>

<commit_message>
update bab 1 lb lastp
</commit_message>
<xml_diff>
--- a/proposal_20130.docx
+++ b/proposal_20130.docx
@@ -6568,6 +6568,13 @@
       </w:r>
       <w:r>
         <w:rPr>
+          <w:noProof/>
+          <w:lang w:val="en-US"/>
+        </w:rPr>
+        <w:t xml:space="preserve">informasi </w:t>
+      </w:r>
+      <w:r>
+        <w:rPr>
           <w:i/>
           <w:iCs/>
           <w:noProof/>
@@ -6631,7 +6638,7 @@
           <w:noProof/>
           <w:lang w:val="en-US"/>
         </w:rPr>
-        <w:instrText xml:space="preserve"> ADDIN ZOTERO_ITEM CSL_CITATION {"citationID":"hS1f0uYt","properties":{"formattedCitation":"[7]","plainCitation":"[7]","noteIndex":0},"citationItems":[{"id":294,"uris":["http://zotero.org/users/13549441/items/IW8YEVIG"],"itemData":{"id":294,"type":"article-journal","container-title":"International Review of Law, Computers &amp; Technology","DOI":"10.1080/13600860903570194","ISSN":"1360-0869, 1364-6885","issue":"1","journalAbbreviation":"International Review of Law, Computers &amp; Technology","language":"en","page":"63-72","source":"DOI.org (Crossref)","title":"Natural language processing and query expansion in legal information retrieval: Challenges and a response","title-short":"Natural language processing and query expansion in legal information retrieval","volume":"24","author":[{"family":"Maxwell","given":"Tamsin"},{"family":"Schafer","given":"Burkhard"}],"issued":{"date-parts":[["2010",3]]}}}],"schema":"https://github.com/citation-style-language/schema/raw/master/csl-citation.json"} </w:instrText>
+        <w:instrText xml:space="preserve"> ADDIN ZOTERO_ITEM CSL_CITATION {"citationID":"hS1f0uYt","properties":{"formattedCitation":"[7]","plainCitation":"[7]","noteIndex":0},"citationItems":[{"id":294,"uris":["http://zotero.org/users/13549441/items/IW8YEVIG"],"itemData":{"id":294,"type":"article-journal","container-title":"International Review of Law, Computers &amp; Technology","DOI":"10.1080/13600860903570194","ISSN":"1360-0869, 1364-6885","issue":"1","journalAbbreviation":"International Review of Law, Computers &amp; Technology","language":"en","page":"63-72","source":"DOI.org (Crossref)","title":"Natural language processing and query expansion in legal information retrieval: Challenges and a response","title-short":"Natural language processing and query expansion in legal information retrieval","URL":"http://www.tandfonline.com/doi/abs/10.1080/13600860903570194","volume":"24","author":[{"family":"Maxwell","given":"Tamsin"},{"family":"Schafer","given":"Burkhard"}],"accessed":{"date-parts":[["2024",2,29]]},"issued":{"date-parts":[["2010",3]]}}}],"schema":"https://github.com/citation-style-language/schema/raw/master/csl-citation.json"} </w:instrText>
       </w:r>
       <w:r>
         <w:rPr>
@@ -7266,7 +7273,7 @@
           <w:szCs w:val="24"/>
           <w:lang w:val="en-US"/>
         </w:rPr>
-        <w:instrText xml:space="preserve"> ADDIN ZOTERO_ITEM CSL_CITATION {"citationID":"vI0RBB1B","properties":{"formattedCitation":"[9]","plainCitation":"[9]","noteIndex":0},"citationItems":[{"id":315,"uris":["http://zotero.org/users/13549441/items/HCF8ZDE6"],"itemData":{"id":315,"type":"article-journal","container-title":"International journal of engineering research &amp; technology","issue":"09","source":"Google Scholar","title":"Comparison of basic Information Retrieval Models","URL":"https://www.researchgate.net/profile/Muhammad-Almustafa/publication/358509603_Comparison_of_basic_Information_Retrieval_Models/links/620563ee7b05f82592deda67/Comparison-of-basic-Information-Retrieval-Models.pdf","volume":"10","author":[{"family":"Oghli","given":"Manal Sheikh"},{"family":"Almustafa","given":"Muhammad Mazen"}],"accessed":{"date-parts":[["2024",3,2]]},"issued":{"date-parts":[["2021"]]}}}],"schema":"https://github.com/citation-style-language/schema/raw/master/csl-citation.json"} </w:instrText>
+        <w:instrText xml:space="preserve"> ADDIN ZOTERO_ITEM CSL_CITATION {"citationID":"vI0RBB1B","properties":{"formattedCitation":"[9]","plainCitation":"[9]","noteIndex":0},"citationItems":[{"id":315,"uris":["http://zotero.org/users/13549441/items/HCF8ZDE6"],"itemData":{"id":315,"type":"article-journal","container-title":"International journal of engineering research &amp; technology","issue":"09","source":"Google Scholar","title":"Comparison of basic Information Retrieval Models","volume":"10","author":[{"family":"Oghli","given":"Manal Sheikh"},{"family":"Almustafa","given":"Muhammad Mazen"}],"accessed":{"date-parts":[["2024",3,2]]},"issued":{"date-parts":[["2021"]]}}}],"schema":"https://github.com/citation-style-language/schema/raw/master/csl-citation.json"} </w:instrText>
       </w:r>
       <w:r>
         <w:rPr>
@@ -7603,7 +7610,7 @@
           <w:szCs w:val="24"/>
           <w:lang w:val="en-US"/>
         </w:rPr>
-        <w:instrText xml:space="preserve"> ADDIN ZOTERO_ITEM CSL_CITATION {"citationID":"psBQwJrL","properties":{"formattedCitation":"[11]","plainCitation":"[11]","noteIndex":0},"citationItems":[{"id":325,"uris":["http://zotero.org/users/13549441/items/5BPT43UJ"],"itemData":{"id":325,"type":"article-journal","container-title":"Addison Wesley google schola","page":"127–136","source":"Google Scholar","title":"Modern Information Retrieval","volume":"2","author":[{"family":"Baeza-Yates","given":"R."}],"issued":{"date-parts":[["1999"]]}}}],"schema":"https://github.com/citation-style-language/schema/raw/master/csl-citation.json"} </w:instrText>
+        <w:instrText xml:space="preserve"> ADDIN ZOTERO_ITEM CSL_CITATION {"citationID":"psBQwJrL","properties":{"formattedCitation":"[11]","plainCitation":"[11]","noteIndex":0},"citationItems":[{"id":325,"uris":["http://zotero.org/users/13549441/items/5BPT43UJ"],"itemData":{"id":325,"type":"article-journal","container-title":"Addison Wesley google schola","page":"127–136","source":"Google Scholar","title":"Modern Information Retrieval","URL":"http://www.dcc.ufmg.br/irbook/print/chap10.ps.gz","volume":"2","author":[{"family":"Baeza-Yates","given":"R."}],"accessed":{"date-parts":[["2024",3,3]]},"issued":{"date-parts":[["1999"]]}}}],"schema":"https://github.com/citation-style-language/schema/raw/master/csl-citation.json"} </w:instrText>
       </w:r>
       <w:r>
         <w:rPr>
@@ -7709,7 +7716,7 @@
           <w:szCs w:val="24"/>
           <w:lang w:val="en-US"/>
         </w:rPr>
-        <w:instrText xml:space="preserve"> ADDIN ZOTERO_ITEM CSL_CITATION {"citationID":"AuCZGyno","properties":{"formattedCitation":"[13]","plainCitation":"[13]","noteIndex":0},"citationItems":[{"id":329,"uris":["http://zotero.org/users/13549441/items/I9S4RAJK"],"itemData":{"id":329,"type":"article-journal","container-title":"Journal of the American Society for Information Science","DOI":"10.1002/(SICI)1097-4571(199009)41:6&lt;391::AID-ASI1&gt;3.0.CO;2-9","ISSN":"0002-8231, 1097-4571","issue":"6","journalAbbreviation":"J. Am. Soc. Inf. Sci.","language":"en","page":"391-407","source":"DOI.org (Crossref)","title":"Indexing by latent semantic analysis","volume":"41","author":[{"family":"Deerwester","given":"Scott"},{"family":"Dumais","given":"Susan T."},{"family":"Furnas","given":"George W."},{"family":"Landauer","given":"Thomas K."},{"family":"Harshman","given":"Richard"}],"issued":{"date-parts":[["1990",9]]}}}],"schema":"https://github.com/citation-style-language/schema/raw/master/csl-citation.json"} </w:instrText>
+        <w:instrText xml:space="preserve"> ADDIN ZOTERO_ITEM CSL_CITATION {"citationID":"AuCZGyno","properties":{"formattedCitation":"[13]","plainCitation":"[13]","noteIndex":0},"citationItems":[{"id":329,"uris":["http://zotero.org/users/13549441/items/I9S4RAJK"],"itemData":{"id":329,"type":"article-journal","container-title":"Journal of the American Society for Information Science","DOI":"10.1002/(SICI)1097-4571(199009)41:6&lt;391::AID-ASI1&gt;3.0.CO;2-9","ISSN":"0002-8231, 1097-4571","issue":"6","journalAbbreviation":"J. Am. Soc. Inf. Sci.","language":"en","page":"391-407","source":"DOI.org (Crossref)","title":"Indexing by latent semantic analysis","URL":"https://onlinelibrary.wiley.com/doi/10.1002/(SICI)1097-4571(199009)41:6&lt;391::AID-ASI1&gt;3.0.CO;2-9","volume":"41","author":[{"family":"Deerwester","given":"Scott"},{"family":"Dumais","given":"Susan T."},{"family":"Furnas","given":"George W."},{"family":"Landauer","given":"Thomas K."},{"family":"Harshman","given":"Richard"}],"accessed":{"date-parts":[["2024",3,3]]},"issued":{"date-parts":[["1990",9]]}}}],"schema":"https://github.com/citation-style-language/schema/raw/master/csl-citation.json"} </w:instrText>
       </w:r>
       <w:r>
         <w:rPr>
@@ -7786,7 +7793,7 @@
           <w:szCs w:val="24"/>
           <w:lang w:val="en-US"/>
         </w:rPr>
-        <w:instrText xml:space="preserve"> ADDIN ZOTERO_ITEM CSL_CITATION {"citationID":"w3r0v84r","properties":{"formattedCitation":"[14]","plainCitation":"[14]","noteIndex":0},"citationItems":[{"id":331,"uris":["http://zotero.org/users/13549441/items/9G3DGQBF"],"itemData":{"id":331,"type":"book","publisher":"Facet publishing","source":"Google Scholar","title":"Introduction to modern information retrieval","URL":"https://books.google.com/books?hl=en&amp;lr=&amp;id=cN4qDgAAQBAJ&amp;oi=fnd&amp;pg=PR11&amp;dq=modern+Information+Retrieval&amp;ots=rFffnm52gp&amp;sig=toOlODeUnqeCo_uBXKeuXXugv4k","author":[{"family":"Chowdhury","given":"Gobinda G."}],"accessed":{"date-parts":[["2024",3,3]]},"issued":{"date-parts":[["2010"]]}}}],"schema":"https://github.com/citation-style-language/schema/raw/master/csl-citation.json"} </w:instrText>
+        <w:instrText xml:space="preserve"> ADDIN ZOTERO_ITEM CSL_CITATION {"citationID":"w3r0v84r","properties":{"formattedCitation":"[14]","plainCitation":"[14]","noteIndex":0},"citationItems":[{"id":331,"uris":["http://zotero.org/users/13549441/items/9G3DGQBF"],"itemData":{"id":331,"type":"book","publisher":"Facet publishing","source":"Google Scholar","title":"Introduction to modern information retrieval","author":[{"family":"Chowdhury","given":"Gobinda G."}],"accessed":{"date-parts":[["2024",3,3]]},"issued":{"date-parts":[["2010"]]}}}],"schema":"https://github.com/citation-style-language/schema/raw/master/csl-citation.json"} </w:instrText>
       </w:r>
       <w:r>
         <w:rPr>
@@ -7843,34 +7850,34 @@
           <w:szCs w:val="24"/>
           <w:lang w:val="en-US"/>
         </w:rPr>
-        <w:t>Penerapan NLP pada sistem pencarian telah banyak dibuktikan dapat meningkatkan akurasi pencarian</w:t>
-      </w:r>
-      <w:r>
-        <w:rPr>
-          <w:rFonts w:cs="Times New Roman"/>
-          <w:noProof/>
-          <w:szCs w:val="24"/>
-          <w:lang w:val="en-US"/>
-        </w:rPr>
-        <w:t xml:space="preserve"> secara signifikan</w:t>
-      </w:r>
-      <w:r>
-        <w:rPr>
-          <w:rFonts w:cs="Times New Roman"/>
-          <w:noProof/>
-          <w:szCs w:val="24"/>
-          <w:lang w:val="en-US"/>
-        </w:rPr>
-        <w:t xml:space="preserve"> pada berbagai bidang</w:t>
-      </w:r>
-      <w:r>
-        <w:rPr>
-          <w:rFonts w:cs="Times New Roman"/>
-          <w:noProof/>
-          <w:szCs w:val="24"/>
-          <w:lang w:val="en-US"/>
-        </w:rPr>
-        <w:t xml:space="preserve"> </w:t>
+        <w:t>Metode pencarian modern</w:t>
+      </w:r>
+      <w:r>
+        <w:rPr>
+          <w:rFonts w:cs="Times New Roman"/>
+          <w:noProof/>
+          <w:szCs w:val="24"/>
+          <w:lang w:val="en-US"/>
+        </w:rPr>
+        <w:t xml:space="preserve"> umumnya </w:t>
+      </w:r>
+      <w:r>
+        <w:rPr>
+          <w:rFonts w:cs="Times New Roman"/>
+          <w:noProof/>
+          <w:szCs w:val="24"/>
+          <w:lang w:val="en-US"/>
+        </w:rPr>
+        <w:t xml:space="preserve">menggunakan 2 jenis pendekatan </w:t>
+      </w:r>
+      <w:r>
+        <w:rPr>
+          <w:rFonts w:cs="Times New Roman"/>
+          <w:noProof/>
+          <w:szCs w:val="24"/>
+          <w:lang w:val="en-US"/>
+        </w:rPr>
+        <w:t xml:space="preserve">yaitu pencarian leksikal dan semantik </w:t>
       </w:r>
       <w:r>
         <w:rPr>
@@ -7888,7 +7895,7 @@
           <w:szCs w:val="24"/>
           <w:lang w:val="en-US"/>
         </w:rPr>
-        <w:instrText xml:space="preserve"> ADDIN ZOTERO_ITEM CSL_CITATION {"citationID":"xnbsbv6G","properties":{"formattedCitation":"[15]","plainCitation":"[15]","noteIndex":0},"citationItems":[{"id":335,"uris":["http://zotero.org/users/13549441/items/QLYVDI4C"],"itemData":{"id":335,"type":"article-journal","container-title":"Communications of the ACM","DOI":"10.1145/234173.234210","ISSN":"0001-0782, 1557-7317","issue":"1","journalAbbreviation":"Commun. ACM","language":"en","page":"92-101","source":"DOI.org (Crossref)","title":"Natural language processing for information retrieval","volume":"39","author":[{"family":"Lewis","given":"David D."},{"family":"Jones","given":"Karen Spärck"}],"issued":{"date-parts":[["1996",1]]}}}],"schema":"https://github.com/citation-style-language/schema/raw/master/csl-citation.json"} </w:instrText>
+        <w:instrText xml:space="preserve"> ADDIN ZOTERO_ITEM CSL_CITATION {"citationID":"rhK9Y64H","properties":{"formattedCitation":"[15]","plainCitation":"[15]","noteIndex":0},"citationItems":[{"id":375,"uris":["http://zotero.org/users/13549441/items/U8DERFFX"],"itemData":{"id":375,"type":"article","abstract":"Search engines often follow a two-phase paradigm where in the first stage (the retrieval stage) an initial set of documents is retrieved and in the second stage (the re-ranking stage) the documents are re-ranked to obtain the final result list. While deep neural networks were shown to improve the performance of the re-ranking stage in previous works, there is little literature about using deep neural networks to improve the retrieval stage. In this paper, we study the merits of combining deep neural network models and lexical models for the retrieval stage. A hybrid approach, which leverages both semantic (deep neural network-based) and lexical (keyword matching-based) retrieval models, is proposed. We perform an empirical study, using a publicly available TREC collection, which demonstrates the effectiveness of our approach and sheds light on the different characteristics of the semantic approach, the lexical approach, and their combination.","DOI":"10.48550/arXiv.2010.01195","note":"arXiv:2010.01195 [cs]","number":"arXiv:2010.01195","publisher":"arXiv","source":"arXiv.org","title":"Leveraging Semantic and Lexical Matching to Improve the Recall of Document Retrieval Systems: A Hybrid Approach","title-short":"Leveraging Semantic and Lexical Matching to Improve the Recall of Document Retrieval Systems","URL":"http://arxiv.org/abs/2010.01195","author":[{"family":"Kuzi","given":"Saar"},{"family":"Zhang","given":"Mingyang"},{"family":"Li","given":"Cheng"},{"family":"Bendersky","given":"Michael"},{"family":"Najork","given":"Marc"}],"accessed":{"date-parts":[["2024",3,5]]},"issued":{"date-parts":[["2020",10,2]]}}}],"schema":"https://github.com/citation-style-language/schema/raw/master/csl-citation.json"} </w:instrText>
       </w:r>
       <w:r>
         <w:rPr>
@@ -7921,52 +7928,25 @@
           <w:szCs w:val="24"/>
           <w:lang w:val="en-US"/>
         </w:rPr>
-        <w:t>. Salah satu teknik mutakhir untuk sistem pencarian</w:t>
-      </w:r>
-      <w:r>
-        <w:rPr>
-          <w:rFonts w:cs="Times New Roman"/>
-          <w:noProof/>
-          <w:szCs w:val="24"/>
-          <w:lang w:val="en-US"/>
-        </w:rPr>
-        <w:t xml:space="preserve"> </w:t>
-      </w:r>
-      <w:r>
-        <w:rPr>
-          <w:rFonts w:cs="Times New Roman"/>
-          <w:noProof/>
-          <w:szCs w:val="24"/>
-          <w:lang w:val="en-US"/>
-        </w:rPr>
-        <w:t>yang akurat</w:t>
-      </w:r>
-      <w:r>
-        <w:rPr>
-          <w:rFonts w:cs="Times New Roman"/>
-          <w:noProof/>
-          <w:szCs w:val="24"/>
-          <w:lang w:val="en-US"/>
-        </w:rPr>
-        <w:t xml:space="preserve"> pada</w:t>
-      </w:r>
-      <w:r>
-        <w:rPr>
-          <w:rFonts w:cs="Times New Roman"/>
-          <w:noProof/>
-          <w:szCs w:val="24"/>
-          <w:lang w:val="en-US"/>
-        </w:rPr>
-        <w:t xml:space="preserve"> dokumen denga</w:t>
-      </w:r>
-      <w:r>
-        <w:rPr>
-          <w:rFonts w:cs="Times New Roman"/>
-          <w:noProof/>
-          <w:szCs w:val="24"/>
-          <w:lang w:val="en-US"/>
-        </w:rPr>
-        <w:t xml:space="preserve">n karakteristik khusus </w:t>
+        <w:t>. Teknik pencarian leksika</w:t>
+      </w:r>
+      <w:r>
+        <w:rPr>
+          <w:rFonts w:cs="Times New Roman"/>
+          <w:noProof/>
+          <w:szCs w:val="24"/>
+          <w:lang w:val="en-US"/>
+        </w:rPr>
+        <w:t>l</w:t>
+      </w:r>
+      <w:r>
+        <w:rPr>
+          <w:rFonts w:cs="Times New Roman"/>
+          <w:noProof/>
+          <w:szCs w:val="24"/>
+          <w:lang w:val="en-US"/>
+        </w:rPr>
+        <w:t xml:space="preserve"> didasarkan pada model </w:t>
       </w:r>
       <w:r>
         <w:rPr>
@@ -7977,16 +7957,16 @@
           <w:szCs w:val="24"/>
           <w:lang w:val="en-US"/>
         </w:rPr>
-        <w:t>(domain-specific)</w:t>
-      </w:r>
-      <w:r>
-        <w:rPr>
-          <w:rFonts w:cs="Times New Roman"/>
-          <w:noProof/>
-          <w:szCs w:val="24"/>
-          <w:lang w:val="en-US"/>
-        </w:rPr>
-        <w:t xml:space="preserve"> adalah teknik </w:t>
+        <w:t>Bag of Words</w:t>
+      </w:r>
+      <w:r>
+        <w:rPr>
+          <w:rFonts w:cs="Times New Roman"/>
+          <w:noProof/>
+          <w:szCs w:val="24"/>
+          <w:lang w:val="en-US"/>
+        </w:rPr>
+        <w:t xml:space="preserve"> (BOW), di mana kueri dan dokumen direpresentasikan sebagai sekumpulan </w:t>
       </w:r>
       <w:r>
         <w:rPr>
@@ -7997,7 +7977,25 @@
           <w:szCs w:val="24"/>
           <w:lang w:val="en-US"/>
         </w:rPr>
-        <w:t>re-ranking</w:t>
+        <w:t>term</w:t>
+      </w:r>
+      <w:r>
+        <w:rPr>
+          <w:rFonts w:cs="Times New Roman"/>
+          <w:noProof/>
+          <w:szCs w:val="24"/>
+          <w:lang w:val="en-US"/>
+        </w:rPr>
+        <w:t xml:space="preserve"> bersama dengan jumlah kemunculan token yang </w:t>
+      </w:r>
+      <w:r>
+        <w:rPr>
+          <w:rFonts w:cs="Times New Roman"/>
+          <w:noProof/>
+          <w:szCs w:val="24"/>
+          <w:lang w:val="en-US"/>
+        </w:rPr>
+        <w:t>sama</w:t>
       </w:r>
       <w:r>
         <w:rPr>
@@ -8015,49 +8013,34 @@
           <w:szCs w:val="24"/>
           <w:lang w:val="en-US"/>
         </w:rPr>
-        <w:fldChar w:fldCharType="begin"/>
-      </w:r>
-      <w:r>
-        <w:rPr>
-          <w:rFonts w:cs="Times New Roman"/>
-          <w:noProof/>
-          <w:szCs w:val="24"/>
-          <w:lang w:val="en-US"/>
-        </w:rPr>
-        <w:instrText xml:space="preserve"> ADDIN ZOTERO_ITEM CSL_CITATION {"citationID":"ksbYA4FN","properties":{"formattedCitation":"[16]","plainCitation":"[16]","noteIndex":0},"citationItems":[{"id":358,"uris":["http://zotero.org/users/13549441/items/6U2DUNQ4"],"itemData":{"id":358,"type":"paper-conference","container-title":"Proceedings of the eighth ACM SIGKDD international conference on Knowledge discovery and data mining","DOI":"10.1145/775047.775067","event-place":"Edmonton Alberta Canada","event-title":"KDD02: The Eighth ACM SIGKDD International Conference on Knowledge Discovery and Data Mining","ISBN":"978-1-58113-567-1","language":"en","page":"133-142","publisher":"ACM","publisher-place":"Edmonton Alberta Canada","source":"DOI.org (Crossref)","title":"Optimizing search engines using clickthrough data","URL":"https://dl.acm.org/doi/10.1145/775047.775067","author":[{"family":"Joachims","given":"Thorsten"}],"accessed":{"date-parts":[["2024",3,4]]},"issued":{"date-parts":[["2002",7,23]]}}}],"schema":"https://github.com/citation-style-language/schema/raw/master/csl-citation.json"} </w:instrText>
-      </w:r>
-      <w:r>
-        <w:rPr>
-          <w:rFonts w:cs="Times New Roman"/>
-          <w:noProof/>
-          <w:szCs w:val="24"/>
-          <w:lang w:val="en-US"/>
-        </w:rPr>
-        <w:fldChar w:fldCharType="separate"/>
-      </w:r>
-      <w:r>
-        <w:rPr>
-          <w:rFonts w:cs="Times New Roman"/>
-        </w:rPr>
-        <w:t>[16]</w:t>
-      </w:r>
-      <w:r>
-        <w:rPr>
-          <w:rFonts w:cs="Times New Roman"/>
-          <w:noProof/>
-          <w:szCs w:val="24"/>
-          <w:lang w:val="en-US"/>
-        </w:rPr>
-        <w:fldChar w:fldCharType="end"/>
-      </w:r>
-      <w:r>
-        <w:rPr>
-          <w:rFonts w:cs="Times New Roman"/>
-          <w:noProof/>
-          <w:szCs w:val="24"/>
-          <w:lang w:val="en-US"/>
-        </w:rPr>
-        <w:t xml:space="preserve">. Teknik </w:t>
+        <w:t xml:space="preserve">dalam </w:t>
+      </w:r>
+      <w:r>
+        <w:rPr>
+          <w:rFonts w:cs="Times New Roman"/>
+          <w:noProof/>
+          <w:szCs w:val="24"/>
+          <w:lang w:val="en-US"/>
+        </w:rPr>
+        <w:t xml:space="preserve"> teks</w:t>
+      </w:r>
+      <w:r>
+        <w:rPr>
+          <w:rFonts w:cs="Times New Roman"/>
+          <w:noProof/>
+          <w:szCs w:val="24"/>
+          <w:lang w:val="en-US"/>
+        </w:rPr>
+        <w:t xml:space="preserve"> contohnya</w:t>
+      </w:r>
+      <w:r>
+        <w:rPr>
+          <w:rFonts w:cs="Times New Roman"/>
+          <w:noProof/>
+          <w:szCs w:val="24"/>
+          <w:lang w:val="en-US"/>
+        </w:rPr>
+        <w:t xml:space="preserve">, model </w:t>
       </w:r>
       <w:r>
         <w:rPr>
@@ -8068,38 +8051,13 @@
           <w:szCs w:val="24"/>
           <w:lang w:val="en-US"/>
         </w:rPr>
-        <w:t>re-ranking</w:t>
-      </w:r>
-      <w:r>
-        <w:rPr>
-          <w:rFonts w:cs="Times New Roman"/>
-          <w:noProof/>
-          <w:szCs w:val="24"/>
-          <w:lang w:val="en-US"/>
-        </w:rPr>
-        <w:t xml:space="preserve"> atau p</w:t>
-      </w:r>
-      <w:r>
-        <w:rPr>
-          <w:rFonts w:cs="Times New Roman"/>
-          <w:noProof/>
-          <w:szCs w:val="24"/>
-          <w:lang w:val="en-US"/>
-        </w:rPr>
-        <w:t xml:space="preserve">emeringkatan ulang adalah teknik </w:t>
-      </w:r>
-      <w:r>
-        <w:rPr>
-          <w:rFonts w:cs="Times New Roman"/>
-          <w:noProof/>
-          <w:szCs w:val="24"/>
-          <w:lang w:val="en-US"/>
-        </w:rPr>
-        <w:t>mengurutkan ulang</w:t>
-      </w:r>
-      <w:r>
-        <w:rPr>
-          <w:rFonts w:cs="Times New Roman"/>
+        <w:t>vector space</w:t>
+      </w:r>
+      <w:r>
+        <w:rPr>
+          <w:rFonts w:cs="Times New Roman"/>
+          <w:i/>
+          <w:iCs/>
           <w:noProof/>
           <w:szCs w:val="24"/>
           <w:lang w:val="en-US"/>
@@ -8109,33 +8067,8 @@
       <w:r>
         <w:rPr>
           <w:rFonts w:cs="Times New Roman"/>
-          <w:noProof/>
-          <w:szCs w:val="24"/>
-          <w:lang w:val="en-US"/>
-        </w:rPr>
-        <w:t xml:space="preserve">peringkat dokumen awal </w:t>
-      </w:r>
-      <w:r>
-        <w:rPr>
-          <w:rFonts w:cs="Times New Roman"/>
-          <w:noProof/>
-          <w:szCs w:val="24"/>
-          <w:lang w:val="en-US"/>
-        </w:rPr>
-        <w:t>berdasarkan faktor atau kriteria tambahan</w:t>
-      </w:r>
-      <w:r>
-        <w:rPr>
-          <w:rFonts w:cs="Times New Roman"/>
-          <w:noProof/>
-          <w:szCs w:val="24"/>
-          <w:lang w:val="en-US"/>
-        </w:rPr>
-        <w:t xml:space="preserve"> misalnya interaksi pengguna </w:t>
-      </w:r>
-      <w:r>
-        <w:rPr>
-          <w:rFonts w:cs="Times New Roman"/>
+          <w:i/>
+          <w:iCs/>
           <w:noProof/>
           <w:szCs w:val="24"/>
           <w:lang w:val="en-US"/>
@@ -8145,15 +8078,19 @@
       <w:r>
         <w:rPr>
           <w:rFonts w:cs="Times New Roman"/>
-          <w:noProof/>
-          <w:szCs w:val="24"/>
-          <w:lang w:val="en-US"/>
-        </w:rPr>
-        <w:instrText xml:space="preserve"> ADDIN ZOTERO_ITEM CSL_CITATION {"citationID":"XnnAf7RE","properties":{"formattedCitation":"[17]","plainCitation":"[17]","noteIndex":0},"citationItems":[{"id":361,"uris":["http://zotero.org/users/13549441/items/K3Z4QAC6"],"itemData":{"id":361,"type":"paper-conference","container-title":"Proceedings of the 13th ACM SIGKDD international conference on Knowledge discovery and data mining","DOI":"10.1145/1281192.1281254","event-place":"San Jose California USA","event-title":"KDD07: The 13th ACM SIGKDD International Conference on Knowledge Discovery and Data Mining","ISBN":"978-1-59593-609-7","language":"en","page":"570-579","publisher":"ACM","publisher-place":"San Jose California USA","source":"DOI.org (Crossref)","title":"Active exploration for learning rankings from clickthrough data","URL":"https://dl.acm.org/doi/10.1145/1281192.1281254","author":[{"family":"Radlinski","given":"Filip"},{"family":"Joachims","given":"Thorsten"}],"accessed":{"date-parts":[["2024",3,4]]},"issued":{"date-parts":[["2007",8,12]]}}}],"schema":"https://github.com/citation-style-language/schema/raw/master/csl-citation.json"} </w:instrText>
-      </w:r>
-      <w:r>
-        <w:rPr>
-          <w:rFonts w:cs="Times New Roman"/>
+          <w:i/>
+          <w:iCs/>
+          <w:noProof/>
+          <w:szCs w:val="24"/>
+          <w:lang w:val="en-US"/>
+        </w:rPr>
+        <w:instrText xml:space="preserve"> ADDIN ZOTERO_ITEM CSL_CITATION {"citationID":"dMuU7gCi","properties":{"formattedCitation":"[16]","plainCitation":"[16]","noteIndex":0},"citationItems":[{"id":379,"uris":["http://zotero.org/users/13549441/items/I7X9UNCR"],"itemData":{"id":379,"type":"article-journal","abstract":"In a document retrieval, or other pattern matching environment where stored entities (documents) are compared with each other or with incoming patterns (search requests), it appears that the best indexing (property) space is one where each entity lies as far away from the others as possible; in these circumstances the value of an indexing system may be expressible as a function of the density of the object space; in particular, retrieval performance may correlate inversely with space density. An approach based on space density computations is used to choose an optimum indexing vocabulary for a collection of documents. Typical evaluation results are shown, demonstating the usefulness of the model.","container-title":"Communications of the ACM","DOI":"10.1145/361219.361220","ISSN":"0001-0782","issue":"11","journalAbbreviation":"Commun. ACM","page":"613–620","source":"ACM Digital Library","title":"A vector space model for automatic indexing","URL":"https://dl.acm.org/doi/10.1145/361219.361220","volume":"18","author":[{"family":"Salton","given":"G."},{"family":"Wong","given":"A."},{"family":"Yang","given":"C. S."}],"accessed":{"date-parts":[["2024",3,5]]},"issued":{"date-parts":[["1975",11,1]]}}}],"schema":"https://github.com/citation-style-language/schema/raw/master/csl-citation.json"} </w:instrText>
+      </w:r>
+      <w:r>
+        <w:rPr>
+          <w:rFonts w:cs="Times New Roman"/>
+          <w:i/>
+          <w:iCs/>
           <w:noProof/>
           <w:szCs w:val="24"/>
           <w:lang w:val="en-US"/>
@@ -8164,6 +8101,68 @@
         <w:rPr>
           <w:rFonts w:cs="Times New Roman"/>
         </w:rPr>
+        <w:t>[16]</w:t>
+      </w:r>
+      <w:r>
+        <w:rPr>
+          <w:rFonts w:cs="Times New Roman"/>
+          <w:i/>
+          <w:iCs/>
+          <w:noProof/>
+          <w:szCs w:val="24"/>
+          <w:lang w:val="en-US"/>
+        </w:rPr>
+        <w:fldChar w:fldCharType="end"/>
+      </w:r>
+      <w:r>
+        <w:rPr>
+          <w:rFonts w:cs="Times New Roman"/>
+          <w:noProof/>
+          <w:szCs w:val="24"/>
+          <w:lang w:val="en-US"/>
+        </w:rPr>
+        <w:t xml:space="preserve"> dan model probabilistik</w:t>
+      </w:r>
+      <w:r>
+        <w:rPr>
+          <w:rFonts w:cs="Times New Roman"/>
+          <w:noProof/>
+          <w:szCs w:val="24"/>
+          <w:lang w:val="en-US"/>
+        </w:rPr>
+        <w:t xml:space="preserve"> </w:t>
+      </w:r>
+      <w:r>
+        <w:rPr>
+          <w:rFonts w:cs="Times New Roman"/>
+          <w:noProof/>
+          <w:szCs w:val="24"/>
+          <w:lang w:val="en-US"/>
+        </w:rPr>
+        <w:fldChar w:fldCharType="begin"/>
+      </w:r>
+      <w:r>
+        <w:rPr>
+          <w:rFonts w:cs="Times New Roman"/>
+          <w:noProof/>
+          <w:szCs w:val="24"/>
+          <w:lang w:val="en-US"/>
+        </w:rPr>
+        <w:instrText xml:space="preserve"> ADDIN ZOTERO_ITEM CSL_CITATION {"citationID":"yT5BZVDK","properties":{"formattedCitation":"[17]","plainCitation":"[17]","noteIndex":0},"citationItems":[{"id":382,"uris":["http://zotero.org/users/13549441/items/3SFICV2L"],"itemData":{"id":382,"type":"article-journal","abstract":"The Probabilistic Relevance Framework (PRF) is a formal framework for document retrieval, grounded in work done in the 1970—1980s, which led to the development of one of the most successful text-retrieval algorithms, BM25. In recent years, research in the PRF has yielded new retrieval models capable of taking into account document meta-data (especially structure and link-graph information). Again, this has led to one of the most successful Web-search and corporate-search algorithms, BM25F. This work presents the PRF from a conceptual point of view, describing the probabilistic modelling assumptions behind the framework and the different ranking algorithms that result from its application: the binary independence model, relevance feedback models, BM25 and BM25F. It also discusses the relation between the PRF and other statistical models for IR, and covers some related topics, such as the use of non-textual features, and parameter optimisation for models with free parameters.","container-title":"Foundations and Trends in Information Retrieval","DOI":"10.1561/1500000019","ISSN":"1554-0669","issue":"4","journalAbbreviation":"Found. Trends Inf. Retr.","page":"333–389","source":"ACM Digital Library","title":"The Probabilistic Relevance Framework: BM25 and Beyond","title-short":"The Probabilistic Relevance Framework","URL":"https://doi.org/10.1561/1500000019","volume":"3","author":[{"family":"Robertson","given":"Stephen"},{"family":"Zaragoza","given":"Hugo"}],"accessed":{"date-parts":[["2024",3,5]]},"issued":{"date-parts":[["2009",4,1]]}}}],"schema":"https://github.com/citation-style-language/schema/raw/master/csl-citation.json"} </w:instrText>
+      </w:r>
+      <w:r>
+        <w:rPr>
+          <w:rFonts w:cs="Times New Roman"/>
+          <w:noProof/>
+          <w:szCs w:val="24"/>
+          <w:lang w:val="en-US"/>
+        </w:rPr>
+        <w:fldChar w:fldCharType="separate"/>
+      </w:r>
+      <w:r>
+        <w:rPr>
+          <w:rFonts w:cs="Times New Roman"/>
+        </w:rPr>
         <w:t>[17]</w:t>
       </w:r>
       <w:r>
@@ -8182,25 +8181,201 @@
           <w:szCs w:val="24"/>
           <w:lang w:val="en-US"/>
         </w:rPr>
-        <w:t xml:space="preserve">, sehingga </w:t>
-      </w:r>
-      <w:r>
-        <w:rPr>
-          <w:rFonts w:cs="Times New Roman"/>
-          <w:noProof/>
-          <w:szCs w:val="24"/>
-          <w:lang w:val="en-US"/>
-        </w:rPr>
-        <w:t xml:space="preserve">relevansi </w:t>
-      </w:r>
-      <w:r>
-        <w:rPr>
-          <w:rFonts w:cs="Times New Roman"/>
-          <w:noProof/>
-          <w:szCs w:val="24"/>
-          <w:lang w:val="en-US"/>
-        </w:rPr>
-        <w:t>akhir dokumen dapat lebih baik</w:t>
+        <w:t xml:space="preserve">. Sementara itu pencarian semantik </w:t>
+      </w:r>
+      <w:r>
+        <w:rPr>
+          <w:rFonts w:cs="Times New Roman"/>
+          <w:noProof/>
+          <w:szCs w:val="24"/>
+          <w:lang w:val="en-US"/>
+        </w:rPr>
+        <w:t xml:space="preserve">merepresentasikan dokumen dengan </w:t>
+      </w:r>
+      <w:r>
+        <w:rPr>
+          <w:rFonts w:cs="Times New Roman"/>
+          <w:noProof/>
+          <w:szCs w:val="24"/>
+          <w:lang w:val="en-US"/>
+        </w:rPr>
+        <w:t>melakukan</w:t>
+      </w:r>
+      <w:r>
+        <w:rPr>
+          <w:rFonts w:cs="Times New Roman"/>
+          <w:noProof/>
+          <w:szCs w:val="24"/>
+          <w:lang w:val="en-US"/>
+        </w:rPr>
+        <w:t xml:space="preserve"> teknik </w:t>
+      </w:r>
+      <w:r>
+        <w:rPr>
+          <w:rFonts w:cs="Times New Roman"/>
+          <w:i/>
+          <w:iCs/>
+          <w:noProof/>
+          <w:szCs w:val="24"/>
+          <w:lang w:val="en-US"/>
+        </w:rPr>
+        <w:t>E</w:t>
+      </w:r>
+      <w:r>
+        <w:rPr>
+          <w:rFonts w:cs="Times New Roman"/>
+          <w:i/>
+          <w:iCs/>
+          <w:noProof/>
+          <w:szCs w:val="24"/>
+          <w:lang w:val="en-US"/>
+        </w:rPr>
+        <w:t>mbedding</w:t>
+      </w:r>
+      <w:r>
+        <w:rPr>
+          <w:rFonts w:cs="Times New Roman"/>
+          <w:noProof/>
+          <w:szCs w:val="24"/>
+          <w:lang w:val="en-US"/>
+        </w:rPr>
+        <w:t xml:space="preserve"> yaitu mengubah teks</w:t>
+      </w:r>
+      <w:r>
+        <w:rPr>
+          <w:rFonts w:cs="Times New Roman"/>
+          <w:i/>
+          <w:iCs/>
+          <w:noProof/>
+          <w:szCs w:val="24"/>
+          <w:lang w:val="en-US"/>
+        </w:rPr>
+        <w:t xml:space="preserve"> </w:t>
+      </w:r>
+      <w:r>
+        <w:rPr>
+          <w:rFonts w:cs="Times New Roman"/>
+          <w:noProof/>
+          <w:szCs w:val="24"/>
+          <w:lang w:val="en-US"/>
+        </w:rPr>
+        <w:t xml:space="preserve">mendadi sebuah </w:t>
+      </w:r>
+      <w:r>
+        <w:rPr>
+          <w:rFonts w:cs="Times New Roman"/>
+          <w:noProof/>
+          <w:szCs w:val="24"/>
+          <w:lang w:val="en-US"/>
+        </w:rPr>
+        <w:t xml:space="preserve">vektor padat dengan ukuran </w:t>
+      </w:r>
+      <w:r>
+        <w:rPr>
+          <w:rFonts w:cs="Times New Roman"/>
+          <w:noProof/>
+          <w:szCs w:val="24"/>
+          <w:lang w:val="en-US"/>
+        </w:rPr>
+        <w:t xml:space="preserve">tertentu </w:t>
+      </w:r>
+      <w:r>
+        <w:rPr>
+          <w:rFonts w:cs="Times New Roman"/>
+          <w:noProof/>
+          <w:szCs w:val="24"/>
+          <w:lang w:val="en-US"/>
+        </w:rPr>
+        <w:t xml:space="preserve">menggunakan teknik </w:t>
+      </w:r>
+      <w:r>
+        <w:rPr>
+          <w:rFonts w:cs="Times New Roman"/>
+          <w:i/>
+          <w:iCs/>
+          <w:noProof/>
+          <w:szCs w:val="24"/>
+          <w:lang w:val="en-US"/>
+        </w:rPr>
+        <w:t>Deep Learning</w:t>
+      </w:r>
+      <w:r>
+        <w:rPr>
+          <w:rFonts w:cs="Times New Roman"/>
+          <w:noProof/>
+          <w:szCs w:val="24"/>
+          <w:lang w:val="en-US"/>
+        </w:rPr>
+        <w:t xml:space="preserve"> sehingga </w:t>
+      </w:r>
+      <w:r>
+        <w:rPr>
+          <w:rFonts w:cs="Times New Roman"/>
+          <w:noProof/>
+          <w:szCs w:val="24"/>
+          <w:lang w:val="en-US"/>
+        </w:rPr>
+        <w:t xml:space="preserve">makna instrinsik </w:t>
+      </w:r>
+      <w:r>
+        <w:rPr>
+          <w:rFonts w:cs="Times New Roman"/>
+          <w:noProof/>
+          <w:szCs w:val="24"/>
+          <w:lang w:val="en-US"/>
+        </w:rPr>
+        <w:t>dokumen dapat ditangkap oleh model</w:t>
+      </w:r>
+      <w:r>
+        <w:rPr>
+          <w:rFonts w:cs="Times New Roman"/>
+          <w:noProof/>
+          <w:szCs w:val="24"/>
+          <w:lang w:val="en-US"/>
+        </w:rPr>
+        <w:t xml:space="preserve"> </w:t>
+      </w:r>
+      <w:r>
+        <w:rPr>
+          <w:rFonts w:cs="Times New Roman"/>
+          <w:noProof/>
+          <w:szCs w:val="24"/>
+          <w:lang w:val="en-US"/>
+        </w:rPr>
+        <w:fldChar w:fldCharType="begin"/>
+      </w:r>
+      <w:r>
+        <w:rPr>
+          <w:rFonts w:cs="Times New Roman"/>
+          <w:noProof/>
+          <w:szCs w:val="24"/>
+          <w:lang w:val="en-US"/>
+        </w:rPr>
+        <w:instrText xml:space="preserve"> ADDIN ZOTERO_ITEM CSL_CITATION {"citationID":"VS62Q2B8","properties":{"formattedCitation":"[18]","plainCitation":"[18]","noteIndex":0},"citationItems":[{"id":371,"uris":["http://zotero.org/users/13549441/items/P7IR79HS"],"itemData":{"id":371,"type":"article","abstract":"These lecture notes focus on the recent advancements in neural information retrieval, with particular emphasis on the systems and models exploiting transformer networks. These networks, originally proposed by Google in 2017, have seen a large success in many natural language processing and information retrieval tasks. While there are many fantastic textbook on information retrieval and natural language processing as well as specialised books for a more advanced audience, these lecture notes target people aiming at developing a basic understanding of the main information retrieval techniques and approaches based on deep learning. These notes have been prepared for a IR graduate course of the MSc program in Artificial Intelligence and Data Engineering at the University of Pisa, Italy.","DOI":"10.48550/arXiv.2207.13443","note":"arXiv:2207.13443 [cs]","number":"arXiv:2207.13443","publisher":"arXiv","source":"arXiv.org","title":"Lecture Notes on Neural Information Retrieval","URL":"http://arxiv.org/abs/2207.13443","author":[{"family":"Tonellotto","given":"Nicola"}],"accessed":{"date-parts":[["2024",3,5]]},"issued":{"date-parts":[["2022",9,12]]}}}],"schema":"https://github.com/citation-style-language/schema/raw/master/csl-citation.json"} </w:instrText>
+      </w:r>
+      <w:r>
+        <w:rPr>
+          <w:rFonts w:cs="Times New Roman"/>
+          <w:noProof/>
+          <w:szCs w:val="24"/>
+          <w:lang w:val="en-US"/>
+        </w:rPr>
+        <w:fldChar w:fldCharType="separate"/>
+      </w:r>
+      <w:r>
+        <w:rPr>
+          <w:rFonts w:cs="Times New Roman"/>
+        </w:rPr>
+        <w:t>[18]</w:t>
+      </w:r>
+      <w:r>
+        <w:rPr>
+          <w:rFonts w:cs="Times New Roman"/>
+          <w:noProof/>
+          <w:szCs w:val="24"/>
+          <w:lang w:val="en-US"/>
+        </w:rPr>
+        <w:fldChar w:fldCharType="end"/>
       </w:r>
       <w:r>
         <w:rPr>
@@ -8211,113 +8386,97 @@
         </w:rPr>
         <w:t>.</w:t>
       </w:r>
-      <w:r>
-        <w:rPr>
-          <w:rFonts w:cs="Times New Roman"/>
-          <w:noProof/>
-          <w:szCs w:val="24"/>
-          <w:lang w:val="en-US"/>
-        </w:rPr>
-        <w:t xml:space="preserve"> Dimana </w:t>
-      </w:r>
-      <w:r>
-        <w:rPr>
-          <w:rFonts w:cs="Times New Roman"/>
-          <w:noProof/>
-          <w:szCs w:val="24"/>
-          <w:lang w:val="en-US"/>
-        </w:rPr>
-        <w:t xml:space="preserve">    pengambilan </w:t>
-      </w:r>
-      <w:r>
-        <w:rPr>
-          <w:rFonts w:cs="Times New Roman"/>
-          <w:noProof/>
-          <w:szCs w:val="24"/>
-          <w:lang w:val="en-US"/>
-        </w:rPr>
-        <w:t>pertama umumnya menggunakan metode tradisional</w:t>
-      </w:r>
-      <w:r>
-        <w:rPr>
-          <w:rFonts w:cs="Times New Roman"/>
-          <w:noProof/>
-          <w:szCs w:val="24"/>
-          <w:lang w:val="en-US"/>
-        </w:rPr>
-        <w:t xml:space="preserve">, seperti pencarian Boolean, </w:t>
-      </w:r>
-      <w:r>
-        <w:rPr>
-          <w:rFonts w:cs="Times New Roman"/>
-          <w:noProof/>
-          <w:szCs w:val="24"/>
-          <w:lang w:val="en-US"/>
-        </w:rPr>
-        <w:t xml:space="preserve">atau </w:t>
-      </w:r>
-      <w:r>
-        <w:rPr>
-          <w:rFonts w:cs="Times New Roman"/>
-          <w:noProof/>
-          <w:szCs w:val="24"/>
-          <w:lang w:val="en-US"/>
-        </w:rPr>
-        <w:t>peringkat TF-IDF</w:t>
-      </w:r>
-      <w:r>
-        <w:rPr>
-          <w:rFonts w:cs="Times New Roman"/>
-          <w:noProof/>
-          <w:szCs w:val="24"/>
-          <w:lang w:val="en-US"/>
-        </w:rPr>
-        <w:t xml:space="preserve">, sedangkan </w:t>
-      </w:r>
-      <w:r>
-        <w:rPr>
-          <w:rFonts w:cs="Times New Roman"/>
-          <w:noProof/>
-          <w:szCs w:val="24"/>
-          <w:lang w:val="en-US"/>
-        </w:rPr>
-        <w:t xml:space="preserve">model </w:t>
-      </w:r>
-      <w:r>
-        <w:rPr>
-          <w:rFonts w:cs="Times New Roman"/>
-          <w:noProof/>
-          <w:szCs w:val="24"/>
-          <w:lang w:val="en-US"/>
-        </w:rPr>
-        <w:t>pemeringkatan ulang</w:t>
-      </w:r>
-      <w:r>
-        <w:rPr>
-          <w:rFonts w:cs="Times New Roman"/>
-          <w:noProof/>
-          <w:szCs w:val="24"/>
-          <w:lang w:val="en-US"/>
-        </w:rPr>
-        <w:t xml:space="preserve"> berupa teknik </w:t>
-      </w:r>
-      <w:r>
-        <w:rPr>
-          <w:rFonts w:cs="Times New Roman"/>
-          <w:noProof/>
-          <w:szCs w:val="24"/>
-          <w:lang w:val="en-US"/>
-        </w:rPr>
-        <w:t xml:space="preserve">pembelajaran mesin untuk </w:t>
-      </w:r>
-      <w:r>
-        <w:rPr>
-          <w:rFonts w:cs="Times New Roman"/>
-          <w:noProof/>
-          <w:szCs w:val="24"/>
-          <w:lang w:val="en-US"/>
-        </w:rPr>
-        <w:t>menghasilkan skor</w:t>
+    </w:p>
+    <w:p>
+      <w:pPr>
+        <w:ind w:firstLine="720"/>
+        <w:rPr>
+          <w:rFonts w:cs="Times New Roman"/>
+          <w:noProof/>
+          <w:szCs w:val="24"/>
+          <w:lang w:val="en-US"/>
+        </w:rPr>
+      </w:pPr>
+      <w:r>
+        <w:rPr>
+          <w:rFonts w:cs="Times New Roman"/>
+          <w:noProof/>
+          <w:szCs w:val="24"/>
+          <w:lang w:val="en-US"/>
+        </w:rPr>
+        <w:t>Kedua teknik memiliki keunggulan</w:t>
+      </w:r>
+      <w:r>
+        <w:rPr>
+          <w:rFonts w:cs="Times New Roman"/>
+          <w:noProof/>
+          <w:szCs w:val="24"/>
+          <w:lang w:val="en-US"/>
+        </w:rPr>
+        <w:t xml:space="preserve"> dan kekurangan</w:t>
+      </w:r>
+      <w:r>
+        <w:rPr>
+          <w:rFonts w:cs="Times New Roman"/>
+          <w:noProof/>
+          <w:szCs w:val="24"/>
+          <w:lang w:val="en-US"/>
+        </w:rPr>
+        <w:t xml:space="preserve"> sesuai dengan karakteristik dan cara kerja </w:t>
+      </w:r>
+      <w:r>
+        <w:rPr>
+          <w:rFonts w:cs="Times New Roman"/>
+          <w:noProof/>
+          <w:szCs w:val="24"/>
+          <w:lang w:val="en-US"/>
+        </w:rPr>
+        <w:t xml:space="preserve">masing-masing. </w:t>
+      </w:r>
+      <w:r>
+        <w:rPr>
+          <w:rFonts w:cs="Times New Roman"/>
+          <w:noProof/>
+          <w:szCs w:val="24"/>
+          <w:lang w:val="en-US"/>
+        </w:rPr>
+        <w:t xml:space="preserve">Metode leksikal </w:t>
+      </w:r>
+      <w:r>
+        <w:rPr>
+          <w:rFonts w:cs="Times New Roman"/>
+          <w:noProof/>
+          <w:szCs w:val="24"/>
+          <w:lang w:val="en-US"/>
+        </w:rPr>
+        <w:t>memiliki</w:t>
+      </w:r>
+      <w:r>
+        <w:rPr>
+          <w:rFonts w:cs="Times New Roman"/>
+          <w:noProof/>
+          <w:szCs w:val="24"/>
+          <w:lang w:val="en-US"/>
+        </w:rPr>
+        <w:t xml:space="preserve"> karakteristik</w:t>
+      </w:r>
+      <w:r>
+        <w:rPr>
+          <w:rFonts w:cs="Times New Roman"/>
+          <w:noProof/>
+          <w:szCs w:val="24"/>
+          <w:lang w:val="en-US"/>
+        </w:rPr>
+        <w:t xml:space="preserve"> komputasi yang sederhana</w:t>
+      </w:r>
+      <w:r>
+        <w:rPr>
+          <w:rFonts w:cs="Times New Roman"/>
+          <w:noProof/>
+          <w:szCs w:val="24"/>
+          <w:lang w:val="en-US"/>
+        </w:rPr>
+        <w:t xml:space="preserve"> berdasarkan persamaan kata</w:t>
       </w:r>
       <w:r>
         <w:rPr>
@@ -8335,7 +8494,85 @@
           <w:szCs w:val="24"/>
           <w:lang w:val="en-US"/>
         </w:rPr>
-        <w:t>peringkat baru</w:t>
+        <w:t>sehingga</w:t>
+      </w:r>
+      <w:r>
+        <w:rPr>
+          <w:rFonts w:cs="Times New Roman"/>
+          <w:noProof/>
+          <w:szCs w:val="24"/>
+          <w:lang w:val="en-US"/>
+        </w:rPr>
+        <w:t xml:space="preserve"> memungkinkan </w:t>
+      </w:r>
+      <w:r>
+        <w:rPr>
+          <w:rFonts w:cs="Times New Roman"/>
+          <w:noProof/>
+          <w:szCs w:val="24"/>
+          <w:lang w:val="en-US"/>
+        </w:rPr>
+        <w:t xml:space="preserve">waktu pencarian </w:t>
+      </w:r>
+      <w:r>
+        <w:rPr>
+          <w:rFonts w:cs="Times New Roman"/>
+          <w:noProof/>
+          <w:szCs w:val="24"/>
+          <w:lang w:val="en-US"/>
+        </w:rPr>
+        <w:t>yang lebih cepat</w:t>
+      </w:r>
+      <w:r>
+        <w:rPr>
+          <w:rFonts w:cs="Times New Roman"/>
+          <w:noProof/>
+          <w:szCs w:val="24"/>
+          <w:lang w:val="en-US"/>
+        </w:rPr>
+        <w:t xml:space="preserve"> dengan akurasi tinggi jika kueri pengguna hampir identik dengan isi dokumen </w:t>
+      </w:r>
+      <w:r>
+        <w:rPr>
+          <w:rFonts w:cs="Times New Roman"/>
+          <w:noProof/>
+          <w:szCs w:val="24"/>
+          <w:lang w:val="en-US"/>
+        </w:rPr>
+        <w:fldChar w:fldCharType="begin"/>
+      </w:r>
+      <w:r>
+        <w:rPr>
+          <w:rFonts w:cs="Times New Roman"/>
+          <w:noProof/>
+          <w:szCs w:val="24"/>
+          <w:lang w:val="en-US"/>
+        </w:rPr>
+        <w:instrText xml:space="preserve"> ADDIN ZOTERO_ITEM CSL_CITATION {"citationID":"xbhaZnYR","properties":{"formattedCitation":"[19]","plainCitation":"[19]","noteIndex":0},"citationItems":[{"id":395,"uris":["http://zotero.org/users/13549441/items/WSF426RL"],"itemData":{"id":395,"type":"webpage","abstract":"The goal of text ranking is to generate an ordered list of texts retrieved from a corpus in response to a query. Although the most common formulation of text ranking is search, instances of the task can also be found in many natural language processing applications. This survey provides an overview of text ranking with neural network architectures known as transformers, of which BERT is the best-known example. The combination of transformers and self-supervised pretraining has been responsible for a paradigm shift in natural language processing (NLP), information retrieval (IR), and beyond. In this survey, we provide a synthesis of existing work as a single point of entry for practitioners who wish to gain a better understanding of how to apply transformers to text ranking problems and researchers who wish to pursue work in this area. We cover a wide range of modern techniques, grouped into two high-level categories: transformer models that perform reranking in multi-stage architectures and dense retrieval techniques that perform ranking directly. There are two themes that pervade our survey: techniques for handling long documents, beyond typical sentence-by-sentence processing in NLP, and techniques for addressing the tradeoff between effectiveness (i.e., result quality) and efficiency (e.g., query latency, model and index size). Although transformer architectures and pretraining techniques are recent innovations, many aspects of how they are applied to text ranking are relatively well understood and represent mature techniques. However, there remain many open research questions, and thus in addition to laying out the foundations of pretrained transformers for text ranking, this survey also attempts to prognosticate where the field is heading.","container-title":"arXiv.org","language":"en","title":"Pretrained Transformers for Text Ranking: BERT and Beyond","title-short":"Pretrained Transformers for Text Ranking","URL":"https://arxiv.org/abs/2010.06467v3","author":[{"family":"Lin","given":"Jimmy"},{"family":"Nogueira","given":"Rodrigo"},{"family":"Yates","given":"Andrew"}],"accessed":{"date-parts":[["2024",3,6]]},"issued":{"date-parts":[["2020",10,13]]}}}],"schema":"https://github.com/citation-style-language/schema/raw/master/csl-citation.json"} </w:instrText>
+      </w:r>
+      <w:r>
+        <w:rPr>
+          <w:rFonts w:cs="Times New Roman"/>
+          <w:noProof/>
+          <w:szCs w:val="24"/>
+          <w:lang w:val="en-US"/>
+        </w:rPr>
+        <w:fldChar w:fldCharType="separate"/>
+      </w:r>
+      <w:r>
+        <w:rPr>
+          <w:rFonts w:cs="Times New Roman"/>
+        </w:rPr>
+        <w:t>[19]</w:t>
+      </w:r>
+      <w:r>
+        <w:rPr>
+          <w:rFonts w:cs="Times New Roman"/>
+          <w:noProof/>
+          <w:szCs w:val="24"/>
+          <w:lang w:val="en-US"/>
+        </w:rPr>
+        <w:fldChar w:fldCharType="end"/>
       </w:r>
       <w:r>
         <w:rPr>
@@ -8345,6 +8582,424 @@
           <w:lang w:val="en-US"/>
         </w:rPr>
         <w:t>.</w:t>
+      </w:r>
+      <w:r>
+        <w:rPr>
+          <w:rFonts w:cs="Times New Roman"/>
+          <w:noProof/>
+          <w:szCs w:val="24"/>
+          <w:lang w:val="en-US"/>
+        </w:rPr>
+        <w:t xml:space="preserve"> Dilain sisi, pencarian semantik memiliki keunggulan dalam fleksibilitas karena </w:t>
+      </w:r>
+      <w:r>
+        <w:rPr>
+          <w:rFonts w:cs="Times New Roman"/>
+          <w:noProof/>
+          <w:szCs w:val="24"/>
+          <w:lang w:val="en-US"/>
+        </w:rPr>
+        <w:t xml:space="preserve">tidak memerlukan </w:t>
+      </w:r>
+      <w:r>
+        <w:rPr>
+          <w:rFonts w:cs="Times New Roman"/>
+          <w:noProof/>
+          <w:szCs w:val="24"/>
+          <w:lang w:val="en-US"/>
+        </w:rPr>
+        <w:lastRenderedPageBreak/>
+        <w:t xml:space="preserve">kesamaan persis tiap </w:t>
+      </w:r>
+      <w:r>
+        <w:rPr>
+          <w:rFonts w:cs="Times New Roman"/>
+          <w:i/>
+          <w:iCs/>
+          <w:noProof/>
+          <w:szCs w:val="24"/>
+          <w:lang w:val="en-US"/>
+        </w:rPr>
+        <w:t xml:space="preserve">term </w:t>
+      </w:r>
+      <w:r>
+        <w:rPr>
+          <w:rFonts w:cs="Times New Roman"/>
+          <w:noProof/>
+          <w:szCs w:val="24"/>
+          <w:lang w:val="en-US"/>
+        </w:rPr>
+        <w:t xml:space="preserve">antara </w:t>
+      </w:r>
+      <w:r>
+        <w:rPr>
+          <w:rFonts w:cs="Times New Roman"/>
+          <w:noProof/>
+          <w:szCs w:val="24"/>
+          <w:lang w:val="en-US"/>
+        </w:rPr>
+        <w:t xml:space="preserve">pada kueri dan dokumen, </w:t>
+      </w:r>
+      <w:r>
+        <w:rPr>
+          <w:rFonts w:cs="Times New Roman"/>
+          <w:noProof/>
+          <w:szCs w:val="24"/>
+          <w:lang w:val="en-US"/>
+        </w:rPr>
+        <w:t xml:space="preserve">dengan </w:t>
+      </w:r>
+      <w:r>
+        <w:rPr>
+          <w:rFonts w:cs="Times New Roman"/>
+          <w:noProof/>
+          <w:szCs w:val="24"/>
+          <w:lang w:val="en-US"/>
+        </w:rPr>
+        <w:t xml:space="preserve">catatan waktu </w:t>
+      </w:r>
+      <w:r>
+        <w:rPr>
+          <w:rFonts w:cs="Times New Roman"/>
+          <w:noProof/>
+          <w:szCs w:val="24"/>
+          <w:lang w:val="en-US"/>
+        </w:rPr>
+        <w:t>komputasi yang lebih lama</w:t>
+      </w:r>
+      <w:r>
+        <w:rPr>
+          <w:rFonts w:cs="Times New Roman"/>
+          <w:noProof/>
+          <w:szCs w:val="24"/>
+          <w:lang w:val="en-US"/>
+        </w:rPr>
+        <w:t xml:space="preserve"> </w:t>
+      </w:r>
+      <w:r>
+        <w:rPr>
+          <w:rFonts w:cs="Times New Roman"/>
+          <w:noProof/>
+          <w:szCs w:val="24"/>
+          <w:lang w:val="en-US"/>
+        </w:rPr>
+        <w:fldChar w:fldCharType="begin"/>
+      </w:r>
+      <w:r>
+        <w:rPr>
+          <w:rFonts w:cs="Times New Roman"/>
+          <w:noProof/>
+          <w:szCs w:val="24"/>
+          <w:lang w:val="en-US"/>
+        </w:rPr>
+        <w:instrText xml:space="preserve"> ADDIN ZOTERO_ITEM CSL_CITATION {"citationID":"TNY58DSk","properties":{"formattedCitation":"[19]","plainCitation":"[19]","noteIndex":0},"citationItems":[{"id":395,"uris":["http://zotero.org/users/13549441/items/WSF426RL"],"itemData":{"id":395,"type":"webpage","abstract":"The goal of text ranking is to generate an ordered list of texts retrieved from a corpus in response to a query. Although the most common formulation of text ranking is search, instances of the task can also be found in many natural language processing applications. This survey provides an overview of text ranking with neural network architectures known as transformers, of which BERT is the best-known example. The combination of transformers and self-supervised pretraining has been responsible for a paradigm shift in natural language processing (NLP), information retrieval (IR), and beyond. In this survey, we provide a synthesis of existing work as a single point of entry for practitioners who wish to gain a better understanding of how to apply transformers to text ranking problems and researchers who wish to pursue work in this area. We cover a wide range of modern techniques, grouped into two high-level categories: transformer models that perform reranking in multi-stage architectures and dense retrieval techniques that perform ranking directly. There are two themes that pervade our survey: techniques for handling long documents, beyond typical sentence-by-sentence processing in NLP, and techniques for addressing the tradeoff between effectiveness (i.e., result quality) and efficiency (e.g., query latency, model and index size). Although transformer architectures and pretraining techniques are recent innovations, many aspects of how they are applied to text ranking are relatively well understood and represent mature techniques. However, there remain many open research questions, and thus in addition to laying out the foundations of pretrained transformers for text ranking, this survey also attempts to prognosticate where the field is heading.","container-title":"arXiv.org","language":"en","title":"Pretrained Transformers for Text Ranking: BERT and Beyond","title-short":"Pretrained Transformers for Text Ranking","URL":"https://arxiv.org/abs/2010.06467v3","author":[{"family":"Lin","given":"Jimmy"},{"family":"Nogueira","given":"Rodrigo"},{"family":"Yates","given":"Andrew"}],"accessed":{"date-parts":[["2024",3,6]]},"issued":{"date-parts":[["2020",10,13]]}}}],"schema":"https://github.com/citation-style-language/schema/raw/master/csl-citation.json"} </w:instrText>
+      </w:r>
+      <w:r>
+        <w:rPr>
+          <w:rFonts w:cs="Times New Roman"/>
+          <w:noProof/>
+          <w:szCs w:val="24"/>
+          <w:lang w:val="en-US"/>
+        </w:rPr>
+        <w:fldChar w:fldCharType="separate"/>
+      </w:r>
+      <w:r>
+        <w:rPr>
+          <w:rFonts w:cs="Times New Roman"/>
+        </w:rPr>
+        <w:t>[19]</w:t>
+      </w:r>
+      <w:r>
+        <w:rPr>
+          <w:rFonts w:cs="Times New Roman"/>
+          <w:noProof/>
+          <w:szCs w:val="24"/>
+          <w:lang w:val="en-US"/>
+        </w:rPr>
+        <w:fldChar w:fldCharType="end"/>
+      </w:r>
+      <w:r>
+        <w:rPr>
+          <w:rFonts w:cs="Times New Roman"/>
+          <w:noProof/>
+          <w:szCs w:val="24"/>
+          <w:lang w:val="en-US"/>
+        </w:rPr>
+        <w:t>.</w:t>
+      </w:r>
+      <w:r>
+        <w:rPr>
+          <w:rFonts w:cs="Times New Roman"/>
+          <w:noProof/>
+          <w:szCs w:val="24"/>
+          <w:lang w:val="en-US"/>
+        </w:rPr>
+        <w:t xml:space="preserve"> Penelitian ini bermaksud untuk mengukur </w:t>
+      </w:r>
+      <w:r>
+        <w:rPr>
+          <w:rFonts w:cs="Times New Roman"/>
+          <w:noProof/>
+          <w:szCs w:val="24"/>
+          <w:lang w:val="en-US"/>
+        </w:rPr>
+        <w:t>efektif</w:t>
+      </w:r>
+      <w:r>
+        <w:rPr>
+          <w:rFonts w:cs="Times New Roman"/>
+          <w:noProof/>
+          <w:szCs w:val="24"/>
+          <w:lang w:val="en-US"/>
+        </w:rPr>
+        <w:t>itas</w:t>
+      </w:r>
+      <w:r>
+        <w:rPr>
+          <w:rFonts w:cs="Times New Roman"/>
+          <w:noProof/>
+          <w:szCs w:val="24"/>
+          <w:lang w:val="en-US"/>
+        </w:rPr>
+        <w:t xml:space="preserve"> dan efisien</w:t>
+      </w:r>
+      <w:r>
+        <w:rPr>
+          <w:rFonts w:cs="Times New Roman"/>
+          <w:noProof/>
+          <w:szCs w:val="24"/>
+          <w:lang w:val="en-US"/>
+        </w:rPr>
+        <w:t>si kedua</w:t>
+      </w:r>
+      <w:r>
+        <w:rPr>
+          <w:rFonts w:cs="Times New Roman"/>
+          <w:noProof/>
+          <w:szCs w:val="24"/>
+          <w:lang w:val="en-US"/>
+        </w:rPr>
+        <w:t xml:space="preserve"> </w:t>
+      </w:r>
+      <w:r>
+        <w:rPr>
+          <w:rFonts w:cs="Times New Roman"/>
+          <w:noProof/>
+          <w:szCs w:val="24"/>
+          <w:lang w:val="en-US"/>
+        </w:rPr>
+        <w:t xml:space="preserve">teknik yang telah disebutkan, dalam sistem pencarian dokumen putusan pengadilan Mahkamah Agung Republik Indonesia. </w:t>
+      </w:r>
+      <w:r>
+        <w:rPr>
+          <w:rFonts w:cs="Times New Roman"/>
+          <w:noProof/>
+          <w:szCs w:val="24"/>
+          <w:lang w:val="en-US"/>
+        </w:rPr>
+        <w:t>T</w:t>
+      </w:r>
+      <w:r>
+        <w:rPr>
+          <w:rFonts w:cs="Times New Roman"/>
+          <w:noProof/>
+          <w:szCs w:val="24"/>
+          <w:lang w:val="en-US"/>
+        </w:rPr>
+        <w:t xml:space="preserve">eknik pencarian semantik berbasis </w:t>
+      </w:r>
+      <w:r>
+        <w:rPr>
+          <w:rFonts w:cs="Times New Roman"/>
+          <w:i/>
+          <w:iCs/>
+          <w:noProof/>
+          <w:szCs w:val="24"/>
+          <w:lang w:val="en-US"/>
+        </w:rPr>
+        <w:t>Pre-trained Transformer</w:t>
+      </w:r>
+      <w:r>
+        <w:rPr>
+          <w:rFonts w:cs="Times New Roman"/>
+          <w:i/>
+          <w:iCs/>
+          <w:noProof/>
+          <w:szCs w:val="24"/>
+          <w:lang w:val="en-US"/>
+        </w:rPr>
+        <w:t xml:space="preserve"> </w:t>
+      </w:r>
+      <w:r>
+        <w:rPr>
+          <w:rFonts w:cs="Times New Roman"/>
+          <w:noProof/>
+          <w:szCs w:val="24"/>
+          <w:lang w:val="en-US"/>
+        </w:rPr>
+        <w:t xml:space="preserve">merupakan </w:t>
+      </w:r>
+      <w:r>
+        <w:rPr>
+          <w:rFonts w:cs="Times New Roman"/>
+          <w:noProof/>
+          <w:szCs w:val="24"/>
+          <w:lang w:val="en-US"/>
+        </w:rPr>
+        <w:t>pendekatan yang lebih baru</w:t>
+      </w:r>
+      <w:r>
+        <w:rPr>
+          <w:rFonts w:cs="Times New Roman"/>
+          <w:noProof/>
+          <w:szCs w:val="24"/>
+          <w:lang w:val="en-US"/>
+        </w:rPr>
+        <w:t xml:space="preserve"> dan dapat mencapai performa mutakhir pada berbagai bidang pencarian informasi.</w:t>
+      </w:r>
+      <w:r>
+        <w:rPr>
+          <w:rFonts w:cs="Times New Roman"/>
+          <w:noProof/>
+          <w:szCs w:val="24"/>
+          <w:lang w:val="en-US"/>
+        </w:rPr>
+        <w:t xml:space="preserve"> Namun, </w:t>
+      </w:r>
+      <w:r>
+        <w:rPr>
+          <w:rFonts w:cs="Times New Roman"/>
+          <w:noProof/>
+          <w:szCs w:val="24"/>
+          <w:lang w:val="en-US"/>
+        </w:rPr>
+        <w:t xml:space="preserve">dokumen pada </w:t>
+      </w:r>
+      <w:r>
+        <w:rPr>
+          <w:rFonts w:cs="Times New Roman"/>
+          <w:noProof/>
+          <w:szCs w:val="24"/>
+          <w:lang w:val="en-US"/>
+        </w:rPr>
+        <w:t>bidang hukum</w:t>
+      </w:r>
+      <w:r>
+        <w:rPr>
+          <w:rFonts w:cs="Times New Roman"/>
+          <w:noProof/>
+          <w:szCs w:val="24"/>
+          <w:lang w:val="en-US"/>
+        </w:rPr>
+        <w:t xml:space="preserve"> </w:t>
+      </w:r>
+      <w:r>
+        <w:rPr>
+          <w:rFonts w:cs="Times New Roman"/>
+          <w:noProof/>
+          <w:szCs w:val="24"/>
+          <w:lang w:val="en-US"/>
+        </w:rPr>
+        <w:t xml:space="preserve">seringkali </w:t>
+      </w:r>
+      <w:r>
+        <w:rPr>
+          <w:rFonts w:cs="Times New Roman"/>
+          <w:noProof/>
+          <w:szCs w:val="24"/>
+          <w:lang w:val="en-US"/>
+        </w:rPr>
+        <w:t>memerlukan kesamaan dan konsistensi</w:t>
+      </w:r>
+      <w:r>
+        <w:rPr>
+          <w:rFonts w:cs="Times New Roman"/>
+          <w:noProof/>
+          <w:szCs w:val="24"/>
+          <w:lang w:val="en-US"/>
+        </w:rPr>
+        <w:t xml:space="preserve"> </w:t>
+      </w:r>
+      <w:r>
+        <w:rPr>
+          <w:rFonts w:cs="Times New Roman"/>
+          <w:noProof/>
+          <w:szCs w:val="24"/>
+          <w:lang w:val="en-US"/>
+        </w:rPr>
+        <w:t>istilah</w:t>
+      </w:r>
+      <w:r>
+        <w:rPr>
+          <w:rFonts w:cs="Times New Roman"/>
+          <w:noProof/>
+          <w:szCs w:val="24"/>
+          <w:lang w:val="en-US"/>
+        </w:rPr>
+        <w:t xml:space="preserve">-istilah khusus dalam penggunaannya </w:t>
+      </w:r>
+      <w:r>
+        <w:rPr>
+          <w:rFonts w:cs="Times New Roman"/>
+          <w:noProof/>
+          <w:szCs w:val="24"/>
+          <w:lang w:val="en-US"/>
+        </w:rPr>
+        <w:t xml:space="preserve">misalnya </w:t>
+      </w:r>
+      <w:r>
+        <w:rPr>
+          <w:rFonts w:cs="Times New Roman"/>
+          <w:noProof/>
+          <w:szCs w:val="24"/>
+          <w:lang w:val="en-US"/>
+        </w:rPr>
+        <w:t xml:space="preserve">penomoran atau judul </w:t>
+      </w:r>
+      <w:r>
+        <w:rPr>
+          <w:rFonts w:cs="Times New Roman"/>
+          <w:noProof/>
+          <w:szCs w:val="24"/>
+          <w:lang w:val="en-US"/>
+        </w:rPr>
+        <w:t>undang-undang,</w:t>
+      </w:r>
+      <w:r>
+        <w:rPr>
+          <w:rFonts w:cs="Times New Roman"/>
+          <w:noProof/>
+          <w:szCs w:val="24"/>
+          <w:lang w:val="en-US"/>
+        </w:rPr>
+        <w:t xml:space="preserve"> </w:t>
+      </w:r>
+      <w:r>
+        <w:rPr>
+          <w:rFonts w:cs="Times New Roman"/>
+          <w:noProof/>
+          <w:szCs w:val="24"/>
+          <w:lang w:val="en-US"/>
+        </w:rPr>
+        <w:t>dalam hal ini teknik leksikal seperti BM25</w:t>
+      </w:r>
+      <w:r>
+        <w:rPr>
+          <w:rFonts w:cs="Times New Roman"/>
+          <w:noProof/>
+          <w:szCs w:val="24"/>
+          <w:lang w:val="en-US"/>
+        </w:rPr>
+        <w:t xml:space="preserve"> dapat</w:t>
+      </w:r>
+      <w:r>
+        <w:rPr>
+          <w:rFonts w:cs="Times New Roman"/>
+          <w:noProof/>
+          <w:szCs w:val="24"/>
+          <w:lang w:val="en-US"/>
+        </w:rPr>
+        <w:t xml:space="preserve"> lebih unggul.</w:t>
       </w:r>
     </w:p>
     <w:p>
@@ -8414,7 +9069,7 @@
           <w:szCs w:val="24"/>
           <w:lang w:val="en-US"/>
         </w:rPr>
-        <w:t xml:space="preserve">, </w:t>
+        <w:t xml:space="preserve"> dan</w:t>
       </w:r>
       <w:r>
         <w:rPr>
@@ -8424,6 +9079,16 @@
           <w:szCs w:val="24"/>
           <w:lang w:val="en-US"/>
         </w:rPr>
+        <w:t xml:space="preserve"> </w:t>
+      </w:r>
+      <w:r>
+        <w:rPr>
+          <w:rFonts w:cs="Times New Roman"/>
+          <w:noProof/>
+          <w:color w:val="000000"/>
+          <w:szCs w:val="24"/>
+          <w:lang w:val="en-US"/>
+        </w:rPr>
         <w:t>efisien</w:t>
       </w:r>
       <w:r>
@@ -8434,7 +9099,7 @@
           <w:szCs w:val="24"/>
           <w:lang w:val="en-US"/>
         </w:rPr>
-        <w:t xml:space="preserve"> dan  akurat </w:t>
+        <w:t xml:space="preserve"> </w:t>
       </w:r>
       <w:r>
         <w:rPr>
@@ -8558,7 +9223,6 @@
           <w:noProof/>
           <w:lang w:val="id-ID"/>
         </w:rPr>
-        <w:lastRenderedPageBreak/>
         <w:t>1.3 Metode Usulan</w:t>
       </w:r>
       <w:bookmarkEnd w:id="6"/>
@@ -8581,7 +9245,7 @@
           <w:szCs w:val="24"/>
           <w:lang w:val="en-US"/>
         </w:rPr>
-        <w:t xml:space="preserve">Implementasi </w:t>
+        <w:t>Mencari teknik pencarian terbaik dengan memperbandingkan</w:t>
       </w:r>
       <w:r>
         <w:rPr>
@@ -8591,7 +9255,7 @@
           <w:szCs w:val="24"/>
           <w:lang w:val="en-US"/>
         </w:rPr>
-        <w:t xml:space="preserve">model pencarian dengan </w:t>
+        <w:t xml:space="preserve"> </w:t>
       </w:r>
       <w:r>
         <w:rPr>
@@ -8601,7 +9265,7 @@
           <w:szCs w:val="24"/>
           <w:lang w:val="en-US"/>
         </w:rPr>
-        <w:t xml:space="preserve">algoritma </w:t>
+        <w:t>model pencarian</w:t>
       </w:r>
       <w:r>
         <w:rPr>
@@ -8611,7 +9275,17 @@
           <w:szCs w:val="24"/>
           <w:lang w:val="en-US"/>
         </w:rPr>
-        <w:t xml:space="preserve">pemeringkatan probabilistik berbasis </w:t>
+        <w:t xml:space="preserve"> leksikal</w:t>
+      </w:r>
+      <w:r>
+        <w:rPr>
+          <w:rFonts w:cs="Times New Roman"/>
+          <w:noProof/>
+          <w:color w:val="000000"/>
+          <w:szCs w:val="24"/>
+          <w:lang w:val="en-US"/>
+        </w:rPr>
+        <w:t xml:space="preserve"> berbasis </w:t>
       </w:r>
       <w:r>
         <w:rPr>
@@ -8633,125 +9307,107 @@
           <w:szCs w:val="24"/>
           <w:lang w:val="en-US"/>
         </w:rPr>
-        <w:t>term</w:t>
-      </w:r>
-      <w:r>
-        <w:rPr>
-          <w:rFonts w:cs="Times New Roman"/>
+        <w:t xml:space="preserve">Bag-of-Words: </w:t>
+      </w:r>
+      <w:r>
+        <w:rPr>
+          <w:rFonts w:cs="Times New Roman"/>
+          <w:noProof/>
+          <w:color w:val="000000"/>
+          <w:szCs w:val="24"/>
+          <w:lang w:val="en-US"/>
+        </w:rPr>
+        <w:t>BM25</w:t>
+      </w:r>
+      <w:r>
+        <w:rPr>
+          <w:rFonts w:cs="Times New Roman"/>
+          <w:noProof/>
+          <w:color w:val="000000"/>
+          <w:szCs w:val="24"/>
+          <w:lang w:val="en-US"/>
+        </w:rPr>
+        <w:t xml:space="preserve"> (Best Matching 25)</w:t>
+      </w:r>
+      <w:r>
+        <w:rPr>
+          <w:rFonts w:cs="Times New Roman"/>
+          <w:noProof/>
+          <w:color w:val="000000"/>
+          <w:szCs w:val="24"/>
+          <w:lang w:val="en-US"/>
+        </w:rPr>
+        <w:t xml:space="preserve"> </w:t>
+      </w:r>
+      <w:r>
+        <w:rPr>
+          <w:rFonts w:cs="Times New Roman"/>
+          <w:noProof/>
+          <w:color w:val="000000"/>
+          <w:szCs w:val="24"/>
+          <w:lang w:val="en-US"/>
+        </w:rPr>
+        <w:t xml:space="preserve">dengan </w:t>
+      </w:r>
+      <w:r>
+        <w:rPr>
+          <w:rFonts w:cs="Times New Roman"/>
+          <w:noProof/>
+          <w:color w:val="000000"/>
+          <w:szCs w:val="24"/>
+          <w:lang w:val="en-US"/>
+        </w:rPr>
+        <w:t xml:space="preserve">teknik pencarian semantik </w:t>
+      </w:r>
+      <w:r>
+        <w:rPr>
           <w:i/>
           <w:iCs/>
           <w:noProof/>
-          <w:color w:val="000000"/>
-          <w:szCs w:val="24"/>
-          <w:lang w:val="en-US"/>
-        </w:rPr>
-        <w:t>-frequency</w:t>
-      </w:r>
-      <w:r>
-        <w:rPr>
-          <w:rFonts w:cs="Times New Roman"/>
-          <w:noProof/>
-          <w:color w:val="000000"/>
-          <w:szCs w:val="24"/>
-          <w:lang w:val="en-US"/>
-        </w:rPr>
-        <w:t xml:space="preserve"> yaitu BM25 </w:t>
-      </w:r>
-      <w:r>
-        <w:rPr>
-          <w:rFonts w:cs="Times New Roman"/>
-          <w:noProof/>
-          <w:color w:val="000000"/>
-          <w:szCs w:val="24"/>
-          <w:lang w:val="en-US"/>
-        </w:rPr>
-        <w:t xml:space="preserve">dengan komponen </w:t>
-      </w:r>
-      <w:r>
-        <w:rPr>
-          <w:rFonts w:cs="Times New Roman"/>
+        </w:rPr>
+        <w:t>Dense Vector Embedding</w:t>
+      </w:r>
+      <w:r>
+        <w:rPr>
           <w:i/>
           <w:iCs/>
           <w:noProof/>
-          <w:color w:val="000000"/>
-          <w:szCs w:val="24"/>
-          <w:lang w:val="en-US"/>
-        </w:rPr>
-        <w:t>reranker</w:t>
-      </w:r>
-      <w:r>
-        <w:rPr>
-          <w:rFonts w:cs="Times New Roman"/>
-          <w:noProof/>
-          <w:color w:val="000000"/>
-          <w:szCs w:val="24"/>
-          <w:lang w:val="en-US"/>
-        </w:rPr>
-        <w:t xml:space="preserve"> berbasis</w:t>
-      </w:r>
-      <w:r>
-        <w:rPr>
-          <w:rFonts w:cs="Times New Roman"/>
-          <w:noProof/>
-          <w:color w:val="000000"/>
-          <w:szCs w:val="24"/>
-          <w:lang w:val="en-US"/>
         </w:rPr>
         <w:t xml:space="preserve"> </w:t>
       </w:r>
       <w:r>
         <w:rPr>
-          <w:rFonts w:cs="Times New Roman"/>
+          <w:noProof/>
+        </w:rPr>
+        <w:t>dengan</w:t>
+      </w:r>
+      <w:r>
+        <w:rPr>
+          <w:noProof/>
+        </w:rPr>
+        <w:t xml:space="preserve"> model IndoBERT</w:t>
+      </w:r>
+      <w:r>
+        <w:rPr>
+          <w:noProof/>
+        </w:rPr>
+        <w:t xml:space="preserve"> sebagai </w:t>
+      </w:r>
+      <w:r>
+        <w:rPr>
           <w:i/>
           <w:iCs/>
           <w:noProof/>
-          <w:color w:val="000000"/>
-          <w:szCs w:val="24"/>
-          <w:lang w:val="en-US"/>
-        </w:rPr>
-        <w:t>transfer learning</w:t>
-      </w:r>
-      <w:r>
-        <w:rPr>
-          <w:rFonts w:cs="Times New Roman"/>
-          <w:noProof/>
-          <w:color w:val="000000"/>
-          <w:szCs w:val="24"/>
-          <w:lang w:val="en-US"/>
-        </w:rPr>
-        <w:t xml:space="preserve"> menggunakan model</w:t>
-      </w:r>
-      <w:r>
-        <w:rPr>
-          <w:rFonts w:cs="Times New Roman"/>
-          <w:noProof/>
-          <w:color w:val="000000"/>
-          <w:szCs w:val="24"/>
-          <w:lang w:val="en-US"/>
-        </w:rPr>
-        <w:t xml:space="preserve"> </w:t>
-      </w:r>
-      <w:r>
-        <w:rPr>
-          <w:rFonts w:cs="Times New Roman"/>
+        </w:rPr>
+        <w:t>B</w:t>
+      </w:r>
+      <w:r>
+        <w:rPr>
           <w:i/>
           <w:iCs/>
           <w:noProof/>
-          <w:color w:val="000000"/>
-          <w:szCs w:val="24"/>
-          <w:lang w:val="en-US"/>
-        </w:rPr>
-        <w:t>Pre-Trained</w:t>
-      </w:r>
-      <w:r>
-        <w:rPr>
-          <w:rFonts w:cs="Times New Roman"/>
-          <w:noProof/>
-          <w:color w:val="000000"/>
-          <w:szCs w:val="24"/>
-          <w:lang w:val="en-US"/>
-        </w:rPr>
-        <w:t xml:space="preserve"> </w:t>
+        </w:rPr>
+        <w:t>i-</w:t>
       </w:r>
       <w:r>
         <w:rPr>
@@ -8759,42 +9415,37 @@
           <w:iCs/>
           <w:noProof/>
         </w:rPr>
-        <w:t xml:space="preserve">Bidirectional Encoder Representations from Transformers (BERT) </w:t>
-      </w:r>
-      <w:r>
-        <w:rPr>
-          <w:noProof/>
-          <w:lang w:val="en-US"/>
-        </w:rPr>
-        <w:t xml:space="preserve"> yang </w:t>
-      </w:r>
-      <w:r>
-        <w:rPr>
-          <w:noProof/>
-          <w:lang w:val="en-US"/>
-        </w:rPr>
-        <w:t>mampu</w:t>
-      </w:r>
-      <w:r>
-        <w:rPr>
-          <w:noProof/>
-          <w:lang w:val="id-ID"/>
-        </w:rPr>
-        <w:t xml:space="preserve"> menangkap makna semantik dari dokume</w:t>
-      </w:r>
-      <w:r>
-        <w:rPr>
-          <w:noProof/>
-          <w:lang w:val="en-US"/>
-        </w:rPr>
-        <w:t>n</w:t>
-      </w:r>
-      <w:r>
-        <w:rPr>
-          <w:noProof/>
-          <w:lang w:val="en-US"/>
-        </w:rPr>
-        <w:t xml:space="preserve"> sehingga dapat meningkatkan akurasi pencarian.</w:t>
+        <w:t>e</w:t>
+      </w:r>
+      <w:r>
+        <w:rPr>
+          <w:i/>
+          <w:iCs/>
+          <w:noProof/>
+        </w:rPr>
+        <w:t>ncoder</w:t>
+      </w:r>
+      <w:r>
+        <w:rPr>
+          <w:i/>
+          <w:iCs/>
+          <w:noProof/>
+        </w:rPr>
+        <w:t xml:space="preserve"> </w:t>
+      </w:r>
+      <w:r>
+        <w:rPr>
+          <w:noProof/>
+          <w:lang w:val="en-US"/>
+        </w:rPr>
+        <w:t>untuk mencari metode paling efektif dan efisien untuk pencarian dokumen putusan pengadilan</w:t>
+      </w:r>
+      <w:r>
+        <w:rPr>
+          <w:noProof/>
+          <w:lang w:val="en-US"/>
+        </w:rPr>
+        <w:t>.</w:t>
       </w:r>
     </w:p>
     <w:p>
@@ -8838,9 +9489,17 @@
         <w:rPr>
           <w:noProof/>
           <w:color w:val="000000"/>
+          <w:lang w:val="en-US"/>
+        </w:rPr>
+        <w:t>Seberapa efektif dan efisien</w:t>
+      </w:r>
+      <w:r>
+        <w:rPr>
+          <w:noProof/>
+          <w:color w:val="000000"/>
           <w:lang w:val="id-ID"/>
         </w:rPr>
-        <w:t xml:space="preserve">Seberapa akurat algoritma </w:t>
+        <w:t xml:space="preserve"> algoritma </w:t>
       </w:r>
       <w:r>
         <w:rPr>
@@ -8848,6 +9507,14 @@
           <w:color w:val="000000"/>
           <w:lang w:val="en-US"/>
         </w:rPr>
+        <w:t xml:space="preserve">pencarian leksikal berbasis </w:t>
+      </w:r>
+      <w:r>
+        <w:rPr>
+          <w:noProof/>
+          <w:color w:val="000000"/>
+          <w:lang w:val="en-US"/>
+        </w:rPr>
         <w:t xml:space="preserve">BM25 </w:t>
       </w:r>
       <w:r>
@@ -8856,7 +9523,7 @@
           <w:color w:val="000000"/>
           <w:lang w:val="en-US"/>
         </w:rPr>
-        <w:t xml:space="preserve">dalam </w:t>
+        <w:t xml:space="preserve">untuk </w:t>
       </w:r>
       <w:r>
         <w:rPr>
@@ -8864,7 +9531,7 @@
           <w:color w:val="000000"/>
           <w:lang w:val="en-US"/>
         </w:rPr>
-        <w:t>menemukan dokumen relevan pada sistem pencarian dokumen putusan pengadilan?</w:t>
+        <w:t>pencarian dokumen putusan pengadilan?</w:t>
       </w:r>
     </w:p>
     <w:p>
@@ -8874,7 +9541,7 @@
           <w:ilvl w:val="0"/>
           <w:numId w:val="4"/>
         </w:numPr>
-        <w:spacing w:after="0"/>
+        <w:spacing w:after="0" w:line="360" w:lineRule="auto"/>
         <w:textAlignment w:val="baseline"/>
         <w:rPr>
           <w:noProof/>
@@ -8888,15 +9555,7 @@
           <w:color w:val="000000"/>
           <w:lang w:val="en-US"/>
         </w:rPr>
-        <w:t xml:space="preserve">Seberapa efektif penerapan </w:t>
-      </w:r>
-      <w:r>
-        <w:rPr>
-          <w:noProof/>
-          <w:color w:val="000000"/>
-          <w:lang w:val="en-US"/>
-        </w:rPr>
-        <w:t>BERT reranker</w:t>
+        <w:t>Seberapa efektif dan efisien</w:t>
       </w:r>
       <w:r>
         <w:rPr>
@@ -8904,7 +9563,7 @@
           <w:color w:val="000000"/>
           <w:lang w:val="id-ID"/>
         </w:rPr>
-        <w:t xml:space="preserve"> </w:t>
+        <w:t xml:space="preserve"> algoritma </w:t>
       </w:r>
       <w:r>
         <w:rPr>
@@ -8912,18 +9571,40 @@
           <w:color w:val="000000"/>
           <w:lang w:val="en-US"/>
         </w:rPr>
-        <w:t>dalam meningkatkan tingkat akurasi pencarian dokumen putusan pengadilan berbasis BM25?</w:t>
-      </w:r>
-    </w:p>
-    <w:p>
-      <w:pPr>
-        <w:rPr>
-          <w:rFonts w:cs="Times New Roman"/>
-          <w:noProof/>
-          <w:szCs w:val="24"/>
-          <w:lang w:val="id-ID"/>
-        </w:rPr>
-      </w:pPr>
+        <w:t xml:space="preserve">pencarian </w:t>
+      </w:r>
+      <w:r>
+        <w:rPr>
+          <w:noProof/>
+          <w:color w:val="000000"/>
+          <w:lang w:val="en-US"/>
+        </w:rPr>
+        <w:t xml:space="preserve">semantik </w:t>
+      </w:r>
+      <w:r>
+        <w:rPr>
+          <w:noProof/>
+          <w:color w:val="000000"/>
+          <w:lang w:val="en-US"/>
+        </w:rPr>
+        <w:t xml:space="preserve">dengan metode Sentence-BERT berbasis model IndoBERT </w:t>
+      </w:r>
+      <w:r>
+        <w:rPr>
+          <w:noProof/>
+          <w:color w:val="000000"/>
+          <w:lang w:val="en-US"/>
+        </w:rPr>
+        <w:t>untuk pencarian dokumen putusan pengadilan</w:t>
+      </w:r>
+      <w:r>
+        <w:rPr>
+          <w:noProof/>
+          <w:color w:val="000000"/>
+          <w:lang w:val="en-US"/>
+        </w:rPr>
+        <w:t>?</w:t>
+      </w:r>
     </w:p>
     <w:p>
       <w:pPr>
@@ -8961,7 +9642,37 @@
           <w:szCs w:val="24"/>
           <w:lang w:val="en-US"/>
         </w:rPr>
-        <w:t>Menerapkan metode pencarian BM25 dengan BERT reranker pada sistem pencarian dokumen putusan pengadilan Mahkamah Agung Republik Indonesia</w:t>
+        <w:t>Memperbandingkan efektifitas dan efisiensi</w:t>
+      </w:r>
+      <w:r>
+        <w:rPr>
+          <w:rFonts w:cs="Times New Roman"/>
+          <w:noProof/>
+          <w:color w:val="000000"/>
+          <w:szCs w:val="24"/>
+          <w:lang w:val="en-US"/>
+        </w:rPr>
+        <w:t xml:space="preserve"> metode pencarian BM25 dengan </w:t>
+      </w:r>
+      <w:r>
+        <w:rPr>
+          <w:rFonts w:cs="Times New Roman"/>
+          <w:noProof/>
+          <w:color w:val="000000"/>
+          <w:szCs w:val="24"/>
+          <w:lang w:val="en-US"/>
+        </w:rPr>
+        <w:t xml:space="preserve">Sentence-BERT berbasis IndoBERT </w:t>
+      </w:r>
+      <w:r>
+        <w:rPr>
+          <w:rFonts w:cs="Times New Roman"/>
+          <w:noProof/>
+          <w:color w:val="000000"/>
+          <w:szCs w:val="24"/>
+          <w:lang w:val="en-US"/>
+        </w:rPr>
+        <w:t>pada sistem pencarian dokumen putusan pengadilan Mahkamah Agung Republik Indonesia</w:t>
       </w:r>
     </w:p>
     <w:p>
@@ -9095,6 +9806,7 @@
           <w:noProof/>
           <w:lang w:val="id-ID"/>
         </w:rPr>
+        <w:lastRenderedPageBreak/>
         <w:t>1.7 Batasan masalah</w:t>
       </w:r>
       <w:bookmarkEnd w:id="10"/>
@@ -9254,7 +9966,7 @@
           <w:szCs w:val="24"/>
           <w:lang w:val="en-US"/>
         </w:rPr>
-        <w:instrText xml:space="preserve"> ADDIN ZOTERO_ITEM CSL_CITATION {"citationID":"cnCP19dU","properties":{"formattedCitation":"[18]","plainCitation":"[18]","noteIndex":0},"citationItems":[{"id":143,"uris":["http://zotero.org/users/13549441/items/QHGB3WE9"],"itemData":{"id":143,"type":"article-journal","abstract":"Among the sources of legal considerations are judges’ previous decisions regarding similar cases that are archived in court decision documents. However, due to the increasing number of court decision documents, it is difficult to find relevant information, such as the category and the length of punishment for similar legal cases. This study presents predictions of first-level judicial decisions by utilizing a collection of Indonesian court decision documents. We propose using multi-level learning, namely, CNN+attention, using decision document sections as features to predict the category and the length of punishment in Indonesian courts. Our results demonstrate that the decision document sections that strongly affected the accuracy of the prediction model were prosecution history, facts, legal facts, and legal considerations. The prediction of the punishment category shows that the CNN+attention model achieved better accuracy than other deep learning models, such as CNN, LSTM, BiLSTM, LSTM+attention, and BiLSTM+attention, by up to 28.18%. The superiority of the CNN+attention model is also shown to predict the punishment length, with the best result being achieved using the ‘year’ time unit.","container-title":"Computers","DOI":"10.3390/computers11060088","ISSN":"2073-431X","issue":"6","language":"en","license":"http://creativecommons.org/licenses/by/3.0/","note":"number: 6\npublisher: Multidisciplinary Digital Publishing Institute","page":"88","source":"www.mdpi.com","title":"Predicting the Category and the Length of Punishment in Indonesian Courts Based on Previous Court Decision Documents","volume":"11","author":[{"family":"Nuranti","given":"Eka Qadri"},{"family":"Yulianti","given":"Evi"},{"family":"Husin","given":"Husna Sarirah"}],"issued":{"date-parts":[["2022",6]]}}}],"schema":"https://github.com/citation-style-language/schema/raw/master/csl-citation.json"} </w:instrText>
+        <w:instrText xml:space="preserve"> ADDIN ZOTERO_ITEM CSL_CITATION {"citationID":"cnCP19dU","properties":{"formattedCitation":"[20]","plainCitation":"[20]","noteIndex":0},"citationItems":[{"id":143,"uris":["http://zotero.org/users/13549441/items/QHGB3WE9"],"itemData":{"id":143,"type":"article-journal","abstract":"Among the sources of legal considerations are judges’ previous decisions regarding similar cases that are archived in court decision documents. However, due to the increasing number of court decision documents, it is difficult to find relevant information, such as the category and the length of punishment for similar legal cases. This study presents predictions of first-level judicial decisions by utilizing a collection of Indonesian court decision documents. We propose using multi-level learning, namely, CNN+attention, using decision document sections as features to predict the category and the length of punishment in Indonesian courts. Our results demonstrate that the decision document sections that strongly affected the accuracy of the prediction model were prosecution history, facts, legal facts, and legal considerations. The prediction of the punishment category shows that the CNN+attention model achieved better accuracy than other deep learning models, such as CNN, LSTM, BiLSTM, LSTM+attention, and BiLSTM+attention, by up to 28.18%. The superiority of the CNN+attention model is also shown to predict the punishment length, with the best result being achieved using the ‘year’ time unit.","container-title":"Computers","DOI":"10.3390/computers11060088","ISSN":"2073-431X","issue":"6","language":"en","license":"http://creativecommons.org/licenses/by/3.0/","note":"number: 6\npublisher: Multidisciplinary Digital Publishing Institute","page":"88","source":"www.mdpi.com","title":"Predicting the Category and the Length of Punishment in Indonesian Courts Based on Previous Court Decision Documents","URL":"https://www.mdpi.com/2073-431X/11/6/88","volume":"11","author":[{"family":"Nuranti","given":"Eka Qadri"},{"family":"Yulianti","given":"Evi"},{"family":"Husin","given":"Husna Sarirah"}],"accessed":{"date-parts":[["2024",2,12]]},"issued":{"date-parts":[["2022",6]]}}}],"schema":"https://github.com/citation-style-language/schema/raw/master/csl-citation.json"} </w:instrText>
       </w:r>
       <w:r>
         <w:rPr>
@@ -9269,7 +9981,7 @@
         <w:rPr>
           <w:rFonts w:cs="Times New Roman"/>
         </w:rPr>
-        <w:t>[18]</w:t>
+        <w:t>[20]</w:t>
       </w:r>
       <w:r>
         <w:rPr>
@@ -9451,7 +10163,6 @@
           <w:noProof/>
           <w:lang w:val="id-ID"/>
         </w:rPr>
-        <w:lastRenderedPageBreak/>
         <w:t xml:space="preserve">Bab ini </w:t>
       </w:r>
       <w:r>
@@ -9728,7 +10439,7 @@
           <w:noProof/>
           <w:lang w:val="en-US" w:eastAsia="en-ID"/>
         </w:rPr>
-        <w:t xml:space="preserve">, yang mana berisikan: 1) Penjelasan </w:t>
+        <w:t xml:space="preserve">, yang mana berisikan: 1) </w:t>
       </w:r>
       <w:r>
         <w:rPr>
@@ -9789,19 +10500,40 @@
       </w:r>
       <w:r>
         <w:rPr>
+          <w:noProof/>
+          <w:lang w:val="en-US" w:eastAsia="en-ID"/>
+        </w:rPr>
+        <w:t xml:space="preserve">BM25 </w:t>
+      </w:r>
+      <w:r>
+        <w:rPr>
+          <w:noProof/>
+          <w:lang w:val="en-US" w:eastAsia="en-ID"/>
+        </w:rPr>
+        <w:t xml:space="preserve">4) </w:t>
+      </w:r>
+      <w:r>
+        <w:rPr>
           <w:i/>
           <w:iCs/>
           <w:noProof/>
           <w:lang w:val="en-US" w:eastAsia="en-ID"/>
         </w:rPr>
-        <w:t>Best Matching 25</w:t>
+        <w:t>BERT</w:t>
+      </w:r>
+      <w:r>
+        <w:rPr>
+          <w:noProof/>
+          <w:lang w:val="id-ID" w:eastAsia="en-ID"/>
+        </w:rPr>
+        <w:t xml:space="preserve">, dan </w:t>
       </w:r>
       <w:r>
         <w:rPr>
           <w:noProof/>
           <w:lang w:val="en-US" w:eastAsia="en-ID"/>
         </w:rPr>
-        <w:t xml:space="preserve"> </w:t>
+        <w:t xml:space="preserve">5) </w:t>
       </w:r>
       <w:r>
         <w:rPr>
@@ -9810,14 +10542,14 @@
           <w:noProof/>
           <w:lang w:val="en-US" w:eastAsia="en-ID"/>
         </w:rPr>
-        <w:t>(BM25)</w:t>
+        <w:t>BERT</w:t>
       </w:r>
       <w:r>
         <w:rPr>
           <w:noProof/>
           <w:lang w:val="en-US" w:eastAsia="en-ID"/>
         </w:rPr>
-        <w:t xml:space="preserve">, 4) </w:t>
+        <w:t xml:space="preserve"> </w:t>
       </w:r>
       <w:r>
         <w:rPr>
@@ -9826,30 +10558,7 @@
           <w:noProof/>
           <w:lang w:val="en-US" w:eastAsia="en-ID"/>
         </w:rPr>
-        <w:t>BERT</w:t>
-      </w:r>
-      <w:r>
-        <w:rPr>
-          <w:noProof/>
-          <w:lang w:val="id-ID" w:eastAsia="en-ID"/>
-        </w:rPr>
-        <w:t xml:space="preserve">, dan </w:t>
-      </w:r>
-      <w:r>
-        <w:rPr>
-          <w:noProof/>
-          <w:lang w:val="en-US" w:eastAsia="en-ID"/>
-        </w:rPr>
-        <w:t xml:space="preserve">5) </w:t>
-      </w:r>
-      <w:r>
-        <w:rPr>
-          <w:i/>
-          <w:iCs/>
-          <w:noProof/>
-          <w:lang w:val="en-US" w:eastAsia="en-ID"/>
-        </w:rPr>
-        <w:t>BERT Reranker</w:t>
+        <w:t>retriever</w:t>
       </w:r>
       <w:r>
         <w:rPr>
@@ -10377,7 +11086,7 @@
           <w:rFonts w:cs="Times New Roman"/>
           <w:szCs w:val="24"/>
         </w:rPr>
-        <w:t>, vol. 10, no. 09, 2021, Accessed: Mar. 02, 2024. [Online]. Available: https://www.researchgate.net/profile/Muhammad-Almustafa/publication/358509603_Comparison_of_basic_Information_Retrieval_Models/links/620563ee7b05f82592deda67/Comparison-of-basic-Information-Retrieval-Models.pdf</w:t>
+        <w:t>, vol. 10, no. 09, 2021.</w:t>
       </w:r>
     </w:p>
     <w:p>
@@ -10457,7 +11166,7 @@
           <w:rFonts w:cs="Times New Roman"/>
           <w:szCs w:val="24"/>
         </w:rPr>
-        <w:t>, vol. 2, pp. 127–136, 1999.</w:t>
+        <w:t>, vol. 2, pp. 127–136, 1999, Accessed: Mar. 03, 2024. [Online]. Available: http://www.dcc.ufmg.br/irbook/print/chap10.ps.gz</w:t>
       </w:r>
     </w:p>
     <w:p>
@@ -10537,23 +11246,7 @@
           <w:rFonts w:cs="Times New Roman"/>
           <w:szCs w:val="24"/>
         </w:rPr>
-        <w:t>, vol. 41, no. 6, pp. 391–407, Sep. 1990, doi: 10.1002/(SICI)1097-4571(199009)41:6&lt;</w:t>
-      </w:r>
-      <w:proofErr w:type="gramStart"/>
-      <w:r>
-        <w:rPr>
-          <w:rFonts w:cs="Times New Roman"/>
-          <w:szCs w:val="24"/>
-        </w:rPr>
-        <w:t>391::</w:t>
-      </w:r>
-      <w:proofErr w:type="gramEnd"/>
-      <w:r>
-        <w:rPr>
-          <w:rFonts w:cs="Times New Roman"/>
-          <w:szCs w:val="24"/>
-        </w:rPr>
-        <w:t>AID-ASI1&gt;3.0.CO;2-9.</w:t>
+        <w:t>, vol. 41, no. 6, pp. 391–407, Sep. 1990, doi: 10.1002/(SICI)1097-4571(199009)41:6&lt;391::AID-ASI1&gt;3.0.CO;2-9.</w:t>
       </w:r>
     </w:p>
     <w:p>
@@ -10593,7 +11286,7 @@
           <w:rFonts w:cs="Times New Roman"/>
           <w:szCs w:val="24"/>
         </w:rPr>
-        <w:t>. Facet publishing, 2010. Accessed: Mar. 03, 2024. [Online]. Available: https://books.google.com/books?hl=en&amp;lr=&amp;id=cN4qDgAAQBAJ&amp;oi=fnd&amp;pg=PR11&amp;dq=modern+Information+Retrieval&amp;ots=rFffnm52gp&amp;sig=toOlODeUnqeCo_uBXKeuXXugv4k</w:t>
+        <w:t>. Facet publishing, 2010.</w:t>
       </w:r>
     </w:p>
     <w:p>
@@ -10617,7 +11310,31 @@
           <w:szCs w:val="24"/>
         </w:rPr>
         <w:tab/>
-        <w:t xml:space="preserve">D. D. Lewis and K. S. Jones, “Natural language processing for information retrieval,” </w:t>
+        <w:t>S. Kuzi, M. Zhang, C. Li, M. Bendersky, and M. Najork, “Leveraging Semantic and Lexical Matching to Improve the Recall of Document Retrieval Systems: A Hybrid Approach.” arXiv, Oct. 02, 2020. doi: 10.48550/arXiv.2010.01195.</w:t>
+      </w:r>
+    </w:p>
+    <w:p>
+      <w:pPr>
+        <w:pStyle w:val="Bibliography"/>
+        <w:rPr>
+          <w:rFonts w:cs="Times New Roman"/>
+          <w:szCs w:val="24"/>
+        </w:rPr>
+      </w:pPr>
+      <w:r>
+        <w:rPr>
+          <w:rFonts w:cs="Times New Roman"/>
+          <w:szCs w:val="24"/>
+        </w:rPr>
+        <w:t>[16]</w:t>
+      </w:r>
+      <w:r>
+        <w:rPr>
+          <w:rFonts w:cs="Times New Roman"/>
+          <w:szCs w:val="24"/>
+        </w:rPr>
+        <w:tab/>
+        <w:t xml:space="preserve">G. Salton, A. Wong, and C. S. Yang, “A vector space model for automatic indexing,” </w:t>
       </w:r>
       <w:r>
         <w:rPr>
@@ -10633,7 +11350,7 @@
           <w:rFonts w:cs="Times New Roman"/>
           <w:szCs w:val="24"/>
         </w:rPr>
-        <w:t>, vol. 39, no. 1, pp. 92–101, Jan. 1996, doi: 10.1145/234173.234210.</w:t>
+        <w:t>, vol. 18, no. 11, pp. 613–620, Nov. 1975, doi: 10.1145/361219.361220.</w:t>
       </w:r>
     </w:p>
     <w:p>
@@ -10649,7 +11366,7 @@
           <w:rFonts w:cs="Times New Roman"/>
           <w:szCs w:val="24"/>
         </w:rPr>
-        <w:t>[16]</w:t>
+        <w:t>[17]</w:t>
       </w:r>
       <w:r>
         <w:rPr>
@@ -10657,7 +11374,7 @@
           <w:szCs w:val="24"/>
         </w:rPr>
         <w:tab/>
-        <w:t xml:space="preserve">T. Joachims, “Optimizing search engines using clickthrough data,” in </w:t>
+        <w:t xml:space="preserve">S. Robertson and H. Zaragoza, “The Probabilistic Relevance Framework: BM25 and Beyond,” </w:t>
       </w:r>
       <w:r>
         <w:rPr>
@@ -10666,14 +11383,14 @@
           <w:iCs/>
           <w:szCs w:val="24"/>
         </w:rPr>
-        <w:t>Proceedings of the eighth ACM SIGKDD international conference on Knowledge discovery and data mining</w:t>
-      </w:r>
-      <w:r>
-        <w:rPr>
-          <w:rFonts w:cs="Times New Roman"/>
-          <w:szCs w:val="24"/>
-        </w:rPr>
-        <w:t>, Edmonton Alberta Canada: ACM, Jul. 2002, pp. 133–142. doi: 10.1145/775047.775067.</w:t>
+        <w:t>Found. Trends Inf. Retr.</w:t>
+      </w:r>
+      <w:r>
+        <w:rPr>
+          <w:rFonts w:cs="Times New Roman"/>
+          <w:szCs w:val="24"/>
+        </w:rPr>
+        <w:t>, vol. 3, no. 4, pp. 333–389, Apr. 2009, doi: 10.1561/1500000019.</w:t>
       </w:r>
     </w:p>
     <w:p>
@@ -10689,7 +11406,7 @@
           <w:rFonts w:cs="Times New Roman"/>
           <w:szCs w:val="24"/>
         </w:rPr>
-        <w:t>[17]</w:t>
+        <w:t>[18]</w:t>
       </w:r>
       <w:r>
         <w:rPr>
@@ -10697,7 +11414,55 @@
           <w:szCs w:val="24"/>
         </w:rPr>
         <w:tab/>
-        <w:t xml:space="preserve">F. Radlinski and T. Joachims, “Active exploration for learning rankings from clickthrough data,” in </w:t>
+        <w:t>N. Tonellotto, “Lecture Notes on Neural Information Retrieval.” arXiv, Sep. 12, 2022. doi: 10.48550/arXiv.2207.13443.</w:t>
+      </w:r>
+    </w:p>
+    <w:p>
+      <w:pPr>
+        <w:pStyle w:val="Bibliography"/>
+        <w:rPr>
+          <w:rFonts w:cs="Times New Roman"/>
+          <w:szCs w:val="24"/>
+        </w:rPr>
+      </w:pPr>
+      <w:r>
+        <w:rPr>
+          <w:rFonts w:cs="Times New Roman"/>
+          <w:szCs w:val="24"/>
+        </w:rPr>
+        <w:t>[19]</w:t>
+      </w:r>
+      <w:r>
+        <w:rPr>
+          <w:rFonts w:cs="Times New Roman"/>
+          <w:szCs w:val="24"/>
+        </w:rPr>
+        <w:tab/>
+        <w:t>J. Lin, R. Nogueira, and A. Yates, “Pretrained Transformers for Text Ranking: BERT and Beyond,” arXiv.org. Accessed: Mar. 06, 2024. [Online]. Available: https://arxiv.org/abs/2010.06467v3</w:t>
+      </w:r>
+    </w:p>
+    <w:p>
+      <w:pPr>
+        <w:pStyle w:val="Bibliography"/>
+        <w:rPr>
+          <w:rFonts w:cs="Times New Roman"/>
+          <w:szCs w:val="24"/>
+        </w:rPr>
+      </w:pPr>
+      <w:r>
+        <w:rPr>
+          <w:rFonts w:cs="Times New Roman"/>
+          <w:szCs w:val="24"/>
+        </w:rPr>
+        <w:t>[20]</w:t>
+      </w:r>
+      <w:r>
+        <w:rPr>
+          <w:rFonts w:cs="Times New Roman"/>
+          <w:szCs w:val="24"/>
+        </w:rPr>
+        <w:tab/>
+        <w:t xml:space="preserve">E. Q. Nuranti, E. Yulianti, and H. S. Husin, “Predicting the Category and the Length of Punishment in Indonesian Courts Based on Previous Court Decision Documents,” </w:t>
       </w:r>
       <w:r>
         <w:rPr>
@@ -10706,58 +11471,19 @@
           <w:iCs/>
           <w:szCs w:val="24"/>
         </w:rPr>
-        <w:t>Proceedings of the 13th ACM SIGKDD international conference on Knowledge discovery and data mining</w:t>
-      </w:r>
-      <w:r>
-        <w:rPr>
-          <w:rFonts w:cs="Times New Roman"/>
-          <w:szCs w:val="24"/>
-        </w:rPr>
-        <w:t>, San Jose California USA: ACM, Aug. 2007, pp. 570–579. doi: 10.1145/1281192.1281254.</w:t>
+        <w:t>Computers</w:t>
+      </w:r>
+      <w:r>
+        <w:rPr>
+          <w:rFonts w:cs="Times New Roman"/>
+          <w:szCs w:val="24"/>
+        </w:rPr>
+        <w:t>, vol. 11, no. 6, Art. no. 6, Jun. 2022, doi: 10.3390/computers11060088.</w:t>
       </w:r>
     </w:p>
     <w:p>
       <w:pPr>
-        <w:pStyle w:val="Bibliography"/>
-        <w:rPr>
-          <w:rFonts w:cs="Times New Roman"/>
-          <w:szCs w:val="24"/>
-        </w:rPr>
-      </w:pPr>
-      <w:r>
-        <w:rPr>
-          <w:rFonts w:cs="Times New Roman"/>
-          <w:szCs w:val="24"/>
-        </w:rPr>
-        <w:t>[18]</w:t>
-      </w:r>
-      <w:r>
-        <w:rPr>
-          <w:rFonts w:cs="Times New Roman"/>
-          <w:szCs w:val="24"/>
-        </w:rPr>
-        <w:tab/>
-        <w:t xml:space="preserve">E. Q. Nuranti, E. Yulianti, and H. S. Husin, “Predicting the Category and the Length of Punishment in Indonesian Courts Based on Previous Court Decision Documents,” </w:t>
-      </w:r>
-      <w:r>
-        <w:rPr>
-          <w:rFonts w:cs="Times New Roman"/>
-          <w:i/>
-          <w:iCs/>
-          <w:szCs w:val="24"/>
-        </w:rPr>
-        <w:t>Computers</w:t>
-      </w:r>
-      <w:r>
-        <w:rPr>
-          <w:rFonts w:cs="Times New Roman"/>
-          <w:szCs w:val="24"/>
-        </w:rPr>
-        <w:t>, vol. 11, no. 6, Art. no. 6, Jun. 2022, doi: 10.3390/computers11060088.</w:t>
-      </w:r>
-    </w:p>
-    <w:p>
-      <w:pPr>
+        <w:jc w:val="left"/>
         <w:rPr>
           <w:noProof/>
           <w:lang w:val="id-ID"/>
@@ -10768,7 +11494,6 @@
           <w:noProof/>
           <w:lang w:val="id-ID"/>
         </w:rPr>
-        <w:lastRenderedPageBreak/>
         <w:fldChar w:fldCharType="end"/>
       </w:r>
     </w:p>
@@ -13215,7 +13940,6 @@
     <w:name w:val="Normal (Web)"/>
     <w:basedOn w:val="Normal"/>
     <w:uiPriority w:val="99"/>
-    <w:semiHidden/>
     <w:unhideWhenUsed/>
     <w:rsid w:val="002C6F9B"/>
     <w:pPr>

</xml_diff>